<commit_message>
Cambios al contrato unificado
</commit_message>
<xml_diff>
--- a/PlantillasWord/ContratoPromesaCompraventa5.docx
+++ b/PlantillasWord/ContratoPromesaCompraventa5.docx
@@ -540,8 +540,6 @@
         </w:rPr>
         <w:t>NombreRep299</w:t>
       </w:r>
-      <w:bookmarkStart w:id="0" w:name="_GoBack"/>
-      <w:bookmarkEnd w:id="0"/>
       <w:r>
         <w:rPr>
           <w:rFonts w:ascii="Arial Narrow" w:hAnsi="Arial Narrow" w:cs="Arial Narrow"/>
@@ -3283,18 +3281,10 @@
           <w:szCs w:val="18"/>
           <w:lang w:val="es-GT"/>
         </w:rPr>
-        <w:t>e</w:t>
-      </w:r>
-      <w:r>
-        <w:rPr>
-          <w:rFonts w:ascii="Arial Narrow" w:hAnsi="Arial Narrow"/>
-          <w:b/>
-          <w:sz w:val="18"/>
-          <w:szCs w:val="18"/>
-          <w:lang w:val="es-GT"/>
-        </w:rPr>
-        <w:t>l quince de marzo del año dos mil diecisiete</w:t>
-      </w:r>
+        <w:t>plazoVencimiento99</w:t>
+      </w:r>
+      <w:bookmarkStart w:id="0" w:name="_GoBack"/>
+      <w:bookmarkEnd w:id="0"/>
       <w:r>
         <w:rPr>
           <w:rFonts w:ascii="Arial Narrow" w:hAnsi="Arial Narrow"/>

</xml_diff>

<commit_message>
Cambio parcial a formato de compra venta
</commit_message>
<xml_diff>
--- a/PlantillasWord/ContratoPromesaCompraventa5.docx
+++ b/PlantillasWord/ContratoPromesaCompraventa5.docx
@@ -85,15 +85,16 @@
         </w:rPr>
         <w:t xml:space="preserve">En la ciudad de Guatemala, el </w:t>
       </w:r>
-      <w:r>
-        <w:rPr>
-          <w:rFonts w:ascii="Arial Narrow" w:hAnsi="Arial Narrow" w:cs="Arial Narrow"/>
-          <w:sz w:val="18"/>
-          <w:szCs w:val="18"/>
-          <w:u w:val="single"/>
+      <w:bookmarkStart w:id="0" w:name="_GoBack"/>
+      <w:r>
+        <w:rPr>
+          <w:rFonts w:ascii="Arial Narrow" w:hAnsi="Arial Narrow" w:cs="Arial Narrow"/>
+          <w:sz w:val="18"/>
+          <w:szCs w:val="18"/>
         </w:rPr>
         <w:t>FechaInicial99</w:t>
       </w:r>
+      <w:bookmarkEnd w:id="0"/>
       <w:r>
         <w:rPr>
           <w:rFonts w:ascii="Arial Narrow" w:hAnsi="Arial Narrow" w:cs="Arial Narrow"/>
@@ -1020,7 +1021,25 @@
                 <w:sz w:val="18"/>
                 <w:szCs w:val="18"/>
               </w:rPr>
-              <w:t xml:space="preserve"> de Guatemala</w:t>
+              <w:t xml:space="preserve"> </w:t>
+            </w:r>
+            <w:r>
+              <w:rPr>
+                <w:rFonts w:ascii="Arial Narrow" w:hAnsi="Arial Narrow" w:cs="Arial Narrow"/>
+                <w:b/>
+                <w:sz w:val="18"/>
+                <w:szCs w:val="18"/>
+              </w:rPr>
+              <w:t xml:space="preserve">E </w:t>
+            </w:r>
+            <w:r>
+              <w:rPr>
+                <w:rFonts w:ascii="Arial Narrow" w:hAnsi="Arial Narrow" w:cs="Arial Narrow"/>
+                <w:b/>
+                <w:sz w:val="18"/>
+                <w:szCs w:val="18"/>
+              </w:rPr>
+              <w:t>de Guatemala</w:t>
             </w:r>
           </w:p>
         </w:tc>
@@ -3283,8 +3302,6 @@
         </w:rPr>
         <w:t>plazoVencimiento99</w:t>
       </w:r>
-      <w:bookmarkStart w:id="0" w:name="_GoBack"/>
-      <w:bookmarkEnd w:id="0"/>
       <w:r>
         <w:rPr>
           <w:rFonts w:ascii="Arial Narrow" w:hAnsi="Arial Narrow"/>
@@ -5299,7 +5316,10 @@
     <w:sectPr>
       <w:headerReference w:type="even" r:id="rId8"/>
       <w:headerReference w:type="default" r:id="rId9"/>
-      <w:footerReference w:type="default" r:id="rId10"/>
+      <w:footerReference w:type="even" r:id="rId10"/>
+      <w:footerReference w:type="default" r:id="rId11"/>
+      <w:headerReference w:type="first" r:id="rId12"/>
+      <w:footerReference w:type="first" r:id="rId13"/>
       <w:pgSz w:w="12240" w:h="15840"/>
       <w:pgMar w:top="2626" w:right="1183" w:bottom="2019" w:left="1134" w:header="1014" w:footer="720" w:gutter="0"/>
       <w:cols w:space="720"/>
@@ -5330,6 +5350,16 @@
 </file>
 
 <file path=word/footer1.xml><?xml version="1.0" encoding="utf-8"?>
+<w:ftr xmlns:wpc="http://schemas.microsoft.com/office/word/2010/wordprocessingCanvas" xmlns:cx="http://schemas.microsoft.com/office/drawing/2014/chartex" xmlns:cx1="http://schemas.microsoft.com/office/drawing/2015/9/8/chartex" xmlns:cx2="http://schemas.microsoft.com/office/drawing/2015/10/21/chartex" xmlns:cx3="http://schemas.microsoft.com/office/drawing/2016/5/9/chartex" xmlns:cx4="http://schemas.microsoft.com/office/drawing/2016/5/10/chartex" xmlns:cx5="http://schemas.microsoft.com/office/drawing/2016/5/11/chartex" xmlns:cx6="http://schemas.microsoft.com/office/drawing/2016/5/12/chartex" xmlns:cx7="http://schemas.microsoft.com/office/drawing/2016/5/13/chartex" xmlns:cx8="http://schemas.microsoft.com/office/drawing/2016/5/14/chartex" xmlns:mc="http://schemas.openxmlformats.org/markup-compatibility/2006" xmlns:aink="http://schemas.microsoft.com/office/drawing/2016/ink" xmlns:am3d="http://schemas.microsoft.com/office/drawing/2017/model3d" xmlns:o="urn:schemas-microsoft-com:office:office" xmlns:r="http://schemas.openxmlformats.org/officeDocument/2006/relationships" xmlns:m="http://schemas.openxmlformats.org/officeDocument/2006/math" xmlns:v="urn:schemas-microsoft-com:vml" xmlns:wp14="http://schemas.microsoft.com/office/word/2010/wordprocessingDrawing" xmlns:wp="http://schemas.openxmlformats.org/drawingml/2006/wordprocessingDrawing" xmlns:w10="urn:schemas-microsoft-com:office:word" xmlns:w="http://schemas.openxmlformats.org/wordprocessingml/2006/main" xmlns:w14="http://schemas.microsoft.com/office/word/2010/wordml" xmlns:w15="http://schemas.microsoft.com/office/word/2012/wordml" xmlns:w16cid="http://schemas.microsoft.com/office/word/2016/wordml/cid" xmlns:w16se="http://schemas.microsoft.com/office/word/2015/wordml/symex" xmlns:wpg="http://schemas.microsoft.com/office/word/2010/wordprocessingGroup" xmlns:wpi="http://schemas.microsoft.com/office/word/2010/wordprocessingInk" xmlns:wne="http://schemas.microsoft.com/office/word/2006/wordml" xmlns:wps="http://schemas.microsoft.com/office/word/2010/wordprocessingShape" mc:Ignorable="w14 w15 w16se w16cid wp14">
+  <w:p>
+    <w:pPr>
+      <w:pStyle w:val="Piedepgina"/>
+    </w:pPr>
+  </w:p>
+</w:ftr>
+</file>
+
+<file path=word/footer2.xml><?xml version="1.0" encoding="utf-8"?>
 <w:ftr xmlns:wpc="http://schemas.microsoft.com/office/word/2010/wordprocessingCanvas" xmlns:cx="http://schemas.microsoft.com/office/drawing/2014/chartex" xmlns:cx1="http://schemas.microsoft.com/office/drawing/2015/9/8/chartex" xmlns:cx2="http://schemas.microsoft.com/office/drawing/2015/10/21/chartex" xmlns:cx3="http://schemas.microsoft.com/office/drawing/2016/5/9/chartex" xmlns:cx4="http://schemas.microsoft.com/office/drawing/2016/5/10/chartex" xmlns:cx5="http://schemas.microsoft.com/office/drawing/2016/5/11/chartex" xmlns:cx6="http://schemas.microsoft.com/office/drawing/2016/5/12/chartex" xmlns:cx7="http://schemas.microsoft.com/office/drawing/2016/5/13/chartex" xmlns:cx8="http://schemas.microsoft.com/office/drawing/2016/5/14/chartex" xmlns:mc="http://schemas.openxmlformats.org/markup-compatibility/2006" xmlns:aink="http://schemas.microsoft.com/office/drawing/2016/ink" xmlns:am3d="http://schemas.microsoft.com/office/drawing/2017/model3d" xmlns:o="urn:schemas-microsoft-com:office:office" xmlns:r="http://schemas.openxmlformats.org/officeDocument/2006/relationships" xmlns:m="http://schemas.openxmlformats.org/officeDocument/2006/math" xmlns:v="urn:schemas-microsoft-com:vml" xmlns:wp14="http://schemas.microsoft.com/office/word/2010/wordprocessingDrawing" xmlns:wp="http://schemas.openxmlformats.org/drawingml/2006/wordprocessingDrawing" xmlns:w10="urn:schemas-microsoft-com:office:word" xmlns:w="http://schemas.openxmlformats.org/wordprocessingml/2006/main" xmlns:w14="http://schemas.microsoft.com/office/word/2010/wordml" xmlns:w15="http://schemas.microsoft.com/office/word/2012/wordml" xmlns:w16cid="http://schemas.microsoft.com/office/word/2016/wordml/cid" xmlns:w16se="http://schemas.microsoft.com/office/word/2015/wordml/symex" xmlns:wpg="http://schemas.microsoft.com/office/word/2010/wordprocessingGroup" xmlns:wpi="http://schemas.microsoft.com/office/word/2010/wordprocessingInk" xmlns:wne="http://schemas.microsoft.com/office/word/2006/wordml" xmlns:wps="http://schemas.microsoft.com/office/word/2010/wordprocessingShape" mc:Ignorable="w14 w15 w16se w16cid wp14">
   <w:p>
     <w:pPr>
@@ -5358,6 +5388,16 @@
   <w:p>
     <w:pPr>
       <w:pStyle w:val="Piedepgina1"/>
+    </w:pPr>
+  </w:p>
+</w:ftr>
+</file>
+
+<file path=word/footer3.xml><?xml version="1.0" encoding="utf-8"?>
+<w:ftr xmlns:wpc="http://schemas.microsoft.com/office/word/2010/wordprocessingCanvas" xmlns:cx="http://schemas.microsoft.com/office/drawing/2014/chartex" xmlns:cx1="http://schemas.microsoft.com/office/drawing/2015/9/8/chartex" xmlns:cx2="http://schemas.microsoft.com/office/drawing/2015/10/21/chartex" xmlns:cx3="http://schemas.microsoft.com/office/drawing/2016/5/9/chartex" xmlns:cx4="http://schemas.microsoft.com/office/drawing/2016/5/10/chartex" xmlns:cx5="http://schemas.microsoft.com/office/drawing/2016/5/11/chartex" xmlns:cx6="http://schemas.microsoft.com/office/drawing/2016/5/12/chartex" xmlns:cx7="http://schemas.microsoft.com/office/drawing/2016/5/13/chartex" xmlns:cx8="http://schemas.microsoft.com/office/drawing/2016/5/14/chartex" xmlns:mc="http://schemas.openxmlformats.org/markup-compatibility/2006" xmlns:aink="http://schemas.microsoft.com/office/drawing/2016/ink" xmlns:am3d="http://schemas.microsoft.com/office/drawing/2017/model3d" xmlns:o="urn:schemas-microsoft-com:office:office" xmlns:r="http://schemas.openxmlformats.org/officeDocument/2006/relationships" xmlns:m="http://schemas.openxmlformats.org/officeDocument/2006/math" xmlns:v="urn:schemas-microsoft-com:vml" xmlns:wp14="http://schemas.microsoft.com/office/word/2010/wordprocessingDrawing" xmlns:wp="http://schemas.openxmlformats.org/drawingml/2006/wordprocessingDrawing" xmlns:w10="urn:schemas-microsoft-com:office:word" xmlns:w="http://schemas.openxmlformats.org/wordprocessingml/2006/main" xmlns:w14="http://schemas.microsoft.com/office/word/2010/wordml" xmlns:w15="http://schemas.microsoft.com/office/word/2012/wordml" xmlns:w16cid="http://schemas.microsoft.com/office/word/2016/wordml/cid" xmlns:w16se="http://schemas.microsoft.com/office/word/2015/wordml/symex" xmlns:wpg="http://schemas.microsoft.com/office/word/2010/wordprocessingGroup" xmlns:wpi="http://schemas.microsoft.com/office/word/2010/wordprocessingInk" xmlns:wne="http://schemas.microsoft.com/office/word/2006/wordml" xmlns:wps="http://schemas.microsoft.com/office/word/2010/wordprocessingShape" mc:Ignorable="w14 w15 w16se w16cid wp14">
+  <w:p>
+    <w:pPr>
+      <w:pStyle w:val="Piedepgina"/>
     </w:pPr>
   </w:p>
 </w:ftr>
@@ -5517,8 +5557,28 @@
         <w:szCs w:val="24"/>
         <w:lang w:val="es-ES_tradnl"/>
       </w:rPr>
-      <w:t>EntidadVendedora99, Sociedad Anónima</w:t>
+      <w:t>EntidadVendedorah99</w:t>
     </w:r>
+    <w:r>
+      <w:rPr>
+        <w:rFonts w:ascii="Arial Narrow" w:hAnsi="Arial Narrow"/>
+        <w:b/>
+        <w:sz w:val="24"/>
+        <w:szCs w:val="24"/>
+        <w:lang w:val="es-ES_tradnl"/>
+      </w:rPr>
+      <w:t>, Sociedad Anónima</w:t>
+    </w:r>
+  </w:p>
+</w:hdr>
+</file>
+
+<file path=word/header3.xml><?xml version="1.0" encoding="utf-8"?>
+<w:hdr xmlns:wpc="http://schemas.microsoft.com/office/word/2010/wordprocessingCanvas" xmlns:cx="http://schemas.microsoft.com/office/drawing/2014/chartex" xmlns:cx1="http://schemas.microsoft.com/office/drawing/2015/9/8/chartex" xmlns:cx2="http://schemas.microsoft.com/office/drawing/2015/10/21/chartex" xmlns:cx3="http://schemas.microsoft.com/office/drawing/2016/5/9/chartex" xmlns:cx4="http://schemas.microsoft.com/office/drawing/2016/5/10/chartex" xmlns:cx5="http://schemas.microsoft.com/office/drawing/2016/5/11/chartex" xmlns:cx6="http://schemas.microsoft.com/office/drawing/2016/5/12/chartex" xmlns:cx7="http://schemas.microsoft.com/office/drawing/2016/5/13/chartex" xmlns:cx8="http://schemas.microsoft.com/office/drawing/2016/5/14/chartex" xmlns:mc="http://schemas.openxmlformats.org/markup-compatibility/2006" xmlns:aink="http://schemas.microsoft.com/office/drawing/2016/ink" xmlns:am3d="http://schemas.microsoft.com/office/drawing/2017/model3d" xmlns:o="urn:schemas-microsoft-com:office:office" xmlns:r="http://schemas.openxmlformats.org/officeDocument/2006/relationships" xmlns:m="http://schemas.openxmlformats.org/officeDocument/2006/math" xmlns:v="urn:schemas-microsoft-com:vml" xmlns:wp14="http://schemas.microsoft.com/office/word/2010/wordprocessingDrawing" xmlns:wp="http://schemas.openxmlformats.org/drawingml/2006/wordprocessingDrawing" xmlns:w10="urn:schemas-microsoft-com:office:word" xmlns:w="http://schemas.openxmlformats.org/wordprocessingml/2006/main" xmlns:w14="http://schemas.microsoft.com/office/word/2010/wordml" xmlns:w15="http://schemas.microsoft.com/office/word/2012/wordml" xmlns:w16cid="http://schemas.microsoft.com/office/word/2016/wordml/cid" xmlns:w16se="http://schemas.microsoft.com/office/word/2015/wordml/symex" xmlns:wpg="http://schemas.microsoft.com/office/word/2010/wordprocessingGroup" xmlns:wpi="http://schemas.microsoft.com/office/word/2010/wordprocessingInk" xmlns:wne="http://schemas.microsoft.com/office/word/2006/wordml" xmlns:wps="http://schemas.microsoft.com/office/word/2010/wordprocessingShape" mc:Ignorable="w14 w15 w16se w16cid wp14">
+  <w:p>
+    <w:pPr>
+      <w:pStyle w:val="Encabezado"/>
+    </w:pPr>
   </w:p>
 </w:hdr>
 </file>

</xml_diff>

<commit_message>
mas cambios a plantilla contrato promesa
</commit_message>
<xml_diff>
--- a/PlantillasWord/ContratoPromesaCompraventa5.docx
+++ b/PlantillasWord/ContratoPromesaCompraventa5.docx
@@ -1,6 +1,6 @@
 
 <file path=word/document.xml><?xml version="1.0" encoding="utf-8"?>
-<w:document xmlns:wpc="http://schemas.microsoft.com/office/word/2010/wordprocessingCanvas" xmlns:cx="http://schemas.microsoft.com/office/drawing/2014/chartex" xmlns:cx1="http://schemas.microsoft.com/office/drawing/2015/9/8/chartex" xmlns:cx2="http://schemas.microsoft.com/office/drawing/2015/10/21/chartex" xmlns:cx3="http://schemas.microsoft.com/office/drawing/2016/5/9/chartex" xmlns:cx4="http://schemas.microsoft.com/office/drawing/2016/5/10/chartex" xmlns:cx5="http://schemas.microsoft.com/office/drawing/2016/5/11/chartex" xmlns:cx6="http://schemas.microsoft.com/office/drawing/2016/5/12/chartex" xmlns:cx7="http://schemas.microsoft.com/office/drawing/2016/5/13/chartex" xmlns:cx8="http://schemas.microsoft.com/office/drawing/2016/5/14/chartex" xmlns:mc="http://schemas.openxmlformats.org/markup-compatibility/2006" xmlns:aink="http://schemas.microsoft.com/office/drawing/2016/ink" xmlns:am3d="http://schemas.microsoft.com/office/drawing/2017/model3d" xmlns:o="urn:schemas-microsoft-com:office:office" xmlns:r="http://schemas.openxmlformats.org/officeDocument/2006/relationships" xmlns:m="http://schemas.openxmlformats.org/officeDocument/2006/math" xmlns:v="urn:schemas-microsoft-com:vml" xmlns:wp14="http://schemas.microsoft.com/office/word/2010/wordprocessingDrawing" xmlns:wp="http://schemas.openxmlformats.org/drawingml/2006/wordprocessingDrawing" xmlns:w10="urn:schemas-microsoft-com:office:word" xmlns:w="http://schemas.openxmlformats.org/wordprocessingml/2006/main" xmlns:w14="http://schemas.microsoft.com/office/word/2010/wordml" xmlns:w15="http://schemas.microsoft.com/office/word/2012/wordml" xmlns:w16cid="http://schemas.microsoft.com/office/word/2016/wordml/cid" xmlns:w16se="http://schemas.microsoft.com/office/word/2015/wordml/symex" xmlns:wpg="http://schemas.microsoft.com/office/word/2010/wordprocessingGroup" xmlns:wpi="http://schemas.microsoft.com/office/word/2010/wordprocessingInk" xmlns:wne="http://schemas.microsoft.com/office/word/2006/wordml" xmlns:wps="http://schemas.microsoft.com/office/word/2010/wordprocessingShape" mc:Ignorable="w14 w15 w16se w16cid wp14">
+<w:document xmlns:wpc="http://schemas.microsoft.com/office/word/2010/wordprocessingCanvas" xmlns:mc="http://schemas.openxmlformats.org/markup-compatibility/2006" xmlns:o="urn:schemas-microsoft-com:office:office" xmlns:r="http://schemas.openxmlformats.org/officeDocument/2006/relationships" xmlns:m="http://schemas.openxmlformats.org/officeDocument/2006/math" xmlns:v="urn:schemas-microsoft-com:vml" xmlns:wp14="http://schemas.microsoft.com/office/word/2010/wordprocessingDrawing" xmlns:wp="http://schemas.openxmlformats.org/drawingml/2006/wordprocessingDrawing" xmlns:w10="urn:schemas-microsoft-com:office:word" xmlns:w="http://schemas.openxmlformats.org/wordprocessingml/2006/main" xmlns:w14="http://schemas.microsoft.com/office/word/2010/wordml" xmlns:w15="http://schemas.microsoft.com/office/word/2012/wordml" xmlns:wpg="http://schemas.microsoft.com/office/word/2010/wordprocessingGroup" xmlns:wpi="http://schemas.microsoft.com/office/word/2010/wordprocessingInk" xmlns:wne="http://schemas.microsoft.com/office/word/2006/wordml" xmlns:wps="http://schemas.microsoft.com/office/word/2010/wordprocessingShape" mc:Ignorable="w14 w15 wp14">
   <w:body>
     <w:p>
       <w:pPr>
@@ -85,7 +85,6 @@
         </w:rPr>
         <w:t xml:space="preserve">En la ciudad de Guatemala, el </w:t>
       </w:r>
-      <w:bookmarkStart w:id="0" w:name="_GoBack"/>
       <w:r>
         <w:rPr>
           <w:rFonts w:ascii="Arial Narrow" w:hAnsi="Arial Narrow" w:cs="Arial Narrow"/>
@@ -94,7 +93,6 @@
         </w:rPr>
         <w:t>FechaInicial99</w:t>
       </w:r>
-      <w:bookmarkEnd w:id="0"/>
       <w:r>
         <w:rPr>
           <w:rFonts w:ascii="Arial Narrow" w:hAnsi="Arial Narrow" w:cs="Arial Narrow"/>
@@ -1800,30 +1798,6 @@
         <w:widowControl w:val="0"/>
         <w:jc w:val="both"/>
         <w:rPr>
-          <w:rFonts w:ascii="Arial Narrow" w:hAnsi="Arial Narrow" w:cs="Arial Narrow"/>
-          <w:sz w:val="18"/>
-          <w:szCs w:val="18"/>
-        </w:rPr>
-      </w:pPr>
-    </w:p>
-    <w:p>
-      <w:pPr>
-        <w:pStyle w:val="Cuerpo"/>
-        <w:widowControl w:val="0"/>
-        <w:jc w:val="both"/>
-        <w:rPr>
-          <w:rFonts w:ascii="Arial Narrow" w:hAnsi="Arial Narrow" w:cs="Arial Narrow"/>
-          <w:sz w:val="18"/>
-          <w:szCs w:val="18"/>
-        </w:rPr>
-      </w:pPr>
-    </w:p>
-    <w:p>
-      <w:pPr>
-        <w:pStyle w:val="Cuerpo"/>
-        <w:widowControl w:val="0"/>
-        <w:jc w:val="both"/>
-        <w:rPr>
           <w:rFonts w:ascii="Arial Narrow" w:eastAsia="Arial Narrow" w:hAnsi="Arial Narrow" w:cs="Arial Narrow"/>
           <w:sz w:val="18"/>
           <w:szCs w:val="18"/>
@@ -1867,21 +1841,8 @@
       <w:pPr>
         <w:pStyle w:val="Cuerpo"/>
         <w:widowControl w:val="0"/>
-        <w:ind w:left="840"/>
-        <w:jc w:val="both"/>
-        <w:rPr>
-          <w:rFonts w:ascii="Arial Narrow" w:eastAsia="Arial Narrow" w:hAnsi="Arial Narrow" w:cs="Arial Narrow"/>
-          <w:sz w:val="18"/>
-          <w:szCs w:val="18"/>
-        </w:rPr>
-      </w:pPr>
-    </w:p>
-    <w:p>
-      <w:pPr>
-        <w:pStyle w:val="Cuerpo"/>
-        <w:widowControl w:val="0"/>
         <w:numPr>
-          <w:ilvl w:val="0"/>
+          <w:ilvl w:val="2"/>
           <w:numId w:val="2"/>
         </w:numPr>
         <w:tabs>
@@ -1900,35 +1861,1310 @@
           <w:sz w:val="18"/>
           <w:szCs w:val="18"/>
         </w:rPr>
-        <w:t>Inmuebles99</w:t>
-      </w:r>
-    </w:p>
-    <w:p>
-      <w:pPr>
-        <w:pStyle w:val="Cuerpo"/>
-        <w:widowControl w:val="0"/>
-        <w:numPr>
-          <w:ilvl w:val="3"/>
-          <w:numId w:val="2"/>
-        </w:numPr>
+        <w:t>DetalleInmueb99</w:t>
+      </w:r>
+    </w:p>
+    <w:p>
+      <w:pPr>
+        <w:pStyle w:val="Cuerpo"/>
+        <w:widowControl w:val="0"/>
         <w:tabs>
           <w:tab w:val="left" w:pos="851"/>
         </w:tabs>
         <w:jc w:val="both"/>
         <w:rPr>
-          <w:rFonts w:ascii="Arial Narrow" w:hAnsi="Arial Narrow" w:cs="Arial Narrow"/>
-          <w:sz w:val="18"/>
-          <w:szCs w:val="18"/>
-        </w:rPr>
-      </w:pPr>
-      <w:r>
-        <w:rPr>
-          <w:rFonts w:ascii="Arial Narrow" w:hAnsi="Arial Narrow" w:cs="Arial Narrow"/>
-          <w:sz w:val="18"/>
-          <w:szCs w:val="18"/>
-        </w:rPr>
-        <w:t>DetalleInmueb99</w:t>
-      </w:r>
+          <w:rFonts w:ascii="Arial Narrow" w:eastAsia="Arial Narrow Bold;Arial Narrow" w:hAnsi="Arial Narrow" w:cs="Arial Narrow Bold;Arial Narrow"/>
+          <w:sz w:val="18"/>
+          <w:szCs w:val="18"/>
+        </w:rPr>
+      </w:pPr>
+    </w:p>
+    <w:p>
+      <w:pPr>
+        <w:pStyle w:val="Cuerpo"/>
+        <w:widowControl w:val="0"/>
+        <w:tabs>
+          <w:tab w:val="left" w:pos="851"/>
+        </w:tabs>
+        <w:jc w:val="both"/>
+        <w:rPr>
+          <w:rFonts w:ascii="Arial Narrow" w:hAnsi="Arial Narrow"/>
+          <w:sz w:val="18"/>
+          <w:szCs w:val="18"/>
+        </w:rPr>
+      </w:pPr>
+      <w:r>
+        <w:rPr>
+          <w:rFonts w:ascii="Arial Narrow" w:hAnsi="Arial Narrow"/>
+          <w:sz w:val="18"/>
+          <w:szCs w:val="18"/>
+        </w:rPr>
+        <w:t>El apartamento contará con los siguientes acabados:</w:t>
+      </w:r>
+    </w:p>
+    <w:tbl>
+      <w:tblPr>
+        <w:tblW w:w="14300" w:type="dxa"/>
+        <w:tblInd w:w="70" w:type="dxa"/>
+        <w:tblCellMar>
+          <w:left w:w="70" w:type="dxa"/>
+          <w:right w:w="70" w:type="dxa"/>
+        </w:tblCellMar>
+        <w:tblLook w:val="04A0" w:firstRow="1" w:lastRow="0" w:firstColumn="1" w:lastColumn="0" w:noHBand="0" w:noVBand="1"/>
+      </w:tblPr>
+      <w:tblGrid>
+        <w:gridCol w:w="10940"/>
+        <w:gridCol w:w="480"/>
+        <w:gridCol w:w="480"/>
+        <w:gridCol w:w="480"/>
+        <w:gridCol w:w="480"/>
+        <w:gridCol w:w="480"/>
+        <w:gridCol w:w="480"/>
+        <w:gridCol w:w="480"/>
+      </w:tblGrid>
+      <w:tr>
+        <w:trPr>
+          <w:trHeight w:val="300"/>
+        </w:trPr>
+        <w:tc>
+          <w:tcPr>
+            <w:tcW w:w="14300" w:type="dxa"/>
+            <w:gridSpan w:val="8"/>
+            <w:tcBorders>
+              <w:top w:val="nil"/>
+              <w:left w:val="nil"/>
+              <w:bottom w:val="nil"/>
+              <w:right w:val="nil"/>
+            </w:tcBorders>
+            <w:shd w:val="clear" w:color="auto" w:fill="auto"/>
+            <w:noWrap/>
+            <w:vAlign w:val="bottom"/>
+            <w:hideMark/>
+          </w:tcPr>
+          <w:p>
+            <w:pPr>
+              <w:rPr>
+                <w:rFonts w:ascii="Arial Narrow" w:hAnsi="Arial Narrow" w:cs="Arial Unicode MS"/>
+                <w:color w:val="000000"/>
+                <w:sz w:val="18"/>
+                <w:szCs w:val="18"/>
+                <w:u w:color="000000"/>
+                <w:lang w:val="es-ES_tradnl" w:eastAsia="es-GT"/>
+              </w:rPr>
+            </w:pPr>
+            <w:r>
+              <w:rPr>
+                <w:rFonts w:ascii="Arial Narrow" w:hAnsi="Arial Narrow" w:cs="Arial Unicode MS"/>
+                <w:color w:val="000000"/>
+                <w:sz w:val="18"/>
+                <w:szCs w:val="18"/>
+                <w:u w:color="000000"/>
+                <w:lang w:val="es-ES_tradnl" w:eastAsia="es-GT"/>
+              </w:rPr>
+              <w:t xml:space="preserve">1. Incluye Línea Blanca: Estufa Eléctrica, Horno tostador, Refrigeradora, Extractor de olores, Torre de Lavandería </w:t>
+            </w:r>
+          </w:p>
+        </w:tc>
+      </w:tr>
+      <w:tr>
+        <w:trPr>
+          <w:trHeight w:val="300"/>
+        </w:trPr>
+        <w:tc>
+          <w:tcPr>
+            <w:tcW w:w="14300" w:type="dxa"/>
+            <w:gridSpan w:val="8"/>
+            <w:tcBorders>
+              <w:top w:val="nil"/>
+              <w:left w:val="nil"/>
+              <w:bottom w:val="nil"/>
+              <w:right w:val="nil"/>
+            </w:tcBorders>
+            <w:shd w:val="clear" w:color="auto" w:fill="auto"/>
+            <w:noWrap/>
+            <w:vAlign w:val="bottom"/>
+            <w:hideMark/>
+          </w:tcPr>
+          <w:p>
+            <w:pPr>
+              <w:rPr>
+                <w:rFonts w:ascii="Arial Narrow" w:hAnsi="Arial Narrow" w:cs="Arial Unicode MS"/>
+                <w:color w:val="000000"/>
+                <w:sz w:val="18"/>
+                <w:szCs w:val="18"/>
+                <w:u w:color="000000"/>
+                <w:lang w:val="es-ES_tradnl" w:eastAsia="es-GT"/>
+              </w:rPr>
+            </w:pPr>
+            <w:r>
+              <w:rPr>
+                <w:rFonts w:ascii="Arial Narrow" w:hAnsi="Arial Narrow" w:cs="Arial Unicode MS"/>
+                <w:color w:val="000000"/>
+                <w:sz w:val="18"/>
+                <w:szCs w:val="18"/>
+                <w:u w:color="000000"/>
+                <w:lang w:val="es-ES_tradnl" w:eastAsia="es-GT"/>
+              </w:rPr>
+              <w:t xml:space="preserve">2. </w:t>
+            </w:r>
+            <w:r>
+              <w:rPr>
+                <w:rFonts w:ascii="Arial Narrow" w:hAnsi="Arial Narrow" w:cs="Arial Unicode MS"/>
+                <w:color w:val="000000"/>
+                <w:sz w:val="18"/>
+                <w:szCs w:val="18"/>
+                <w:u w:color="000000"/>
+                <w:lang w:val="es-ES_tradnl" w:eastAsia="es-GT"/>
+              </w:rPr>
+              <w:t xml:space="preserve">Cortinas </w:t>
+            </w:r>
+            <w:proofErr w:type="spellStart"/>
+            <w:r>
+              <w:rPr>
+                <w:rFonts w:ascii="Arial Narrow" w:hAnsi="Arial Narrow" w:cs="Arial Unicode MS"/>
+                <w:color w:val="000000"/>
+                <w:sz w:val="18"/>
+                <w:szCs w:val="18"/>
+                <w:u w:color="000000"/>
+                <w:lang w:val="es-ES_tradnl" w:eastAsia="es-GT"/>
+              </w:rPr>
+              <w:t>Blackouts</w:t>
+            </w:r>
+            <w:proofErr w:type="spellEnd"/>
+            <w:r>
+              <w:rPr>
+                <w:rFonts w:ascii="Arial Narrow" w:hAnsi="Arial Narrow" w:cs="Arial Unicode MS"/>
+                <w:color w:val="000000"/>
+                <w:sz w:val="18"/>
+                <w:szCs w:val="18"/>
+                <w:u w:color="000000"/>
+                <w:lang w:val="es-ES_tradnl" w:eastAsia="es-GT"/>
+              </w:rPr>
+              <w:t xml:space="preserve"> para dormitorios: Dormitorio 1, Ancho 1.25mt</w:t>
+            </w:r>
+            <w:r>
+              <w:rPr>
+                <w:rFonts w:ascii="Arial Narrow" w:hAnsi="Arial Narrow" w:cs="Arial Unicode MS"/>
+                <w:color w:val="000000"/>
+                <w:sz w:val="18"/>
+                <w:szCs w:val="18"/>
+                <w:u w:color="000000"/>
+                <w:lang w:val="es-ES_tradnl" w:eastAsia="es-GT"/>
+              </w:rPr>
+              <w:t>s</w:t>
+            </w:r>
+            <w:r>
+              <w:rPr>
+                <w:rFonts w:ascii="Arial Narrow" w:hAnsi="Arial Narrow" w:cs="Arial Unicode MS"/>
+                <w:color w:val="000000"/>
+                <w:sz w:val="18"/>
+                <w:szCs w:val="18"/>
+                <w:u w:color="000000"/>
+                <w:lang w:val="es-ES_tradnl" w:eastAsia="es-GT"/>
+              </w:rPr>
+              <w:t xml:space="preserve">, Alto 2.93 </w:t>
+            </w:r>
+            <w:proofErr w:type="spellStart"/>
+            <w:r>
+              <w:rPr>
+                <w:rFonts w:ascii="Arial Narrow" w:hAnsi="Arial Narrow" w:cs="Arial Unicode MS"/>
+                <w:color w:val="000000"/>
+                <w:sz w:val="18"/>
+                <w:szCs w:val="18"/>
+                <w:u w:color="000000"/>
+                <w:lang w:val="es-ES_tradnl" w:eastAsia="es-GT"/>
+              </w:rPr>
+              <w:t>mt</w:t>
+            </w:r>
+            <w:r>
+              <w:rPr>
+                <w:rFonts w:ascii="Arial Narrow" w:hAnsi="Arial Narrow" w:cs="Arial Unicode MS"/>
+                <w:color w:val="000000"/>
+                <w:sz w:val="18"/>
+                <w:szCs w:val="18"/>
+                <w:u w:color="000000"/>
+                <w:lang w:val="es-ES_tradnl" w:eastAsia="es-GT"/>
+              </w:rPr>
+              <w:t>s</w:t>
+            </w:r>
+            <w:proofErr w:type="spellEnd"/>
+            <w:r>
+              <w:rPr>
+                <w:rFonts w:ascii="Arial Narrow" w:hAnsi="Arial Narrow" w:cs="Arial Unicode MS"/>
+                <w:color w:val="000000"/>
+                <w:sz w:val="18"/>
+                <w:szCs w:val="18"/>
+                <w:u w:color="000000"/>
+                <w:lang w:val="es-ES_tradnl" w:eastAsia="es-GT"/>
+              </w:rPr>
+              <w:t xml:space="preserve">, Dormitorio 2, Ancho 0.95 </w:t>
+            </w:r>
+            <w:proofErr w:type="spellStart"/>
+            <w:r>
+              <w:rPr>
+                <w:rFonts w:ascii="Arial Narrow" w:hAnsi="Arial Narrow" w:cs="Arial Unicode MS"/>
+                <w:color w:val="000000"/>
+                <w:sz w:val="18"/>
+                <w:szCs w:val="18"/>
+                <w:u w:color="000000"/>
+                <w:lang w:val="es-ES_tradnl" w:eastAsia="es-GT"/>
+              </w:rPr>
+              <w:t>mt</w:t>
+            </w:r>
+            <w:r>
+              <w:rPr>
+                <w:rFonts w:ascii="Arial Narrow" w:hAnsi="Arial Narrow" w:cs="Arial Unicode MS"/>
+                <w:color w:val="000000"/>
+                <w:sz w:val="18"/>
+                <w:szCs w:val="18"/>
+                <w:u w:color="000000"/>
+                <w:lang w:val="es-ES_tradnl" w:eastAsia="es-GT"/>
+              </w:rPr>
+              <w:t>s</w:t>
+            </w:r>
+            <w:proofErr w:type="spellEnd"/>
+            <w:r>
+              <w:rPr>
+                <w:rFonts w:ascii="Arial Narrow" w:hAnsi="Arial Narrow" w:cs="Arial Unicode MS"/>
+                <w:color w:val="000000"/>
+                <w:sz w:val="18"/>
+                <w:szCs w:val="18"/>
+                <w:u w:color="000000"/>
+                <w:lang w:val="es-ES_tradnl" w:eastAsia="es-GT"/>
+              </w:rPr>
+              <w:t xml:space="preserve">, Alto 2.93 </w:t>
+            </w:r>
+            <w:proofErr w:type="spellStart"/>
+            <w:r>
+              <w:rPr>
+                <w:rFonts w:ascii="Arial Narrow" w:hAnsi="Arial Narrow" w:cs="Arial Unicode MS"/>
+                <w:color w:val="000000"/>
+                <w:sz w:val="18"/>
+                <w:szCs w:val="18"/>
+                <w:u w:color="000000"/>
+                <w:lang w:val="es-ES_tradnl" w:eastAsia="es-GT"/>
+              </w:rPr>
+              <w:t>mt</w:t>
+            </w:r>
+            <w:r>
+              <w:rPr>
+                <w:rFonts w:ascii="Arial Narrow" w:hAnsi="Arial Narrow" w:cs="Arial Unicode MS"/>
+                <w:color w:val="000000"/>
+                <w:sz w:val="18"/>
+                <w:szCs w:val="18"/>
+                <w:u w:color="000000"/>
+                <w:lang w:val="es-ES_tradnl" w:eastAsia="es-GT"/>
+              </w:rPr>
+              <w:t>s</w:t>
+            </w:r>
+            <w:proofErr w:type="spellEnd"/>
+            <w:r>
+              <w:rPr>
+                <w:rFonts w:ascii="Arial Narrow" w:hAnsi="Arial Narrow" w:cs="Arial Unicode MS"/>
+                <w:color w:val="000000"/>
+                <w:sz w:val="18"/>
+                <w:szCs w:val="18"/>
+                <w:u w:color="000000"/>
+                <w:lang w:val="es-ES_tradnl" w:eastAsia="es-GT"/>
+              </w:rPr>
+              <w:t xml:space="preserve"> </w:t>
+            </w:r>
+          </w:p>
+        </w:tc>
+      </w:tr>
+      <w:tr>
+        <w:trPr>
+          <w:trHeight w:val="300"/>
+        </w:trPr>
+        <w:tc>
+          <w:tcPr>
+            <w:tcW w:w="11900" w:type="dxa"/>
+            <w:gridSpan w:val="3"/>
+            <w:tcBorders>
+              <w:top w:val="nil"/>
+              <w:left w:val="nil"/>
+              <w:bottom w:val="nil"/>
+              <w:right w:val="nil"/>
+            </w:tcBorders>
+            <w:shd w:val="clear" w:color="auto" w:fill="auto"/>
+            <w:noWrap/>
+            <w:vAlign w:val="bottom"/>
+            <w:hideMark/>
+          </w:tcPr>
+          <w:p>
+            <w:pPr>
+              <w:rPr>
+                <w:rFonts w:ascii="Arial Narrow" w:hAnsi="Arial Narrow" w:cs="Arial Unicode MS"/>
+                <w:color w:val="000000"/>
+                <w:sz w:val="18"/>
+                <w:szCs w:val="18"/>
+                <w:u w:color="000000"/>
+                <w:lang w:val="es-ES_tradnl" w:eastAsia="es-GT"/>
+              </w:rPr>
+            </w:pPr>
+            <w:r>
+              <w:rPr>
+                <w:rFonts w:ascii="Arial Narrow" w:hAnsi="Arial Narrow" w:cs="Arial Unicode MS"/>
+                <w:color w:val="000000"/>
+                <w:sz w:val="18"/>
+                <w:szCs w:val="18"/>
+                <w:u w:color="000000"/>
+                <w:lang w:val="es-ES_tradnl" w:eastAsia="es-GT"/>
+              </w:rPr>
+              <w:t xml:space="preserve">Dormitorio 3, Ancho 0.95 </w:t>
+            </w:r>
+            <w:proofErr w:type="spellStart"/>
+            <w:r>
+              <w:rPr>
+                <w:rFonts w:ascii="Arial Narrow" w:hAnsi="Arial Narrow" w:cs="Arial Unicode MS"/>
+                <w:color w:val="000000"/>
+                <w:sz w:val="18"/>
+                <w:szCs w:val="18"/>
+                <w:u w:color="000000"/>
+                <w:lang w:val="es-ES_tradnl" w:eastAsia="es-GT"/>
+              </w:rPr>
+              <w:t>mt</w:t>
+            </w:r>
+            <w:r>
+              <w:rPr>
+                <w:rFonts w:ascii="Arial Narrow" w:hAnsi="Arial Narrow" w:cs="Arial Unicode MS"/>
+                <w:color w:val="000000"/>
+                <w:sz w:val="18"/>
+                <w:szCs w:val="18"/>
+                <w:u w:color="000000"/>
+                <w:lang w:val="es-ES_tradnl" w:eastAsia="es-GT"/>
+              </w:rPr>
+              <w:t>s</w:t>
+            </w:r>
+            <w:proofErr w:type="spellEnd"/>
+            <w:r>
+              <w:rPr>
+                <w:rFonts w:ascii="Arial Narrow" w:hAnsi="Arial Narrow" w:cs="Arial Unicode MS"/>
+                <w:color w:val="000000"/>
+                <w:sz w:val="18"/>
+                <w:szCs w:val="18"/>
+                <w:u w:color="000000"/>
+                <w:lang w:val="es-ES_tradnl" w:eastAsia="es-GT"/>
+              </w:rPr>
+              <w:t xml:space="preserve">, Alto 2.93 </w:t>
+            </w:r>
+            <w:proofErr w:type="spellStart"/>
+            <w:r>
+              <w:rPr>
+                <w:rFonts w:ascii="Arial Narrow" w:hAnsi="Arial Narrow" w:cs="Arial Unicode MS"/>
+                <w:color w:val="000000"/>
+                <w:sz w:val="18"/>
+                <w:szCs w:val="18"/>
+                <w:u w:color="000000"/>
+                <w:lang w:val="es-ES_tradnl" w:eastAsia="es-GT"/>
+              </w:rPr>
+              <w:t>mt</w:t>
+            </w:r>
+            <w:r>
+              <w:rPr>
+                <w:rFonts w:ascii="Arial Narrow" w:hAnsi="Arial Narrow" w:cs="Arial Unicode MS"/>
+                <w:color w:val="000000"/>
+                <w:sz w:val="18"/>
+                <w:szCs w:val="18"/>
+                <w:u w:color="000000"/>
+                <w:lang w:val="es-ES_tradnl" w:eastAsia="es-GT"/>
+              </w:rPr>
+              <w:t>s</w:t>
+            </w:r>
+            <w:proofErr w:type="spellEnd"/>
+            <w:r>
+              <w:rPr>
+                <w:rFonts w:ascii="Arial Narrow" w:hAnsi="Arial Narrow" w:cs="Arial Unicode MS"/>
+                <w:color w:val="000000"/>
+                <w:sz w:val="18"/>
+                <w:szCs w:val="18"/>
+                <w:u w:color="000000"/>
+                <w:lang w:val="es-ES_tradnl" w:eastAsia="es-GT"/>
+              </w:rPr>
+              <w:t xml:space="preserve">. </w:t>
+            </w:r>
+          </w:p>
+        </w:tc>
+        <w:tc>
+          <w:tcPr>
+            <w:tcW w:w="480" w:type="dxa"/>
+            <w:tcBorders>
+              <w:top w:val="nil"/>
+              <w:left w:val="nil"/>
+              <w:bottom w:val="nil"/>
+              <w:right w:val="nil"/>
+            </w:tcBorders>
+            <w:shd w:val="clear" w:color="auto" w:fill="auto"/>
+            <w:noWrap/>
+            <w:vAlign w:val="bottom"/>
+            <w:hideMark/>
+          </w:tcPr>
+          <w:p>
+            <w:pPr>
+              <w:rPr>
+                <w:rFonts w:ascii="Calibri" w:eastAsia="Times New Roman" w:hAnsi="Calibri" w:cs="Calibri"/>
+                <w:b/>
+                <w:bCs/>
+                <w:color w:val="C65911"/>
+                <w:sz w:val="22"/>
+                <w:szCs w:val="22"/>
+                <w:lang w:val="es-GT" w:eastAsia="es-GT"/>
+              </w:rPr>
+            </w:pPr>
+          </w:p>
+        </w:tc>
+        <w:tc>
+          <w:tcPr>
+            <w:tcW w:w="480" w:type="dxa"/>
+            <w:tcBorders>
+              <w:top w:val="nil"/>
+              <w:left w:val="nil"/>
+              <w:bottom w:val="nil"/>
+              <w:right w:val="nil"/>
+            </w:tcBorders>
+            <w:shd w:val="clear" w:color="auto" w:fill="auto"/>
+            <w:noWrap/>
+            <w:vAlign w:val="bottom"/>
+            <w:hideMark/>
+          </w:tcPr>
+          <w:p>
+            <w:pPr>
+              <w:rPr>
+                <w:rFonts w:eastAsia="Times New Roman"/>
+                <w:sz w:val="20"/>
+                <w:szCs w:val="20"/>
+                <w:lang w:val="es-GT" w:eastAsia="es-GT"/>
+              </w:rPr>
+            </w:pPr>
+          </w:p>
+        </w:tc>
+        <w:tc>
+          <w:tcPr>
+            <w:tcW w:w="480" w:type="dxa"/>
+            <w:tcBorders>
+              <w:top w:val="nil"/>
+              <w:left w:val="nil"/>
+              <w:bottom w:val="nil"/>
+              <w:right w:val="nil"/>
+            </w:tcBorders>
+            <w:shd w:val="clear" w:color="auto" w:fill="auto"/>
+            <w:noWrap/>
+            <w:vAlign w:val="bottom"/>
+            <w:hideMark/>
+          </w:tcPr>
+          <w:p>
+            <w:pPr>
+              <w:rPr>
+                <w:rFonts w:eastAsia="Times New Roman"/>
+                <w:sz w:val="20"/>
+                <w:szCs w:val="20"/>
+                <w:lang w:val="es-GT" w:eastAsia="es-GT"/>
+              </w:rPr>
+            </w:pPr>
+          </w:p>
+        </w:tc>
+        <w:tc>
+          <w:tcPr>
+            <w:tcW w:w="480" w:type="dxa"/>
+            <w:tcBorders>
+              <w:top w:val="nil"/>
+              <w:left w:val="nil"/>
+              <w:bottom w:val="nil"/>
+              <w:right w:val="nil"/>
+            </w:tcBorders>
+            <w:shd w:val="clear" w:color="auto" w:fill="auto"/>
+            <w:noWrap/>
+            <w:vAlign w:val="bottom"/>
+            <w:hideMark/>
+          </w:tcPr>
+          <w:p>
+            <w:pPr>
+              <w:rPr>
+                <w:rFonts w:eastAsia="Times New Roman"/>
+                <w:sz w:val="20"/>
+                <w:szCs w:val="20"/>
+                <w:lang w:val="es-GT" w:eastAsia="es-GT"/>
+              </w:rPr>
+            </w:pPr>
+          </w:p>
+        </w:tc>
+        <w:tc>
+          <w:tcPr>
+            <w:tcW w:w="480" w:type="dxa"/>
+            <w:tcBorders>
+              <w:top w:val="nil"/>
+              <w:left w:val="nil"/>
+              <w:bottom w:val="nil"/>
+              <w:right w:val="nil"/>
+            </w:tcBorders>
+            <w:shd w:val="clear" w:color="auto" w:fill="auto"/>
+            <w:noWrap/>
+            <w:vAlign w:val="bottom"/>
+            <w:hideMark/>
+          </w:tcPr>
+          <w:p>
+            <w:pPr>
+              <w:rPr>
+                <w:rFonts w:eastAsia="Times New Roman"/>
+                <w:sz w:val="20"/>
+                <w:szCs w:val="20"/>
+                <w:lang w:val="es-GT" w:eastAsia="es-GT"/>
+              </w:rPr>
+            </w:pPr>
+          </w:p>
+        </w:tc>
+      </w:tr>
+      <w:tr>
+        <w:trPr>
+          <w:trHeight w:val="300"/>
+        </w:trPr>
+        <w:tc>
+          <w:tcPr>
+            <w:tcW w:w="14300" w:type="dxa"/>
+            <w:gridSpan w:val="8"/>
+            <w:tcBorders>
+              <w:top w:val="nil"/>
+              <w:left w:val="nil"/>
+              <w:bottom w:val="nil"/>
+              <w:right w:val="nil"/>
+            </w:tcBorders>
+            <w:shd w:val="clear" w:color="auto" w:fill="auto"/>
+            <w:noWrap/>
+            <w:vAlign w:val="bottom"/>
+            <w:hideMark/>
+          </w:tcPr>
+          <w:p>
+            <w:pPr>
+              <w:rPr>
+                <w:rFonts w:ascii="Arial Narrow" w:hAnsi="Arial Narrow" w:cs="Arial Unicode MS"/>
+                <w:color w:val="000000"/>
+                <w:sz w:val="18"/>
+                <w:szCs w:val="18"/>
+                <w:u w:color="000000"/>
+                <w:lang w:val="es-ES_tradnl" w:eastAsia="es-GT"/>
+              </w:rPr>
+            </w:pPr>
+            <w:r>
+              <w:rPr>
+                <w:rFonts w:ascii="Arial Narrow" w:hAnsi="Arial Narrow" w:cs="Arial Unicode MS"/>
+                <w:color w:val="000000"/>
+                <w:sz w:val="18"/>
+                <w:szCs w:val="18"/>
+                <w:u w:color="000000"/>
+                <w:lang w:val="es-ES_tradnl" w:eastAsia="es-GT"/>
+              </w:rPr>
+              <w:t>3. Vidrio templado en Duchas, baño principal y secundario.</w:t>
+            </w:r>
+          </w:p>
+        </w:tc>
+      </w:tr>
+      <w:tr>
+        <w:trPr>
+          <w:trHeight w:val="300"/>
+        </w:trPr>
+        <w:tc>
+          <w:tcPr>
+            <w:tcW w:w="14300" w:type="dxa"/>
+            <w:gridSpan w:val="8"/>
+            <w:tcBorders>
+              <w:top w:val="nil"/>
+              <w:left w:val="nil"/>
+              <w:bottom w:val="nil"/>
+              <w:right w:val="nil"/>
+            </w:tcBorders>
+            <w:shd w:val="clear" w:color="auto" w:fill="auto"/>
+            <w:noWrap/>
+            <w:vAlign w:val="bottom"/>
+            <w:hideMark/>
+          </w:tcPr>
+          <w:p>
+            <w:pPr>
+              <w:rPr>
+                <w:rFonts w:ascii="Arial Narrow" w:hAnsi="Arial Narrow" w:cs="Arial Unicode MS"/>
+                <w:color w:val="000000"/>
+                <w:sz w:val="18"/>
+                <w:szCs w:val="18"/>
+                <w:u w:color="000000"/>
+                <w:lang w:val="es-ES_tradnl" w:eastAsia="es-GT"/>
+              </w:rPr>
+            </w:pPr>
+            <w:r>
+              <w:rPr>
+                <w:rFonts w:ascii="Arial Narrow" w:hAnsi="Arial Narrow" w:cs="Arial Unicode MS"/>
+                <w:color w:val="000000"/>
+                <w:sz w:val="18"/>
+                <w:szCs w:val="18"/>
+                <w:u w:color="000000"/>
+                <w:lang w:val="es-ES_tradnl" w:eastAsia="es-GT"/>
+              </w:rPr>
+              <w:t xml:space="preserve">4. Lámparas en cielo </w:t>
+            </w:r>
+            <w:r>
+              <w:rPr>
+                <w:rFonts w:ascii="Arial Narrow" w:hAnsi="Arial Narrow" w:cs="Arial Unicode MS"/>
+                <w:color w:val="000000"/>
+                <w:sz w:val="18"/>
+                <w:szCs w:val="18"/>
+                <w:u w:color="000000"/>
+                <w:lang w:val="es-ES_tradnl" w:eastAsia="es-GT"/>
+              </w:rPr>
+              <w:t>á</w:t>
+            </w:r>
+            <w:r>
+              <w:rPr>
+                <w:rFonts w:ascii="Arial Narrow" w:hAnsi="Arial Narrow" w:cs="Arial Unicode MS"/>
+                <w:color w:val="000000"/>
+                <w:sz w:val="18"/>
+                <w:szCs w:val="18"/>
+                <w:u w:color="000000"/>
+                <w:lang w:val="es-ES_tradnl" w:eastAsia="es-GT"/>
+              </w:rPr>
+              <w:t xml:space="preserve">rea social </w:t>
+            </w:r>
+          </w:p>
+        </w:tc>
+      </w:tr>
+      <w:tr>
+        <w:trPr>
+          <w:trHeight w:val="300"/>
+        </w:trPr>
+        <w:tc>
+          <w:tcPr>
+            <w:tcW w:w="14300" w:type="dxa"/>
+            <w:gridSpan w:val="8"/>
+            <w:tcBorders>
+              <w:top w:val="nil"/>
+              <w:left w:val="nil"/>
+              <w:bottom w:val="nil"/>
+              <w:right w:val="nil"/>
+            </w:tcBorders>
+            <w:shd w:val="clear" w:color="auto" w:fill="auto"/>
+            <w:noWrap/>
+            <w:vAlign w:val="bottom"/>
+            <w:hideMark/>
+          </w:tcPr>
+          <w:p>
+            <w:pPr>
+              <w:rPr>
+                <w:rFonts w:ascii="Arial Narrow" w:hAnsi="Arial Narrow" w:cs="Arial Unicode MS"/>
+                <w:color w:val="000000"/>
+                <w:sz w:val="18"/>
+                <w:szCs w:val="18"/>
+                <w:u w:color="000000"/>
+                <w:lang w:val="es-ES_tradnl" w:eastAsia="es-GT"/>
+              </w:rPr>
+            </w:pPr>
+            <w:r>
+              <w:rPr>
+                <w:rFonts w:ascii="Arial Narrow" w:hAnsi="Arial Narrow" w:cs="Arial Unicode MS"/>
+                <w:color w:val="000000"/>
+                <w:sz w:val="18"/>
+                <w:szCs w:val="18"/>
+                <w:u w:color="000000"/>
+                <w:lang w:val="es-ES_tradnl" w:eastAsia="es-GT"/>
+              </w:rPr>
+              <w:t xml:space="preserve">5. Alfombras en dormitorios: Dormitorio principal, Dormitorio 2, Dormitorio 3 </w:t>
+            </w:r>
+          </w:p>
+        </w:tc>
+      </w:tr>
+      <w:tr>
+        <w:trPr>
+          <w:trHeight w:val="300"/>
+        </w:trPr>
+        <w:tc>
+          <w:tcPr>
+            <w:tcW w:w="10940" w:type="dxa"/>
+            <w:tcBorders>
+              <w:top w:val="nil"/>
+              <w:left w:val="nil"/>
+              <w:bottom w:val="nil"/>
+              <w:right w:val="nil"/>
+            </w:tcBorders>
+            <w:shd w:val="clear" w:color="auto" w:fill="auto"/>
+            <w:noWrap/>
+            <w:vAlign w:val="bottom"/>
+            <w:hideMark/>
+          </w:tcPr>
+          <w:p>
+            <w:pPr>
+              <w:rPr>
+                <w:rFonts w:ascii="Arial Narrow" w:hAnsi="Arial Narrow" w:cs="Arial Unicode MS"/>
+                <w:color w:val="000000"/>
+                <w:sz w:val="18"/>
+                <w:szCs w:val="18"/>
+                <w:u w:color="000000"/>
+                <w:lang w:val="es-ES_tradnl" w:eastAsia="es-GT"/>
+              </w:rPr>
+            </w:pPr>
+            <w:r>
+              <w:rPr>
+                <w:rFonts w:ascii="Arial Narrow" w:hAnsi="Arial Narrow" w:cs="Arial Unicode MS"/>
+                <w:color w:val="000000"/>
+                <w:sz w:val="18"/>
+                <w:szCs w:val="18"/>
+                <w:u w:color="000000"/>
+                <w:lang w:val="es-ES_tradnl" w:eastAsia="es-GT"/>
+              </w:rPr>
+              <w:t xml:space="preserve">6. Closet </w:t>
+            </w:r>
+            <w:r>
+              <w:rPr>
+                <w:rFonts w:ascii="Arial Narrow" w:hAnsi="Arial Narrow" w:cs="Arial Unicode MS"/>
+                <w:color w:val="000000"/>
+                <w:sz w:val="18"/>
+                <w:szCs w:val="18"/>
+                <w:u w:color="000000"/>
+                <w:lang w:val="es-ES_tradnl" w:eastAsia="es-GT"/>
+              </w:rPr>
+              <w:t xml:space="preserve">y gabinetes de cocina con top de </w:t>
+            </w:r>
+            <w:proofErr w:type="spellStart"/>
+            <w:r>
+              <w:rPr>
+                <w:rFonts w:ascii="Arial Narrow" w:hAnsi="Arial Narrow" w:cs="Arial Unicode MS"/>
+                <w:color w:val="000000"/>
+                <w:sz w:val="18"/>
+                <w:szCs w:val="18"/>
+                <w:u w:color="000000"/>
+                <w:lang w:val="es-ES_tradnl" w:eastAsia="es-GT"/>
+              </w:rPr>
+              <w:t>Quarzo</w:t>
+            </w:r>
+            <w:proofErr w:type="spellEnd"/>
+            <w:r>
+              <w:rPr>
+                <w:rFonts w:ascii="Arial Narrow" w:hAnsi="Arial Narrow" w:cs="Arial Unicode MS"/>
+                <w:color w:val="000000"/>
+                <w:sz w:val="18"/>
+                <w:szCs w:val="18"/>
+                <w:u w:color="000000"/>
+                <w:lang w:val="es-ES_tradnl" w:eastAsia="es-GT"/>
+              </w:rPr>
+              <w:t xml:space="preserve"> color negro standard.</w:t>
+            </w:r>
+          </w:p>
+        </w:tc>
+        <w:tc>
+          <w:tcPr>
+            <w:tcW w:w="480" w:type="dxa"/>
+            <w:tcBorders>
+              <w:top w:val="nil"/>
+              <w:left w:val="nil"/>
+              <w:bottom w:val="nil"/>
+              <w:right w:val="nil"/>
+            </w:tcBorders>
+            <w:shd w:val="clear" w:color="auto" w:fill="auto"/>
+            <w:noWrap/>
+            <w:vAlign w:val="bottom"/>
+            <w:hideMark/>
+          </w:tcPr>
+          <w:p>
+            <w:pPr>
+              <w:rPr>
+                <w:rFonts w:ascii="Calibri" w:eastAsia="Times New Roman" w:hAnsi="Calibri" w:cs="Calibri"/>
+                <w:b/>
+                <w:bCs/>
+                <w:color w:val="C65911"/>
+                <w:sz w:val="22"/>
+                <w:szCs w:val="22"/>
+                <w:lang w:val="es-GT" w:eastAsia="es-GT"/>
+              </w:rPr>
+            </w:pPr>
+          </w:p>
+        </w:tc>
+        <w:tc>
+          <w:tcPr>
+            <w:tcW w:w="480" w:type="dxa"/>
+            <w:tcBorders>
+              <w:top w:val="nil"/>
+              <w:left w:val="nil"/>
+              <w:bottom w:val="nil"/>
+              <w:right w:val="nil"/>
+            </w:tcBorders>
+            <w:shd w:val="clear" w:color="auto" w:fill="auto"/>
+            <w:noWrap/>
+            <w:vAlign w:val="bottom"/>
+            <w:hideMark/>
+          </w:tcPr>
+          <w:p>
+            <w:pPr>
+              <w:rPr>
+                <w:rFonts w:eastAsia="Times New Roman"/>
+                <w:sz w:val="20"/>
+                <w:szCs w:val="20"/>
+                <w:lang w:val="es-GT" w:eastAsia="es-GT"/>
+              </w:rPr>
+            </w:pPr>
+          </w:p>
+        </w:tc>
+        <w:tc>
+          <w:tcPr>
+            <w:tcW w:w="480" w:type="dxa"/>
+            <w:tcBorders>
+              <w:top w:val="nil"/>
+              <w:left w:val="nil"/>
+              <w:bottom w:val="nil"/>
+              <w:right w:val="nil"/>
+            </w:tcBorders>
+            <w:shd w:val="clear" w:color="auto" w:fill="auto"/>
+            <w:noWrap/>
+            <w:vAlign w:val="bottom"/>
+            <w:hideMark/>
+          </w:tcPr>
+          <w:p>
+            <w:pPr>
+              <w:rPr>
+                <w:rFonts w:eastAsia="Times New Roman"/>
+                <w:sz w:val="20"/>
+                <w:szCs w:val="20"/>
+                <w:lang w:val="es-GT" w:eastAsia="es-GT"/>
+              </w:rPr>
+            </w:pPr>
+          </w:p>
+        </w:tc>
+        <w:tc>
+          <w:tcPr>
+            <w:tcW w:w="480" w:type="dxa"/>
+            <w:tcBorders>
+              <w:top w:val="nil"/>
+              <w:left w:val="nil"/>
+              <w:bottom w:val="nil"/>
+              <w:right w:val="nil"/>
+            </w:tcBorders>
+            <w:shd w:val="clear" w:color="auto" w:fill="auto"/>
+            <w:noWrap/>
+            <w:vAlign w:val="bottom"/>
+            <w:hideMark/>
+          </w:tcPr>
+          <w:p>
+            <w:pPr>
+              <w:rPr>
+                <w:rFonts w:eastAsia="Times New Roman"/>
+                <w:sz w:val="20"/>
+                <w:szCs w:val="20"/>
+                <w:lang w:val="es-GT" w:eastAsia="es-GT"/>
+              </w:rPr>
+            </w:pPr>
+          </w:p>
+        </w:tc>
+        <w:tc>
+          <w:tcPr>
+            <w:tcW w:w="480" w:type="dxa"/>
+            <w:tcBorders>
+              <w:top w:val="nil"/>
+              <w:left w:val="nil"/>
+              <w:bottom w:val="nil"/>
+              <w:right w:val="nil"/>
+            </w:tcBorders>
+            <w:shd w:val="clear" w:color="auto" w:fill="auto"/>
+            <w:noWrap/>
+            <w:vAlign w:val="bottom"/>
+            <w:hideMark/>
+          </w:tcPr>
+          <w:p>
+            <w:pPr>
+              <w:rPr>
+                <w:rFonts w:eastAsia="Times New Roman"/>
+                <w:sz w:val="20"/>
+                <w:szCs w:val="20"/>
+                <w:lang w:val="es-GT" w:eastAsia="es-GT"/>
+              </w:rPr>
+            </w:pPr>
+          </w:p>
+        </w:tc>
+        <w:tc>
+          <w:tcPr>
+            <w:tcW w:w="480" w:type="dxa"/>
+            <w:tcBorders>
+              <w:top w:val="nil"/>
+              <w:left w:val="nil"/>
+              <w:bottom w:val="nil"/>
+              <w:right w:val="nil"/>
+            </w:tcBorders>
+            <w:shd w:val="clear" w:color="auto" w:fill="auto"/>
+            <w:noWrap/>
+            <w:vAlign w:val="bottom"/>
+            <w:hideMark/>
+          </w:tcPr>
+          <w:p>
+            <w:pPr>
+              <w:rPr>
+                <w:rFonts w:eastAsia="Times New Roman"/>
+                <w:sz w:val="20"/>
+                <w:szCs w:val="20"/>
+                <w:lang w:val="es-GT" w:eastAsia="es-GT"/>
+              </w:rPr>
+            </w:pPr>
+          </w:p>
+        </w:tc>
+        <w:tc>
+          <w:tcPr>
+            <w:tcW w:w="480" w:type="dxa"/>
+            <w:tcBorders>
+              <w:top w:val="nil"/>
+              <w:left w:val="nil"/>
+              <w:bottom w:val="nil"/>
+              <w:right w:val="nil"/>
+            </w:tcBorders>
+            <w:shd w:val="clear" w:color="auto" w:fill="auto"/>
+            <w:noWrap/>
+            <w:vAlign w:val="bottom"/>
+            <w:hideMark/>
+          </w:tcPr>
+          <w:p>
+            <w:pPr>
+              <w:rPr>
+                <w:rFonts w:eastAsia="Times New Roman"/>
+                <w:sz w:val="20"/>
+                <w:szCs w:val="20"/>
+                <w:lang w:val="es-GT" w:eastAsia="es-GT"/>
+              </w:rPr>
+            </w:pPr>
+          </w:p>
+        </w:tc>
+      </w:tr>
+    </w:tbl>
+    <w:p>
+      <w:pPr>
+        <w:pStyle w:val="Cuerpo"/>
+        <w:widowControl w:val="0"/>
+        <w:tabs>
+          <w:tab w:val="left" w:pos="851"/>
+        </w:tabs>
+        <w:jc w:val="both"/>
+        <w:rPr>
+          <w:rFonts w:ascii="Arial Narrow" w:hAnsi="Arial Narrow" w:cs="Arial Narrow"/>
+          <w:sz w:val="18"/>
+          <w:szCs w:val="18"/>
+        </w:rPr>
+      </w:pPr>
+    </w:p>
+    <w:p>
+      <w:pPr>
+        <w:pStyle w:val="Cuerpo"/>
+        <w:widowControl w:val="0"/>
+        <w:tabs>
+          <w:tab w:val="left" w:pos="851"/>
+        </w:tabs>
+        <w:jc w:val="both"/>
+        <w:rPr>
+          <w:rFonts w:ascii="Arial Narrow" w:hAnsi="Arial Narrow" w:cs="Arial Narrow"/>
+          <w:sz w:val="18"/>
+          <w:szCs w:val="18"/>
+        </w:rPr>
+      </w:pPr>
+      <w:r>
+        <w:rPr>
+          <w:rFonts w:ascii="Arial Narrow" w:hAnsi="Arial Narrow" w:cs="Arial Narrow"/>
+          <w:sz w:val="18"/>
+          <w:szCs w:val="18"/>
+        </w:rPr>
+        <w:t>Dentro de las áreas antes descritas se incluyen las áreas de columnas, ducto de instalaciones y soportes estructurales. Las divisiones y acabados con que cuenta el apartamento ya son conocidas por el</w:t>
+      </w:r>
+      <w:r>
+        <w:rPr>
+          <w:rFonts w:ascii="Arial Narrow" w:hAnsi="Arial Narrow" w:cs="Arial Narrow"/>
+          <w:b/>
+          <w:sz w:val="18"/>
+          <w:szCs w:val="18"/>
+        </w:rPr>
+        <w:t xml:space="preserve"> PROMITENTE COMPRADOR</w:t>
+      </w:r>
+      <w:r>
+        <w:rPr>
+          <w:rFonts w:ascii="Arial Narrow" w:hAnsi="Arial Narrow" w:cs="Arial Narrow"/>
+          <w:sz w:val="18"/>
+          <w:szCs w:val="18"/>
+        </w:rPr>
+        <w:t xml:space="preserve">. </w:t>
+      </w:r>
+      <w:r>
+        <w:rPr>
+          <w:rFonts w:ascii="Arial Narrow" w:hAnsi="Arial Narrow" w:cs="Arial Narrow"/>
+          <w:sz w:val="18"/>
+          <w:szCs w:val="18"/>
+        </w:rPr>
+        <w:t xml:space="preserve">A su vez, se venderá </w:t>
+      </w:r>
+      <w:r>
+        <w:rPr>
+          <w:rFonts w:ascii="Arial Narrow" w:hAnsi="Arial Narrow" w:cs="Arial Narrow"/>
+          <w:b/>
+          <w:sz w:val="18"/>
+          <w:szCs w:val="18"/>
+        </w:rPr>
+        <w:t>una</w:t>
+      </w:r>
+      <w:r>
+        <w:rPr>
+          <w:rFonts w:ascii="Arial Narrow" w:hAnsi="Arial Narrow" w:cs="Arial Narrow"/>
+          <w:sz w:val="18"/>
+          <w:szCs w:val="18"/>
+        </w:rPr>
+        <w:t xml:space="preserve"> acción de la entidad que </w:t>
+      </w:r>
+      <w:r>
+        <w:rPr>
+          <w:rFonts w:ascii="Arial Narrow" w:hAnsi="Arial Narrow" w:cs="Arial Narrow"/>
+          <w:b/>
+          <w:sz w:val="18"/>
+          <w:szCs w:val="18"/>
+        </w:rPr>
+        <w:t>EntidadVendedora99</w:t>
+      </w:r>
+      <w:r>
+        <w:rPr>
+          <w:rFonts w:ascii="Arial Narrow" w:hAnsi="Arial Narrow" w:cs="Arial Narrow"/>
+          <w:b/>
+          <w:sz w:val="18"/>
+          <w:szCs w:val="18"/>
+        </w:rPr>
+        <w:t xml:space="preserve">, </w:t>
+      </w:r>
+      <w:r>
+        <w:rPr>
+          <w:rFonts w:ascii="Arial Narrow" w:hAnsi="Arial Narrow" w:cs="Arial Narrow"/>
+          <w:b/>
+          <w:sz w:val="18"/>
+          <w:szCs w:val="18"/>
+        </w:rPr>
+        <w:t>SOCIEDAD ANÓNIMA,</w:t>
+      </w:r>
+      <w:r>
+        <w:rPr>
+          <w:rFonts w:ascii="Arial Narrow" w:hAnsi="Arial Narrow" w:cs="Arial Narrow"/>
+          <w:sz w:val="18"/>
+          <w:szCs w:val="18"/>
+        </w:rPr>
+        <w:t xml:space="preserve"> haya constituido para el efecto.</w:t>
+      </w:r>
+    </w:p>
+    <w:p>
+      <w:pPr>
+        <w:pStyle w:val="Cuerpo"/>
+        <w:widowControl w:val="0"/>
+        <w:tabs>
+          <w:tab w:val="left" w:pos="851"/>
+        </w:tabs>
+        <w:ind w:left="1080"/>
+        <w:jc w:val="both"/>
+        <w:rPr>
+          <w:rFonts w:ascii="Arial Narrow" w:hAnsi="Arial Narrow" w:cs="Arial Narrow"/>
+          <w:sz w:val="18"/>
+          <w:szCs w:val="18"/>
+        </w:rPr>
+      </w:pPr>
+    </w:p>
+    <w:p>
+      <w:pPr>
+        <w:pStyle w:val="Cuerpo"/>
+        <w:widowControl w:val="0"/>
+        <w:tabs>
+          <w:tab w:val="left" w:pos="851"/>
+        </w:tabs>
+        <w:jc w:val="both"/>
+        <w:rPr>
+          <w:rFonts w:ascii="Arial Narrow" w:eastAsia="Arial Narrow" w:hAnsi="Arial Narrow" w:cs="Arial"/>
+          <w:sz w:val="18"/>
+          <w:szCs w:val="18"/>
+          <w:lang w:val="es-GT"/>
+        </w:rPr>
+      </w:pPr>
+      <w:r>
+        <w:rPr>
+          <w:rFonts w:ascii="Arial Narrow" w:hAnsi="Arial Narrow" w:cs="Arial"/>
+          <w:sz w:val="18"/>
+          <w:szCs w:val="18"/>
+          <w:lang w:val="es-GT"/>
+        </w:rPr>
+        <w:t>Dentro de las áreas antes descritas se incluyen las áreas de columnas, ducto de instalaciones y soportes estructurales. Las divisiones y acabados con que cuenta el apartamento ya son conocidas por el</w:t>
+      </w:r>
+      <w:r>
+        <w:rPr>
+          <w:rFonts w:ascii="Arial Narrow" w:hAnsi="Arial Narrow" w:cs="Arial"/>
+          <w:b/>
+          <w:sz w:val="18"/>
+          <w:szCs w:val="18"/>
+          <w:lang w:val="es-GT"/>
+        </w:rPr>
+        <w:t xml:space="preserve"> PROMITENTE COMPRADOR</w:t>
+      </w:r>
+      <w:r>
+        <w:rPr>
+          <w:rFonts w:ascii="Arial Narrow" w:hAnsi="Arial Narrow" w:cs="Arial"/>
+          <w:color w:val="0000CC"/>
+          <w:sz w:val="18"/>
+          <w:szCs w:val="18"/>
+          <w:lang w:val="es-GT"/>
+        </w:rPr>
+        <w:t>.</w:t>
+      </w:r>
+      <w:r>
+        <w:rPr>
+          <w:rFonts w:ascii="Arial Narrow" w:hAnsi="Arial Narrow" w:cs="Arial"/>
+          <w:sz w:val="18"/>
+          <w:szCs w:val="18"/>
+          <w:lang w:val="es-GT"/>
+        </w:rPr>
+        <w:t xml:space="preserve"> </w:t>
+      </w:r>
+    </w:p>
+    <w:p>
+      <w:pPr>
+        <w:pStyle w:val="Cuerpo"/>
+        <w:widowControl w:val="0"/>
+        <w:tabs>
+          <w:tab w:val="left" w:pos="851"/>
+        </w:tabs>
+        <w:jc w:val="both"/>
+        <w:rPr>
+          <w:rFonts w:ascii="Arial Narrow" w:hAnsi="Arial Narrow" w:cs="Arial Narrow"/>
+          <w:sz w:val="18"/>
+          <w:szCs w:val="18"/>
+        </w:rPr>
+      </w:pPr>
+    </w:p>
+    <w:p>
+      <w:pPr>
+        <w:pStyle w:val="Cuerpo"/>
+        <w:widowControl w:val="0"/>
+        <w:numPr>
+          <w:ilvl w:val="0"/>
+          <w:numId w:val="7"/>
+        </w:numPr>
+        <w:jc w:val="both"/>
+        <w:rPr>
+          <w:rFonts w:ascii="Arial Narrow" w:hAnsi="Arial Narrow" w:cs="Arial Narrow"/>
+          <w:sz w:val="18"/>
+          <w:szCs w:val="18"/>
+        </w:rPr>
+      </w:pPr>
+      <w:r>
+        <w:rPr>
+          <w:rFonts w:ascii="Arial Narrow" w:hAnsi="Arial Narrow" w:cs="Arial Narrow"/>
+          <w:b/>
+          <w:sz w:val="18"/>
+          <w:szCs w:val="18"/>
+        </w:rPr>
+        <w:t xml:space="preserve">MODIFICACIONES: </w:t>
+      </w:r>
+      <w:r>
+        <w:rPr>
+          <w:rFonts w:ascii="Arial Narrow" w:hAnsi="Arial Narrow" w:cs="Arial Narrow"/>
+          <w:sz w:val="18"/>
+          <w:szCs w:val="18"/>
+        </w:rPr>
+        <w:t xml:space="preserve">Ambas partes establecen que el diseño del inmueble podrá variar de común acuerdo, debiéndose dejar constancia por escrito, tanto de su aceptación como del precio de la modificación y su forma de pago. Para dicho efecto al momento de recibir una solicitud de cambio en el diseño, </w:t>
+      </w:r>
+      <w:r>
+        <w:rPr>
+          <w:rFonts w:ascii="Arial Narrow" w:hAnsi="Arial Narrow" w:cs="Arial Narrow"/>
+          <w:b/>
+          <w:sz w:val="18"/>
+          <w:szCs w:val="18"/>
+        </w:rPr>
+        <w:t>EntidadVendedora99, SOCIEDAD ANÓNIMA</w:t>
+      </w:r>
+      <w:r>
+        <w:rPr>
+          <w:rFonts w:ascii="Arial Narrow" w:hAnsi="Arial Narrow" w:cs="Arial Narrow"/>
+          <w:b/>
+          <w:sz w:val="18"/>
+          <w:szCs w:val="18"/>
+        </w:rPr>
+        <w:t>,</w:t>
+      </w:r>
+      <w:r>
+        <w:rPr>
+          <w:rFonts w:ascii="Arial Narrow" w:hAnsi="Arial Narrow" w:cs="Arial Narrow"/>
+          <w:sz w:val="18"/>
+          <w:szCs w:val="18"/>
+        </w:rPr>
+        <w:t xml:space="preserve"> generará una orden de cambio, la cual deberá contener el incremento o disminución de valor con respecto a la obra originalmente diseñada, y fijará las condiciones de pago en caso de haber un incremento. </w:t>
+      </w:r>
+    </w:p>
+    <w:p>
+      <w:pPr>
+        <w:pStyle w:val="Cuerpo"/>
+        <w:widowControl w:val="0"/>
+        <w:ind w:left="1080"/>
+        <w:jc w:val="both"/>
+        <w:rPr>
+          <w:rFonts w:ascii="Arial Narrow" w:hAnsi="Arial Narrow" w:cs="Arial Narrow"/>
+          <w:b/>
+          <w:sz w:val="18"/>
+          <w:szCs w:val="18"/>
+        </w:rPr>
+      </w:pPr>
+    </w:p>
+    <w:p>
+      <w:pPr>
+        <w:pStyle w:val="Cuerpo"/>
+        <w:widowControl w:val="0"/>
+        <w:ind w:left="1080"/>
+        <w:jc w:val="both"/>
+        <w:rPr>
+          <w:rFonts w:ascii="Arial Narrow" w:hAnsi="Arial Narrow" w:cs="Arial Narrow"/>
+          <w:sz w:val="18"/>
+          <w:szCs w:val="18"/>
+        </w:rPr>
+      </w:pPr>
+      <w:r>
+        <w:rPr>
+          <w:rFonts w:ascii="Arial Narrow" w:hAnsi="Arial Narrow" w:cs="Arial Narrow"/>
+          <w:sz w:val="18"/>
+          <w:szCs w:val="18"/>
+        </w:rPr>
+        <w:t xml:space="preserve">Para que </w:t>
+      </w:r>
+      <w:r>
+        <w:rPr>
+          <w:rFonts w:ascii="Arial Narrow" w:hAnsi="Arial Narrow" w:cs="Arial Narrow"/>
+          <w:b/>
+          <w:sz w:val="18"/>
+          <w:szCs w:val="18"/>
+        </w:rPr>
+        <w:t>EntidadVendedora99, SOCIEDAD ANÓNIMA</w:t>
+      </w:r>
+      <w:r>
+        <w:rPr>
+          <w:rFonts w:ascii="Arial Narrow" w:hAnsi="Arial Narrow" w:cs="Arial Narrow"/>
+          <w:sz w:val="18"/>
+          <w:szCs w:val="18"/>
+        </w:rPr>
+        <w:t xml:space="preserve"> proceda a realizar dichos cambios se deberá contar con autorización y aceptación de las condiciones pactadas en dicha orden de cambio, y deberá haberse cumplido las condiciones de pago. Si los pagos estipulados en la orden de cambio no fueran aceptados, o habiendo sido aceptadas no se hubiere cumplido con las condiciones y plazos de pago estipulados, </w:t>
+      </w:r>
+      <w:r>
+        <w:rPr>
+          <w:rFonts w:ascii="Arial Narrow" w:hAnsi="Arial Narrow" w:cs="Arial Narrow"/>
+          <w:b/>
+          <w:sz w:val="18"/>
+          <w:szCs w:val="18"/>
+        </w:rPr>
+        <w:t>EntidadVendedora99, SOCIEDAD ANÓNIMA</w:t>
+      </w:r>
+      <w:r>
+        <w:rPr>
+          <w:rFonts w:ascii="Arial Narrow" w:hAnsi="Arial Narrow" w:cs="Arial Narrow"/>
+          <w:sz w:val="18"/>
+          <w:szCs w:val="18"/>
+        </w:rPr>
+        <w:t xml:space="preserve"> cumplirá con la entrega de los inmuebles de conformidad con lo prometido en este documento. Este mismo procedimiento aplicará para cualquier tipo de cambio o modificación solicitado, ya sea que el mismo sea en acabados, tipo de artefactos a instalarse, pisos, cantidad, calidad y ubicación de enchufes, toma-corrientes y cualquier otro tipo de cambio a realizarse.</w:t>
+      </w:r>
+    </w:p>
+    <w:p>
+      <w:pPr>
+        <w:pStyle w:val="Cuerpo"/>
+        <w:widowControl w:val="0"/>
+        <w:ind w:left="1080"/>
+        <w:jc w:val="both"/>
+        <w:rPr>
+          <w:rFonts w:ascii="Arial Narrow" w:hAnsi="Arial Narrow" w:cs="Arial Narrow"/>
+          <w:sz w:val="18"/>
+          <w:szCs w:val="18"/>
+        </w:rPr>
+      </w:pPr>
     </w:p>
     <w:p>
       <w:pPr>
@@ -1940,11 +3176,62 @@
         <w:ind w:left="851"/>
         <w:jc w:val="both"/>
         <w:rPr>
-          <w:rFonts w:ascii="Arial Narrow" w:eastAsia="Arial Narrow Bold;Arial Narrow" w:hAnsi="Arial Narrow" w:cs="Arial Narrow Bold;Arial Narrow"/>
-          <w:sz w:val="18"/>
-          <w:szCs w:val="18"/>
-        </w:rPr>
-      </w:pPr>
+          <w:rFonts w:ascii="Arial Narrow" w:hAnsi="Arial Narrow"/>
+          <w:sz w:val="18"/>
+          <w:szCs w:val="18"/>
+        </w:rPr>
+      </w:pPr>
+      <w:r>
+        <w:rPr>
+          <w:rFonts w:ascii="Arial Narrow" w:hAnsi="Arial Narrow"/>
+          <w:sz w:val="18"/>
+          <w:szCs w:val="18"/>
+        </w:rPr>
+        <w:t xml:space="preserve">Las partes aceptan que podrá existir un margen de variación del seis por ciento (6%), de disminución o aumento, en el área del inmueble a adquirirse, sobre la cual no existirá variación en el precio. Dentro de este rango las partes acuerdan que no podrá alegarse incumplimiento por parte de </w:t>
+      </w:r>
+      <w:r>
+        <w:rPr>
+          <w:rFonts w:ascii="Arial Narrow" w:hAnsi="Arial Narrow"/>
+          <w:b/>
+          <w:sz w:val="18"/>
+          <w:szCs w:val="18"/>
+        </w:rPr>
+        <w:t>LA PROMITENTE VENDEDORA</w:t>
+      </w:r>
+      <w:r>
+        <w:rPr>
+          <w:rFonts w:ascii="Arial Narrow" w:hAnsi="Arial Narrow"/>
+          <w:sz w:val="18"/>
+          <w:szCs w:val="18"/>
+        </w:rPr>
+        <w:t xml:space="preserve">, y el </w:t>
+      </w:r>
+      <w:r>
+        <w:rPr>
+          <w:rFonts w:ascii="Arial Narrow" w:hAnsi="Arial Narrow"/>
+          <w:b/>
+          <w:sz w:val="18"/>
+          <w:szCs w:val="18"/>
+        </w:rPr>
+        <w:t>PROMITENTE COMPRADOR</w:t>
+      </w:r>
+      <w:r>
+        <w:rPr>
+          <w:rFonts w:ascii="Arial Narrow" w:hAnsi="Arial Narrow"/>
+          <w:sz w:val="18"/>
+          <w:szCs w:val="18"/>
+        </w:rPr>
+        <w:t xml:space="preserve"> estará obligado a adquirir el inmueble al precio acordado. Si el área de los inmuebles varía fuera del rango acordado, sí existirá un incremento o disminución del precio, y para </w:t>
+      </w:r>
+      <w:r>
+        <w:rPr>
+          <w:rFonts w:ascii="Arial Narrow" w:hAnsi="Arial Narrow"/>
+          <w:sz w:val="18"/>
+          <w:szCs w:val="18"/>
+        </w:rPr>
+        <w:lastRenderedPageBreak/>
+        <w:t>esos efectos se tomará como base para determinar el nuevo precio lo siguiente:</w:t>
+      </w:r>
     </w:p>
     <w:p>
       <w:pPr>
@@ -1953,98 +3240,27 @@
         <w:tabs>
           <w:tab w:val="left" w:pos="851"/>
         </w:tabs>
-        <w:jc w:val="both"/>
-        <w:rPr>
-          <w:rFonts w:ascii="Arial Narrow" w:hAnsi="Arial Narrow" w:cs="Arial Narrow"/>
-          <w:sz w:val="18"/>
-          <w:szCs w:val="18"/>
-        </w:rPr>
-      </w:pPr>
-      <w:r>
-        <w:rPr>
-          <w:rFonts w:ascii="Arial Narrow" w:hAnsi="Arial Narrow" w:cs="Arial Narrow"/>
-          <w:sz w:val="18"/>
-          <w:szCs w:val="18"/>
-        </w:rPr>
-        <w:t>Dentro de las áreas antes descritas se incluyen las áreas de columnas, ducto de instalaciones y soportes estructurales. Las divisiones y acabados con que cuenta el apartamento ya son conocidas por el</w:t>
-      </w:r>
-      <w:r>
-        <w:rPr>
-          <w:rFonts w:ascii="Arial Narrow" w:hAnsi="Arial Narrow" w:cs="Arial Narrow"/>
-          <w:b/>
-          <w:sz w:val="18"/>
-          <w:szCs w:val="18"/>
-        </w:rPr>
-        <w:t xml:space="preserve"> PROMITENTE COMPRADOR</w:t>
-      </w:r>
-      <w:r>
-        <w:rPr>
-          <w:rFonts w:ascii="Arial Narrow" w:hAnsi="Arial Narrow" w:cs="Arial Narrow"/>
-          <w:sz w:val="18"/>
-          <w:szCs w:val="18"/>
-        </w:rPr>
-        <w:t xml:space="preserve">. </w:t>
-      </w:r>
-      <w:r>
-        <w:rPr>
-          <w:rFonts w:ascii="Arial Narrow" w:hAnsi="Arial Narrow" w:cs="Arial Narrow"/>
-          <w:sz w:val="18"/>
-          <w:szCs w:val="18"/>
-        </w:rPr>
-        <w:t xml:space="preserve">A su vez, se venderá </w:t>
-      </w:r>
-      <w:r>
-        <w:rPr>
-          <w:rFonts w:ascii="Arial Narrow" w:hAnsi="Arial Narrow" w:cs="Arial Narrow"/>
-          <w:b/>
-          <w:sz w:val="18"/>
-          <w:szCs w:val="18"/>
-        </w:rPr>
-        <w:t>una</w:t>
-      </w:r>
-      <w:r>
-        <w:rPr>
-          <w:rFonts w:ascii="Arial Narrow" w:hAnsi="Arial Narrow" w:cs="Arial Narrow"/>
-          <w:sz w:val="18"/>
-          <w:szCs w:val="18"/>
-        </w:rPr>
-        <w:t xml:space="preserve"> acción de la entidad que </w:t>
-      </w:r>
-      <w:r>
-        <w:rPr>
-          <w:rFonts w:ascii="Arial Narrow" w:hAnsi="Arial Narrow" w:cs="Arial Narrow"/>
-          <w:b/>
-          <w:sz w:val="18"/>
-          <w:szCs w:val="18"/>
-        </w:rPr>
-        <w:t>EntidadVendedora99</w:t>
-      </w:r>
-      <w:r>
-        <w:rPr>
-          <w:rFonts w:ascii="Arial Narrow" w:hAnsi="Arial Narrow" w:cs="Arial Narrow"/>
-          <w:b/>
-          <w:sz w:val="18"/>
-          <w:szCs w:val="18"/>
-        </w:rPr>
-        <w:t xml:space="preserve">, </w:t>
-      </w:r>
-      <w:r>
-        <w:rPr>
-          <w:rFonts w:ascii="Arial Narrow" w:hAnsi="Arial Narrow" w:cs="Arial Narrow"/>
-          <w:b/>
-          <w:sz w:val="18"/>
-          <w:szCs w:val="18"/>
-        </w:rPr>
-        <w:t>SOCIEDAD ANÓNIMA,</w:t>
-      </w:r>
-      <w:r>
-        <w:rPr>
-          <w:rFonts w:ascii="Arial Narrow" w:hAnsi="Arial Narrow" w:cs="Arial Narrow"/>
-          <w:sz w:val="18"/>
-          <w:szCs w:val="18"/>
-        </w:rPr>
-        <w:t xml:space="preserve"> haya constituido para el efecto.</w:t>
-      </w:r>
+        <w:ind w:left="851"/>
+        <w:jc w:val="both"/>
+        <w:rPr>
+          <w:rFonts w:ascii="Arial Narrow" w:hAnsi="Arial Narrow"/>
+          <w:sz w:val="18"/>
+          <w:szCs w:val="18"/>
+        </w:rPr>
+      </w:pPr>
+    </w:p>
+    <w:p>
+      <w:pPr>
+        <w:pStyle w:val="Cuerpo"/>
+        <w:widowControl w:val="0"/>
+        <w:jc w:val="both"/>
+        <w:rPr>
+          <w:rFonts w:ascii="Arial Narrow" w:eastAsia="Arial Narrow" w:hAnsi="Arial Narrow" w:cs="Arial Narrow"/>
+          <w:b/>
+          <w:sz w:val="18"/>
+          <w:szCs w:val="18"/>
+        </w:rPr>
+      </w:pPr>
     </w:p>
     <w:p>
       <w:pPr>
@@ -2053,79 +3269,38 @@
         <w:tabs>
           <w:tab w:val="left" w:pos="851"/>
         </w:tabs>
-        <w:ind w:left="1080"/>
-        <w:jc w:val="both"/>
-        <w:rPr>
-          <w:rFonts w:ascii="Arial Narrow" w:hAnsi="Arial Narrow" w:cs="Arial Narrow"/>
-          <w:sz w:val="18"/>
-          <w:szCs w:val="18"/>
-        </w:rPr>
-      </w:pPr>
-    </w:p>
-    <w:p>
-      <w:pPr>
-        <w:pStyle w:val="Cuerpo"/>
-        <w:widowControl w:val="0"/>
-        <w:tabs>
-          <w:tab w:val="left" w:pos="851"/>
-        </w:tabs>
-        <w:jc w:val="both"/>
-        <w:rPr>
-          <w:rFonts w:ascii="Arial Narrow" w:eastAsia="Arial Narrow" w:hAnsi="Arial Narrow" w:cs="Arial"/>
-          <w:sz w:val="18"/>
-          <w:szCs w:val="18"/>
-          <w:lang w:val="es-GT"/>
-        </w:rPr>
-      </w:pPr>
-      <w:r>
-        <w:rPr>
-          <w:rFonts w:ascii="Arial Narrow" w:hAnsi="Arial Narrow" w:cs="Arial"/>
-          <w:sz w:val="18"/>
-          <w:szCs w:val="18"/>
-          <w:lang w:val="es-GT"/>
-        </w:rPr>
-        <w:t>Dentro de las áreas antes descritas se incluyen las áreas de columnas, ducto de instalaciones y soportes estructurales. Las divisiones y acabados con que cuenta el apartamento ya son conocidas por el</w:t>
-      </w:r>
-      <w:r>
-        <w:rPr>
-          <w:rFonts w:ascii="Arial Narrow" w:hAnsi="Arial Narrow" w:cs="Arial"/>
-          <w:b/>
-          <w:sz w:val="18"/>
-          <w:szCs w:val="18"/>
-          <w:lang w:val="es-GT"/>
-        </w:rPr>
-        <w:t xml:space="preserve"> PROMITENTE COMPRADOR</w:t>
-      </w:r>
-      <w:r>
-        <w:rPr>
-          <w:rFonts w:ascii="Arial Narrow" w:hAnsi="Arial Narrow" w:cs="Arial"/>
-          <w:color w:val="0000CC"/>
-          <w:sz w:val="18"/>
-          <w:szCs w:val="18"/>
-          <w:lang w:val="es-GT"/>
-        </w:rPr>
-        <w:t>.</w:t>
-      </w:r>
-      <w:r>
-        <w:rPr>
-          <w:rFonts w:ascii="Arial Narrow" w:hAnsi="Arial Narrow" w:cs="Arial"/>
-          <w:sz w:val="18"/>
-          <w:szCs w:val="18"/>
-          <w:lang w:val="es-GT"/>
-        </w:rPr>
-        <w:t xml:space="preserve"> </w:t>
-      </w:r>
-    </w:p>
-    <w:p>
-      <w:pPr>
-        <w:pStyle w:val="Cuerpo"/>
-        <w:widowControl w:val="0"/>
-        <w:tabs>
-          <w:tab w:val="left" w:pos="851"/>
-        </w:tabs>
-        <w:jc w:val="both"/>
-        <w:rPr>
-          <w:rFonts w:ascii="Arial Narrow" w:hAnsi="Arial Narrow" w:cs="Arial Narrow"/>
+        <w:jc w:val="both"/>
+        <w:rPr>
+          <w:rFonts w:ascii="Arial Narrow" w:eastAsia="Arial Narrow" w:hAnsi="Arial Narrow" w:cs="Arial Narrow"/>
+          <w:sz w:val="18"/>
+          <w:szCs w:val="18"/>
+        </w:rPr>
+      </w:pPr>
+      <w:r>
+        <w:rPr>
+          <w:rFonts w:ascii="Arial Narrow" w:eastAsia="Arial Narrow" w:hAnsi="Arial Narrow" w:cs="Arial Narrow"/>
+          <w:sz w:val="18"/>
+          <w:szCs w:val="18"/>
+        </w:rPr>
+        <w:t xml:space="preserve">El precio anteriormente expuesto incluye el impuesto que grava la venta </w:t>
+      </w:r>
+      <w:r>
+        <w:rPr>
+          <w:rFonts w:ascii="Arial Narrow" w:eastAsia="Arial Narrow" w:hAnsi="Arial Narrow" w:cs="Arial Narrow"/>
+          <w:sz w:val="18"/>
+          <w:szCs w:val="18"/>
+        </w:rPr>
+        <w:t xml:space="preserve">de los inmuebles y la acción. </w:t>
+      </w:r>
+    </w:p>
+    <w:p>
+      <w:pPr>
+        <w:pStyle w:val="Cuerpo"/>
+        <w:widowControl w:val="0"/>
+        <w:ind w:left="360"/>
+        <w:jc w:val="both"/>
+        <w:rPr>
+          <w:rFonts w:ascii="Arial Narrow" w:eastAsia="Arial Narrow" w:hAnsi="Arial Narrow" w:cs="Arial Narrow"/>
           <w:sz w:val="18"/>
           <w:szCs w:val="18"/>
         </w:rPr>
@@ -2153,42 +3328,53 @@
           <w:sz w:val="18"/>
           <w:szCs w:val="18"/>
         </w:rPr>
-        <w:t xml:space="preserve">MODIFICACIONES: </w:t>
-      </w:r>
-      <w:r>
-        <w:rPr>
-          <w:rFonts w:ascii="Arial Narrow" w:hAnsi="Arial Narrow" w:cs="Arial Narrow"/>
-          <w:sz w:val="18"/>
-          <w:szCs w:val="18"/>
-        </w:rPr>
-        <w:t xml:space="preserve">Ambas partes establecen que el diseño del inmueble podrá variar de común acuerdo, debiéndose dejar constancia por escrito, tanto de su aceptación como del precio de la modificación y su forma de pago. Para dicho efecto al momento de recibir una solicitud de cambio en el diseño, </w:t>
-      </w:r>
-      <w:r>
-        <w:rPr>
-          <w:rFonts w:ascii="Arial Narrow" w:hAnsi="Arial Narrow" w:cs="Arial Narrow"/>
-          <w:b/>
-          <w:sz w:val="18"/>
-          <w:szCs w:val="18"/>
-        </w:rPr>
-        <w:t>EntidadVendedora99, SOCIEDAD ANÓNIMA</w:t>
-      </w:r>
-      <w:r>
-        <w:rPr>
-          <w:rFonts w:ascii="Arial Narrow" w:hAnsi="Arial Narrow" w:cs="Arial Narrow"/>
-          <w:b/>
-          <w:sz w:val="18"/>
-          <w:szCs w:val="18"/>
-        </w:rPr>
-        <w:t>,</w:t>
-      </w:r>
-      <w:r>
-        <w:rPr>
-          <w:rFonts w:ascii="Arial Narrow" w:hAnsi="Arial Narrow" w:cs="Arial Narrow"/>
-          <w:sz w:val="18"/>
-          <w:szCs w:val="18"/>
-        </w:rPr>
-        <w:t xml:space="preserve"> generará una orden de cambio, la cual deberá contener el incremento o disminución de valor con respecto a la obra originalmente diseñada, y fijará las condiciones de pago en caso de haber un incremento. </w:t>
-      </w:r>
+        <w:t>PRECIO:</w:t>
+      </w:r>
+      <w:r>
+        <w:rPr>
+          <w:rFonts w:ascii="Arial Narrow" w:hAnsi="Arial Narrow" w:cs="Arial Narrow"/>
+          <w:sz w:val="18"/>
+          <w:szCs w:val="18"/>
+        </w:rPr>
+        <w:t xml:space="preserve"> El precio global por la venta de los inmuebles y </w:t>
+      </w:r>
+      <w:r>
+        <w:rPr>
+          <w:rFonts w:ascii="Arial Narrow" w:hAnsi="Arial Narrow" w:cs="Arial Narrow"/>
+          <w:sz w:val="18"/>
+          <w:szCs w:val="18"/>
+        </w:rPr>
+        <w:t>accion</w:t>
+      </w:r>
+      <w:r>
+        <w:rPr>
+          <w:rFonts w:ascii="Arial Narrow" w:hAnsi="Arial Narrow" w:cs="Arial Narrow"/>
+          <w:sz w:val="18"/>
+          <w:szCs w:val="18"/>
+        </w:rPr>
+        <w:t>es</w:t>
+      </w:r>
+      <w:r>
+        <w:rPr>
+          <w:rFonts w:ascii="Arial Narrow" w:hAnsi="Arial Narrow" w:cs="Arial Narrow"/>
+          <w:sz w:val="18"/>
+          <w:szCs w:val="18"/>
+        </w:rPr>
+        <w:t xml:space="preserve"> prometidos en venta será de: </w:t>
+      </w:r>
+    </w:p>
+    <w:p>
+      <w:pPr>
+        <w:pStyle w:val="Cuerpo"/>
+        <w:widowControl w:val="0"/>
+        <w:ind w:left="840"/>
+        <w:jc w:val="both"/>
+        <w:rPr>
+          <w:rFonts w:ascii="Arial Narrow" w:eastAsia="Arial Narrow" w:hAnsi="Arial Narrow" w:cs="Arial Narrow"/>
+          <w:sz w:val="18"/>
+          <w:szCs w:val="18"/>
+        </w:rPr>
+      </w:pPr>
     </w:p>
     <w:p>
       <w:pPr>
@@ -2198,11 +3384,37 @@
         <w:jc w:val="both"/>
         <w:rPr>
           <w:rFonts w:ascii="Arial Narrow" w:hAnsi="Arial Narrow" w:cs="Arial Narrow"/>
-          <w:b/>
-          <w:sz w:val="18"/>
-          <w:szCs w:val="18"/>
-        </w:rPr>
-      </w:pPr>
+          <w:spacing w:val="-3"/>
+          <w:sz w:val="18"/>
+          <w:szCs w:val="18"/>
+        </w:rPr>
+      </w:pPr>
+      <w:r>
+        <w:rPr>
+          <w:rFonts w:ascii="Arial Narrow" w:hAnsi="Arial Narrow" w:cs="Arial Narrow"/>
+          <w:b/>
+          <w:sz w:val="18"/>
+          <w:szCs w:val="18"/>
+        </w:rPr>
+        <w:t>PrecioVenta99</w:t>
+      </w:r>
+      <w:r>
+        <w:rPr>
+          <w:rFonts w:ascii="Arial Narrow" w:hAnsi="Arial Narrow" w:cs="Arial Narrow"/>
+          <w:sz w:val="18"/>
+          <w:szCs w:val="18"/>
+        </w:rPr>
+        <w:t xml:space="preserve">, incluidos el Impuesto al Valor Agregado (IVA) y el </w:t>
+      </w:r>
+      <w:r>
+        <w:rPr>
+          <w:rFonts w:ascii="Arial Narrow" w:hAnsi="Arial Narrow" w:cs="Arial Narrow"/>
+          <w:spacing w:val="-3"/>
+          <w:sz w:val="18"/>
+          <w:szCs w:val="18"/>
+        </w:rPr>
+        <w:t>Impuesto de la Ley del Timbre y Papel Sellado para Protocolos, los cuales se distribuyen de la siguiente manera:</w:t>
+      </w:r>
     </w:p>
     <w:p>
       <w:pPr>
@@ -2216,48 +3428,6 @@
           <w:szCs w:val="18"/>
         </w:rPr>
       </w:pPr>
-      <w:r>
-        <w:rPr>
-          <w:rFonts w:ascii="Arial Narrow" w:hAnsi="Arial Narrow" w:cs="Arial Narrow"/>
-          <w:sz w:val="18"/>
-          <w:szCs w:val="18"/>
-        </w:rPr>
-        <w:t xml:space="preserve">Para que </w:t>
-      </w:r>
-      <w:r>
-        <w:rPr>
-          <w:rFonts w:ascii="Arial Narrow" w:hAnsi="Arial Narrow" w:cs="Arial Narrow"/>
-          <w:b/>
-          <w:sz w:val="18"/>
-          <w:szCs w:val="18"/>
-        </w:rPr>
-        <w:t>EntidadVendedora99, SOCIEDAD ANÓNIMA</w:t>
-      </w:r>
-      <w:r>
-        <w:rPr>
-          <w:rFonts w:ascii="Arial Narrow" w:hAnsi="Arial Narrow" w:cs="Arial Narrow"/>
-          <w:sz w:val="18"/>
-          <w:szCs w:val="18"/>
-        </w:rPr>
-        <w:t xml:space="preserve"> proceda a realizar dichos cambios se deberá contar con autorización y aceptación de las condiciones pactadas en dicha orden de cambio, y deberá haberse cumplido las condiciones de pago. Si los pagos estipulados en la orden de cambio no fueran aceptados, o habiendo sido aceptadas no se hubiere cumplido con las condiciones y plazos de pago estipulados, </w:t>
-      </w:r>
-      <w:r>
-        <w:rPr>
-          <w:rFonts w:ascii="Arial Narrow" w:hAnsi="Arial Narrow" w:cs="Arial Narrow"/>
-          <w:b/>
-          <w:sz w:val="18"/>
-          <w:szCs w:val="18"/>
-        </w:rPr>
-        <w:t>EntidadVendedora99, SOCIEDAD ANÓNIMA</w:t>
-      </w:r>
-      <w:r>
-        <w:rPr>
-          <w:rFonts w:ascii="Arial Narrow" w:hAnsi="Arial Narrow" w:cs="Arial Narrow"/>
-          <w:sz w:val="18"/>
-          <w:szCs w:val="18"/>
-        </w:rPr>
-        <w:t xml:space="preserve"> cumplirá con la entrega de los inmuebles de conformidad con lo prometido en este documento. Este mismo procedimiento aplicará para cualquier tipo de cambio o modificación solicitado, ya sea que el mismo sea en acabados, tipo de artefactos a instalarse, pisos, cantidad, calidad y ubicación de enchufes, toma-corrientes y cualquier otro tipo de cambio a realizarse.</w:t>
-      </w:r>
     </w:p>
     <w:p>
       <w:pPr>
@@ -2271,328 +3441,23 @@
           <w:szCs w:val="18"/>
         </w:rPr>
       </w:pPr>
-    </w:p>
-    <w:p>
-      <w:pPr>
-        <w:pStyle w:val="Cuerpo"/>
-        <w:widowControl w:val="0"/>
-        <w:tabs>
-          <w:tab w:val="left" w:pos="851"/>
-        </w:tabs>
-        <w:ind w:left="851"/>
-        <w:jc w:val="both"/>
-        <w:rPr>
-          <w:rFonts w:ascii="Arial Narrow" w:hAnsi="Arial Narrow"/>
-          <w:sz w:val="18"/>
-          <w:szCs w:val="18"/>
-        </w:rPr>
-      </w:pPr>
-      <w:r>
-        <w:rPr>
-          <w:rFonts w:ascii="Arial Narrow" w:hAnsi="Arial Narrow"/>
-          <w:sz w:val="18"/>
-          <w:szCs w:val="18"/>
-        </w:rPr>
-        <w:t xml:space="preserve">Las partes aceptan que podrá existir un margen de variación del seis por ciento (6%), de disminución o aumento, en el área del inmueble a adquirirse, sobre la cual no existirá variación en el precio. Dentro de este rango las partes acuerdan que no podrá alegarse incumplimiento por parte de </w:t>
-      </w:r>
-      <w:r>
-        <w:rPr>
-          <w:rFonts w:ascii="Arial Narrow" w:hAnsi="Arial Narrow"/>
-          <w:b/>
-          <w:sz w:val="18"/>
-          <w:szCs w:val="18"/>
-        </w:rPr>
-        <w:t>LA PROMITENTE VENDEDORA</w:t>
-      </w:r>
-      <w:r>
-        <w:rPr>
-          <w:rFonts w:ascii="Arial Narrow" w:hAnsi="Arial Narrow"/>
-          <w:sz w:val="18"/>
-          <w:szCs w:val="18"/>
-        </w:rPr>
-        <w:t xml:space="preserve">, y el </w:t>
-      </w:r>
-      <w:r>
-        <w:rPr>
-          <w:rFonts w:ascii="Arial Narrow" w:hAnsi="Arial Narrow"/>
-          <w:b/>
-          <w:sz w:val="18"/>
-          <w:szCs w:val="18"/>
-        </w:rPr>
-        <w:t>PROMITENTE COMPRADOR</w:t>
-      </w:r>
-      <w:r>
-        <w:rPr>
-          <w:rFonts w:ascii="Arial Narrow" w:hAnsi="Arial Narrow"/>
-          <w:sz w:val="18"/>
-          <w:szCs w:val="18"/>
-        </w:rPr>
-        <w:t xml:space="preserve"> estará obligado a adquirir el inmueble al precio acordado. Si el área de los inmuebles varía fuera del rango acordado, sí existirá un incremento o disminución del precio, y para esos efectos se tomará como base para determinar el nuevo precio lo siguiente:</w:t>
-      </w:r>
-    </w:p>
-    <w:p>
-      <w:pPr>
-        <w:pStyle w:val="Cuerpo"/>
-        <w:widowControl w:val="0"/>
-        <w:tabs>
-          <w:tab w:val="left" w:pos="851"/>
-        </w:tabs>
-        <w:ind w:left="851"/>
-        <w:jc w:val="both"/>
-        <w:rPr>
-          <w:rFonts w:ascii="Arial Narrow" w:hAnsi="Arial Narrow"/>
-          <w:sz w:val="18"/>
-          <w:szCs w:val="18"/>
-        </w:rPr>
-      </w:pPr>
-    </w:p>
-    <w:p>
-      <w:pPr>
-        <w:pStyle w:val="Cuerpo"/>
-        <w:widowControl w:val="0"/>
-        <w:jc w:val="both"/>
-        <w:rPr>
-          <w:rFonts w:ascii="Arial Narrow" w:eastAsia="Arial Narrow" w:hAnsi="Arial Narrow" w:cs="Arial Narrow"/>
-          <w:b/>
-          <w:sz w:val="18"/>
-          <w:szCs w:val="18"/>
-        </w:rPr>
-      </w:pPr>
-    </w:p>
-    <w:p>
-      <w:pPr>
-        <w:pStyle w:val="Cuerpo"/>
-        <w:widowControl w:val="0"/>
-        <w:tabs>
-          <w:tab w:val="left" w:pos="851"/>
-        </w:tabs>
-        <w:jc w:val="both"/>
-        <w:rPr>
-          <w:rFonts w:ascii="Arial Narrow" w:eastAsia="Arial Narrow" w:hAnsi="Arial Narrow" w:cs="Arial Narrow"/>
-          <w:sz w:val="18"/>
-          <w:szCs w:val="18"/>
-        </w:rPr>
-      </w:pPr>
-      <w:r>
-        <w:rPr>
-          <w:rFonts w:ascii="Arial Narrow" w:eastAsia="Arial Narrow" w:hAnsi="Arial Narrow" w:cs="Arial Narrow"/>
-          <w:sz w:val="18"/>
-          <w:szCs w:val="18"/>
-        </w:rPr>
-        <w:t xml:space="preserve">El precio anteriormente expuesto incluye el impuesto que grava la venta </w:t>
-      </w:r>
-      <w:r>
-        <w:rPr>
-          <w:rFonts w:ascii="Arial Narrow" w:eastAsia="Arial Narrow" w:hAnsi="Arial Narrow" w:cs="Arial Narrow"/>
-          <w:sz w:val="18"/>
-          <w:szCs w:val="18"/>
-        </w:rPr>
-        <w:t xml:space="preserve">de los inmuebles y la acción. </w:t>
-      </w:r>
-    </w:p>
-    <w:p>
-      <w:pPr>
-        <w:pStyle w:val="Cuerpo"/>
-        <w:widowControl w:val="0"/>
-        <w:ind w:left="360"/>
-        <w:jc w:val="both"/>
-        <w:rPr>
-          <w:rFonts w:ascii="Arial Narrow" w:eastAsia="Arial Narrow" w:hAnsi="Arial Narrow" w:cs="Arial Narrow"/>
-          <w:sz w:val="18"/>
-          <w:szCs w:val="18"/>
-        </w:rPr>
-      </w:pPr>
-    </w:p>
-    <w:p>
-      <w:pPr>
-        <w:pStyle w:val="Cuerpo"/>
-        <w:widowControl w:val="0"/>
-        <w:numPr>
-          <w:ilvl w:val="0"/>
-          <w:numId w:val="7"/>
-        </w:numPr>
-        <w:jc w:val="both"/>
-        <w:rPr>
-          <w:rFonts w:ascii="Arial Narrow" w:hAnsi="Arial Narrow" w:cs="Arial Narrow"/>
-          <w:sz w:val="18"/>
-          <w:szCs w:val="18"/>
-        </w:rPr>
-      </w:pPr>
-      <w:r>
-        <w:rPr>
-          <w:rFonts w:ascii="Arial Narrow" w:hAnsi="Arial Narrow" w:cs="Arial Narrow"/>
-          <w:b/>
-          <w:sz w:val="18"/>
-          <w:szCs w:val="18"/>
-        </w:rPr>
-        <w:t>PRECIO:</w:t>
-      </w:r>
-      <w:r>
-        <w:rPr>
-          <w:rFonts w:ascii="Arial Narrow" w:hAnsi="Arial Narrow" w:cs="Arial Narrow"/>
-          <w:sz w:val="18"/>
-          <w:szCs w:val="18"/>
-        </w:rPr>
-        <w:t xml:space="preserve"> El precio global por la venta de los inmuebles y </w:t>
-      </w:r>
-      <w:r>
-        <w:rPr>
-          <w:rFonts w:ascii="Arial Narrow" w:hAnsi="Arial Narrow" w:cs="Arial Narrow"/>
-          <w:sz w:val="18"/>
-          <w:szCs w:val="18"/>
-        </w:rPr>
-        <w:t>accion</w:t>
-      </w:r>
-      <w:r>
-        <w:rPr>
-          <w:rFonts w:ascii="Arial Narrow" w:hAnsi="Arial Narrow" w:cs="Arial Narrow"/>
-          <w:sz w:val="18"/>
-          <w:szCs w:val="18"/>
-        </w:rPr>
-        <w:t>es</w:t>
-      </w:r>
-      <w:r>
-        <w:rPr>
-          <w:rFonts w:ascii="Arial Narrow" w:hAnsi="Arial Narrow" w:cs="Arial Narrow"/>
-          <w:sz w:val="18"/>
-          <w:szCs w:val="18"/>
-        </w:rPr>
-        <w:t xml:space="preserve"> prometidos en venta será de: </w:t>
-      </w:r>
-    </w:p>
-    <w:p>
-      <w:pPr>
-        <w:pStyle w:val="Cuerpo"/>
-        <w:widowControl w:val="0"/>
-        <w:ind w:left="840"/>
-        <w:jc w:val="both"/>
-        <w:rPr>
-          <w:rFonts w:ascii="Arial Narrow" w:eastAsia="Arial Narrow" w:hAnsi="Arial Narrow" w:cs="Arial Narrow"/>
-          <w:sz w:val="18"/>
-          <w:szCs w:val="18"/>
-        </w:rPr>
-      </w:pPr>
-    </w:p>
-    <w:p>
-      <w:pPr>
-        <w:pStyle w:val="Cuerpo"/>
-        <w:widowControl w:val="0"/>
-        <w:ind w:left="1080"/>
-        <w:jc w:val="both"/>
-        <w:rPr>
-          <w:rFonts w:ascii="Arial Narrow" w:hAnsi="Arial Narrow" w:cs="Arial Narrow"/>
-          <w:spacing w:val="-3"/>
-          <w:sz w:val="18"/>
-          <w:szCs w:val="18"/>
-        </w:rPr>
-      </w:pPr>
-      <w:r>
-        <w:rPr>
-          <w:rFonts w:ascii="Arial Narrow" w:hAnsi="Arial Narrow" w:cs="Arial Narrow"/>
-          <w:b/>
-          <w:sz w:val="18"/>
-          <w:szCs w:val="18"/>
-        </w:rPr>
-        <w:t>PrecioVenta99</w:t>
-      </w:r>
-      <w:r>
-        <w:rPr>
-          <w:rFonts w:ascii="Arial Narrow" w:hAnsi="Arial Narrow" w:cs="Arial Narrow"/>
-          <w:sz w:val="18"/>
-          <w:szCs w:val="18"/>
-        </w:rPr>
-        <w:t xml:space="preserve">, incluidos el Impuesto al Valor Agregado (IVA) y el </w:t>
-      </w:r>
-      <w:r>
-        <w:rPr>
-          <w:rFonts w:ascii="Arial Narrow" w:hAnsi="Arial Narrow" w:cs="Arial Narrow"/>
-          <w:spacing w:val="-3"/>
-          <w:sz w:val="18"/>
-          <w:szCs w:val="18"/>
-        </w:rPr>
-        <w:t xml:space="preserve">Impuesto de la Ley del Timbre y Papel Sellado para Protocolos, los </w:t>
-      </w:r>
-      <w:r>
-        <w:rPr>
-          <w:rFonts w:ascii="Arial Narrow" w:hAnsi="Arial Narrow" w:cs="Arial Narrow"/>
-          <w:spacing w:val="-3"/>
-          <w:sz w:val="18"/>
-          <w:szCs w:val="18"/>
-        </w:rPr>
-        <w:lastRenderedPageBreak/>
-        <w:t>cuales se distribuyen de la siguiente manera:</w:t>
-      </w:r>
-    </w:p>
-    <w:p>
-      <w:pPr>
-        <w:pStyle w:val="Cuerpo"/>
-        <w:widowControl w:val="0"/>
-        <w:ind w:left="1080"/>
-        <w:jc w:val="both"/>
-        <w:rPr>
-          <w:rFonts w:ascii="Arial Narrow" w:hAnsi="Arial Narrow" w:cs="Arial Narrow"/>
-          <w:sz w:val="18"/>
-          <w:szCs w:val="18"/>
-        </w:rPr>
-      </w:pPr>
-      <w:r>
-        <w:rPr>
-          <w:rFonts w:ascii="Arial Narrow" w:hAnsi="Arial Narrow" w:cs="Arial Narrow"/>
-          <w:sz w:val="18"/>
-          <w:szCs w:val="18"/>
-        </w:rPr>
-        <w:br/>
-      </w:r>
-      <w:r>
-        <w:rPr>
-          <w:rFonts w:ascii="Arial Narrow" w:hAnsi="Arial Narrow" w:cs="Arial Narrow"/>
-          <w:b/>
-          <w:sz w:val="18"/>
-          <w:szCs w:val="18"/>
-        </w:rPr>
-        <w:t>C.1</w:t>
-      </w:r>
-      <w:r>
-        <w:rPr>
-          <w:rFonts w:ascii="Arial Narrow" w:eastAsia="Arial Narrow" w:hAnsi="Arial Narrow" w:cs="Arial Narrow"/>
-          <w:b/>
-          <w:sz w:val="18"/>
-          <w:szCs w:val="18"/>
-        </w:rPr>
-        <w:t xml:space="preserve"> DE LOS INMUEBLES</w:t>
-      </w:r>
-      <w:r>
-        <w:rPr>
-          <w:rFonts w:ascii="Arial Narrow" w:eastAsia="Arial Narrow" w:hAnsi="Arial Narrow" w:cs="Arial Narrow"/>
-          <w:sz w:val="18"/>
-          <w:szCs w:val="18"/>
-        </w:rPr>
-        <w:t xml:space="preserve">. </w:t>
-      </w:r>
-      <w:r>
-        <w:rPr>
-          <w:rFonts w:ascii="Arial Narrow" w:hAnsi="Arial Narrow" w:cs="Arial Narrow"/>
-          <w:sz w:val="18"/>
-          <w:szCs w:val="18"/>
-        </w:rPr>
-        <w:t xml:space="preserve">El precio global de la venta prometida por los bienes inmuebles (Apartamento y parqueo) será de </w:t>
-      </w:r>
-      <w:r>
-        <w:rPr>
-          <w:rFonts w:ascii="Arial Narrow" w:hAnsi="Arial Narrow" w:cs="Arial Narrow"/>
-          <w:sz w:val="18"/>
-          <w:szCs w:val="18"/>
-          <w:u w:val="single"/>
+      <w:r>
+        <w:rPr>
+          <w:rFonts w:ascii="Arial Narrow" w:hAnsi="Arial Narrow" w:cs="Arial Narrow"/>
+          <w:sz w:val="18"/>
+          <w:szCs w:val="18"/>
         </w:rPr>
         <w:t>PInmueb99</w:t>
       </w:r>
-      <w:r>
-        <w:rPr>
-          <w:rFonts w:ascii="Arial Narrow" w:hAnsi="Arial Narrow" w:cs="Arial Narrow"/>
-          <w:sz w:val="18"/>
-          <w:szCs w:val="18"/>
-        </w:rPr>
-        <w:t>, incluido el Impuesto al Valor Agregado (IVA) (12%).</w:t>
+      <w:bookmarkStart w:id="0" w:name="_GoBack"/>
+      <w:bookmarkEnd w:id="0"/>
+      <w:r>
+        <w:rPr>
+          <w:rFonts w:ascii="Arial Narrow" w:hAnsi="Arial Narrow" w:cs="Arial Narrow"/>
+          <w:sz w:val="18"/>
+          <w:szCs w:val="18"/>
+        </w:rPr>
+        <w:t>.</w:t>
       </w:r>
     </w:p>
     <w:p>
@@ -3343,6 +4208,7 @@
           <w:sz w:val="18"/>
           <w:szCs w:val="18"/>
         </w:rPr>
+        <w:lastRenderedPageBreak/>
         <w:t>PROMITENTE COMPRADOR</w:t>
       </w:r>
       <w:r>
@@ -3476,7 +4342,6 @@
           <w:sz w:val="18"/>
           <w:szCs w:val="18"/>
         </w:rPr>
-        <w:lastRenderedPageBreak/>
         <w:t xml:space="preserve">La entrega del apartamento prometido en venta se hará en el momento que se reciba con cheque de caja el monto adeudado por el presente contrato, o bien, en caso se haya gestionado para su pago un crédito bancario, en el momento que la institución bancaria haga efectivo el desembolso del mismo. Si esto no ha sucedido, la unidad </w:t>
       </w:r>
       <w:r>
@@ -3759,7 +4624,25 @@
           <w:sz w:val="18"/>
           <w:szCs w:val="18"/>
         </w:rPr>
-        <w:t>: c.1) No hubiere cancelado totalmente el precio pactado, o c.2) Se negare a suscribir el contrato de compraventa por este acto prometido, y no compareciere a formalizarla el día de vencimiento del presente contrato en lugar indicado en el presente contrato, sin necesidad de requerimiento alguno, o en su defecto, en la fecha y lugar expresamente señalado para el efecto. ó c.3) Se incumpliere con las obligaciones contraídas en el presente contrato</w:t>
+        <w:t xml:space="preserve">: c.1) No hubiere cancelado totalmente el precio pactado, o c.2) Se negare a suscribir el contrato de compraventa por este acto prometido, y no compareciere a formalizarla el día de vencimiento del presente contrato en lugar indicado en el presente contrato, sin necesidad de requerimiento alguno, o en su defecto, en la fecha y lugar expresamente señalado para el efecto. </w:t>
+      </w:r>
+      <w:proofErr w:type="spellStart"/>
+      <w:r>
+        <w:rPr>
+          <w:rFonts w:ascii="Arial Narrow" w:hAnsi="Arial Narrow"/>
+          <w:sz w:val="18"/>
+          <w:szCs w:val="18"/>
+        </w:rPr>
+        <w:t>ó</w:t>
+      </w:r>
+      <w:proofErr w:type="spellEnd"/>
+      <w:r>
+        <w:rPr>
+          <w:rFonts w:ascii="Arial Narrow" w:hAnsi="Arial Narrow"/>
+          <w:sz w:val="18"/>
+          <w:szCs w:val="18"/>
+        </w:rPr>
+        <w:t xml:space="preserve"> c.3) Se incumpliere con las obligaciones contraídas en el presente contrato</w:t>
       </w:r>
       <w:r>
         <w:rPr>
@@ -4248,6 +5131,7 @@
           <w:sz w:val="18"/>
           <w:szCs w:val="18"/>
         </w:rPr>
+        <w:lastRenderedPageBreak/>
         <w:t>CESIÓN DE DERECHOS:</w:t>
       </w:r>
       <w:r>
@@ -4850,7 +5734,27 @@
           <w:szCs w:val="18"/>
           <w:lang w:val="es-GT"/>
         </w:rPr>
-        <w:t>En el caso surjan conflictos, disputas o controversias entre las partes, las mismas se resolverán preferentemente en la vía directa. Si esto no fuere posible, las partes contratantes convienen que cualquier conflicto, disputa o reclamación que surja de o se relacione con la aplicación, interpretación o cumplimiento del presente contrato, tanto durante su vigencia como a la terminación del mismo por cualquier causa, deberá ser resuelto mediante procedimientos de arbitraje de equidad, de conformidad con el Reglamento de Conciliación y Arbitraje del Centro de Arbitraje y Conciliación de la Cámara de Comercio de Guatemala (en adelante el “CENAC”), el cual las partes aceptan desde ahora en forma irrevocable. Las partes autorizan al CENAC para que nombre a los árbitros de conformidad con su reglamento y para que sea la institución encargada de administrar el proceso de conformidad con su normativa. El arbitraje se llevará a cabo en la cede del CENAC ubicada en la ciudad de Guatemala. El laudo que se dicte será definitivo y vinculante para las partes y por ende inimpugnable excepto por las razones contempladas en la Ley de Arbitraje.</w:t>
+        <w:t xml:space="preserve">En el caso surjan conflictos, disputas o controversias entre las partes, las mismas se resolverán preferentemente en la vía directa. Si esto no fuere posible, las partes contratantes convienen que cualquier conflicto, disputa o reclamación que surja de o se relacione con la aplicación, interpretación o cumplimiento del presente contrato, tanto durante su vigencia como a la terminación del mismo por cualquier causa, deberá ser resuelto mediante procedimientos de arbitraje de equidad, de conformidad con el Reglamento de Conciliación y Arbitraje del Centro de Arbitraje y Conciliación de la Cámara de Comercio de Guatemala (en adelante el “CENAC”), el cual las partes aceptan desde ahora en forma irrevocable. Las partes autorizan al CENAC para que nombre a los árbitros de conformidad con su reglamento y para que sea la institución encargada de administrar el proceso de conformidad con su normativa. El arbitraje se llevará a cabo en la </w:t>
+      </w:r>
+      <w:proofErr w:type="spellStart"/>
+      <w:r>
+        <w:rPr>
+          <w:rFonts w:ascii="Arial Narrow" w:hAnsi="Arial Narrow" w:cs="Times New Roman"/>
+          <w:sz w:val="18"/>
+          <w:szCs w:val="18"/>
+          <w:lang w:val="es-GT"/>
+        </w:rPr>
+        <w:t>cede</w:t>
+      </w:r>
+      <w:proofErr w:type="spellEnd"/>
+      <w:r>
+        <w:rPr>
+          <w:rFonts w:ascii="Arial Narrow" w:hAnsi="Arial Narrow" w:cs="Times New Roman"/>
+          <w:sz w:val="18"/>
+          <w:szCs w:val="18"/>
+          <w:lang w:val="es-GT"/>
+        </w:rPr>
+        <w:t xml:space="preserve"> del CENAC ubicada en la ciudad de Guatemala. El laudo que se dicte será definitivo y vinculante para las partes y por ende inimpugnable excepto por las razones contempladas en la Ley de Arbitraje.</w:t>
       </w:r>
     </w:p>
     <w:p>
@@ -5167,7 +6071,16 @@
           <w:sz w:val="18"/>
           <w:szCs w:val="18"/>
         </w:rPr>
-        <w:t xml:space="preserve">quien se identifica con el Documento Personal de Identificación (DPI) </w:t>
+        <w:t xml:space="preserve">quien se </w:t>
+      </w:r>
+      <w:r>
+        <w:rPr>
+          <w:rFonts w:ascii="Arial Narrow" w:hAnsi="Arial Narrow" w:cs="Arial Narrow"/>
+          <w:sz w:val="18"/>
+          <w:szCs w:val="18"/>
+        </w:rPr>
+        <w:lastRenderedPageBreak/>
+        <w:t xml:space="preserve">identifica con el Documento Personal de Identificación (DPI) </w:t>
       </w:r>
       <w:r>
         <w:rPr>
@@ -5331,7 +6244,7 @@
 </file>
 
 <file path=word/endnotes.xml><?xml version="1.0" encoding="utf-8"?>
-<w:endnotes xmlns:wpc="http://schemas.microsoft.com/office/word/2010/wordprocessingCanvas" xmlns:cx="http://schemas.microsoft.com/office/drawing/2014/chartex" xmlns:cx1="http://schemas.microsoft.com/office/drawing/2015/9/8/chartex" xmlns:cx2="http://schemas.microsoft.com/office/drawing/2015/10/21/chartex" xmlns:cx3="http://schemas.microsoft.com/office/drawing/2016/5/9/chartex" xmlns:cx4="http://schemas.microsoft.com/office/drawing/2016/5/10/chartex" xmlns:cx5="http://schemas.microsoft.com/office/drawing/2016/5/11/chartex" xmlns:cx6="http://schemas.microsoft.com/office/drawing/2016/5/12/chartex" xmlns:cx7="http://schemas.microsoft.com/office/drawing/2016/5/13/chartex" xmlns:cx8="http://schemas.microsoft.com/office/drawing/2016/5/14/chartex" xmlns:mc="http://schemas.openxmlformats.org/markup-compatibility/2006" xmlns:aink="http://schemas.microsoft.com/office/drawing/2016/ink" xmlns:am3d="http://schemas.microsoft.com/office/drawing/2017/model3d" xmlns:o="urn:schemas-microsoft-com:office:office" xmlns:r="http://schemas.openxmlformats.org/officeDocument/2006/relationships" xmlns:m="http://schemas.openxmlformats.org/officeDocument/2006/math" xmlns:v="urn:schemas-microsoft-com:vml" xmlns:wp14="http://schemas.microsoft.com/office/word/2010/wordprocessingDrawing" xmlns:wp="http://schemas.openxmlformats.org/drawingml/2006/wordprocessingDrawing" xmlns:w10="urn:schemas-microsoft-com:office:word" xmlns:w="http://schemas.openxmlformats.org/wordprocessingml/2006/main" xmlns:w14="http://schemas.microsoft.com/office/word/2010/wordml" xmlns:w15="http://schemas.microsoft.com/office/word/2012/wordml" xmlns:w16cid="http://schemas.microsoft.com/office/word/2016/wordml/cid" xmlns:w16se="http://schemas.microsoft.com/office/word/2015/wordml/symex" xmlns:wpg="http://schemas.microsoft.com/office/word/2010/wordprocessingGroup" xmlns:wpi="http://schemas.microsoft.com/office/word/2010/wordprocessingInk" xmlns:wne="http://schemas.microsoft.com/office/word/2006/wordml" xmlns:wps="http://schemas.microsoft.com/office/word/2010/wordprocessingShape" mc:Ignorable="w14 w15 w16se w16cid wp14">
+<w:endnotes xmlns:wpc="http://schemas.microsoft.com/office/word/2010/wordprocessingCanvas" xmlns:mc="http://schemas.openxmlformats.org/markup-compatibility/2006" xmlns:o="urn:schemas-microsoft-com:office:office" xmlns:r="http://schemas.openxmlformats.org/officeDocument/2006/relationships" xmlns:m="http://schemas.openxmlformats.org/officeDocument/2006/math" xmlns:v="urn:schemas-microsoft-com:vml" xmlns:wp14="http://schemas.microsoft.com/office/word/2010/wordprocessingDrawing" xmlns:wp="http://schemas.openxmlformats.org/drawingml/2006/wordprocessingDrawing" xmlns:w10="urn:schemas-microsoft-com:office:word" xmlns:w="http://schemas.openxmlformats.org/wordprocessingml/2006/main" xmlns:w14="http://schemas.microsoft.com/office/word/2010/wordml" xmlns:w15="http://schemas.microsoft.com/office/word/2012/wordml" xmlns:wpg="http://schemas.microsoft.com/office/word/2010/wordprocessingGroup" xmlns:wpi="http://schemas.microsoft.com/office/word/2010/wordprocessingInk" xmlns:wne="http://schemas.microsoft.com/office/word/2006/wordml" xmlns:wps="http://schemas.microsoft.com/office/word/2010/wordprocessingShape" mc:Ignorable="w14 w15 wp14">
   <w:endnote w:type="separator" w:id="-1">
     <w:p>
       <w:r>
@@ -5350,7 +6263,7 @@
 </file>
 
 <file path=word/footer1.xml><?xml version="1.0" encoding="utf-8"?>
-<w:ftr xmlns:wpc="http://schemas.microsoft.com/office/word/2010/wordprocessingCanvas" xmlns:cx="http://schemas.microsoft.com/office/drawing/2014/chartex" xmlns:cx1="http://schemas.microsoft.com/office/drawing/2015/9/8/chartex" xmlns:cx2="http://schemas.microsoft.com/office/drawing/2015/10/21/chartex" xmlns:cx3="http://schemas.microsoft.com/office/drawing/2016/5/9/chartex" xmlns:cx4="http://schemas.microsoft.com/office/drawing/2016/5/10/chartex" xmlns:cx5="http://schemas.microsoft.com/office/drawing/2016/5/11/chartex" xmlns:cx6="http://schemas.microsoft.com/office/drawing/2016/5/12/chartex" xmlns:cx7="http://schemas.microsoft.com/office/drawing/2016/5/13/chartex" xmlns:cx8="http://schemas.microsoft.com/office/drawing/2016/5/14/chartex" xmlns:mc="http://schemas.openxmlformats.org/markup-compatibility/2006" xmlns:aink="http://schemas.microsoft.com/office/drawing/2016/ink" xmlns:am3d="http://schemas.microsoft.com/office/drawing/2017/model3d" xmlns:o="urn:schemas-microsoft-com:office:office" xmlns:r="http://schemas.openxmlformats.org/officeDocument/2006/relationships" xmlns:m="http://schemas.openxmlformats.org/officeDocument/2006/math" xmlns:v="urn:schemas-microsoft-com:vml" xmlns:wp14="http://schemas.microsoft.com/office/word/2010/wordprocessingDrawing" xmlns:wp="http://schemas.openxmlformats.org/drawingml/2006/wordprocessingDrawing" xmlns:w10="urn:schemas-microsoft-com:office:word" xmlns:w="http://schemas.openxmlformats.org/wordprocessingml/2006/main" xmlns:w14="http://schemas.microsoft.com/office/word/2010/wordml" xmlns:w15="http://schemas.microsoft.com/office/word/2012/wordml" xmlns:w16cid="http://schemas.microsoft.com/office/word/2016/wordml/cid" xmlns:w16se="http://schemas.microsoft.com/office/word/2015/wordml/symex" xmlns:wpg="http://schemas.microsoft.com/office/word/2010/wordprocessingGroup" xmlns:wpi="http://schemas.microsoft.com/office/word/2010/wordprocessingInk" xmlns:wne="http://schemas.microsoft.com/office/word/2006/wordml" xmlns:wps="http://schemas.microsoft.com/office/word/2010/wordprocessingShape" mc:Ignorable="w14 w15 w16se w16cid wp14">
+<w:ftr xmlns:wpc="http://schemas.microsoft.com/office/word/2010/wordprocessingCanvas" xmlns:mc="http://schemas.openxmlformats.org/markup-compatibility/2006" xmlns:o="urn:schemas-microsoft-com:office:office" xmlns:r="http://schemas.openxmlformats.org/officeDocument/2006/relationships" xmlns:m="http://schemas.openxmlformats.org/officeDocument/2006/math" xmlns:v="urn:schemas-microsoft-com:vml" xmlns:wp14="http://schemas.microsoft.com/office/word/2010/wordprocessingDrawing" xmlns:wp="http://schemas.openxmlformats.org/drawingml/2006/wordprocessingDrawing" xmlns:w10="urn:schemas-microsoft-com:office:word" xmlns:w="http://schemas.openxmlformats.org/wordprocessingml/2006/main" xmlns:w14="http://schemas.microsoft.com/office/word/2010/wordml" xmlns:w15="http://schemas.microsoft.com/office/word/2012/wordml" xmlns:wpg="http://schemas.microsoft.com/office/word/2010/wordprocessingGroup" xmlns:wpi="http://schemas.microsoft.com/office/word/2010/wordprocessingInk" xmlns:wne="http://schemas.microsoft.com/office/word/2006/wordml" xmlns:wps="http://schemas.microsoft.com/office/word/2010/wordprocessingShape" mc:Ignorable="w14 w15 wp14">
   <w:p>
     <w:pPr>
       <w:pStyle w:val="Piedepgina"/>
@@ -5360,7 +6273,7 @@
 </file>
 
 <file path=word/footer2.xml><?xml version="1.0" encoding="utf-8"?>
-<w:ftr xmlns:wpc="http://schemas.microsoft.com/office/word/2010/wordprocessingCanvas" xmlns:cx="http://schemas.microsoft.com/office/drawing/2014/chartex" xmlns:cx1="http://schemas.microsoft.com/office/drawing/2015/9/8/chartex" xmlns:cx2="http://schemas.microsoft.com/office/drawing/2015/10/21/chartex" xmlns:cx3="http://schemas.microsoft.com/office/drawing/2016/5/9/chartex" xmlns:cx4="http://schemas.microsoft.com/office/drawing/2016/5/10/chartex" xmlns:cx5="http://schemas.microsoft.com/office/drawing/2016/5/11/chartex" xmlns:cx6="http://schemas.microsoft.com/office/drawing/2016/5/12/chartex" xmlns:cx7="http://schemas.microsoft.com/office/drawing/2016/5/13/chartex" xmlns:cx8="http://schemas.microsoft.com/office/drawing/2016/5/14/chartex" xmlns:mc="http://schemas.openxmlformats.org/markup-compatibility/2006" xmlns:aink="http://schemas.microsoft.com/office/drawing/2016/ink" xmlns:am3d="http://schemas.microsoft.com/office/drawing/2017/model3d" xmlns:o="urn:schemas-microsoft-com:office:office" xmlns:r="http://schemas.openxmlformats.org/officeDocument/2006/relationships" xmlns:m="http://schemas.openxmlformats.org/officeDocument/2006/math" xmlns:v="urn:schemas-microsoft-com:vml" xmlns:wp14="http://schemas.microsoft.com/office/word/2010/wordprocessingDrawing" xmlns:wp="http://schemas.openxmlformats.org/drawingml/2006/wordprocessingDrawing" xmlns:w10="urn:schemas-microsoft-com:office:word" xmlns:w="http://schemas.openxmlformats.org/wordprocessingml/2006/main" xmlns:w14="http://schemas.microsoft.com/office/word/2010/wordml" xmlns:w15="http://schemas.microsoft.com/office/word/2012/wordml" xmlns:w16cid="http://schemas.microsoft.com/office/word/2016/wordml/cid" xmlns:w16se="http://schemas.microsoft.com/office/word/2015/wordml/symex" xmlns:wpg="http://schemas.microsoft.com/office/word/2010/wordprocessingGroup" xmlns:wpi="http://schemas.microsoft.com/office/word/2010/wordprocessingInk" xmlns:wne="http://schemas.microsoft.com/office/word/2006/wordml" xmlns:wps="http://schemas.microsoft.com/office/word/2010/wordprocessingShape" mc:Ignorable="w14 w15 w16se w16cid wp14">
+<w:ftr xmlns:wpc="http://schemas.microsoft.com/office/word/2010/wordprocessingCanvas" xmlns:mc="http://schemas.openxmlformats.org/markup-compatibility/2006" xmlns:o="urn:schemas-microsoft-com:office:office" xmlns:r="http://schemas.openxmlformats.org/officeDocument/2006/relationships" xmlns:m="http://schemas.openxmlformats.org/officeDocument/2006/math" xmlns:v="urn:schemas-microsoft-com:vml" xmlns:wp14="http://schemas.microsoft.com/office/word/2010/wordprocessingDrawing" xmlns:wp="http://schemas.openxmlformats.org/drawingml/2006/wordprocessingDrawing" xmlns:w10="urn:schemas-microsoft-com:office:word" xmlns:w="http://schemas.openxmlformats.org/wordprocessingml/2006/main" xmlns:w14="http://schemas.microsoft.com/office/word/2010/wordml" xmlns:w15="http://schemas.microsoft.com/office/word/2012/wordml" xmlns:wpg="http://schemas.microsoft.com/office/word/2010/wordprocessingGroup" xmlns:wpi="http://schemas.microsoft.com/office/word/2010/wordprocessingInk" xmlns:wne="http://schemas.microsoft.com/office/word/2006/wordml" xmlns:wps="http://schemas.microsoft.com/office/word/2010/wordprocessingShape" mc:Ignorable="w14 w15 wp14">
   <w:p>
     <w:pPr>
       <w:pStyle w:val="Piedepgina1"/>
@@ -5394,7 +6307,7 @@
 </file>
 
 <file path=word/footer3.xml><?xml version="1.0" encoding="utf-8"?>
-<w:ftr xmlns:wpc="http://schemas.microsoft.com/office/word/2010/wordprocessingCanvas" xmlns:cx="http://schemas.microsoft.com/office/drawing/2014/chartex" xmlns:cx1="http://schemas.microsoft.com/office/drawing/2015/9/8/chartex" xmlns:cx2="http://schemas.microsoft.com/office/drawing/2015/10/21/chartex" xmlns:cx3="http://schemas.microsoft.com/office/drawing/2016/5/9/chartex" xmlns:cx4="http://schemas.microsoft.com/office/drawing/2016/5/10/chartex" xmlns:cx5="http://schemas.microsoft.com/office/drawing/2016/5/11/chartex" xmlns:cx6="http://schemas.microsoft.com/office/drawing/2016/5/12/chartex" xmlns:cx7="http://schemas.microsoft.com/office/drawing/2016/5/13/chartex" xmlns:cx8="http://schemas.microsoft.com/office/drawing/2016/5/14/chartex" xmlns:mc="http://schemas.openxmlformats.org/markup-compatibility/2006" xmlns:aink="http://schemas.microsoft.com/office/drawing/2016/ink" xmlns:am3d="http://schemas.microsoft.com/office/drawing/2017/model3d" xmlns:o="urn:schemas-microsoft-com:office:office" xmlns:r="http://schemas.openxmlformats.org/officeDocument/2006/relationships" xmlns:m="http://schemas.openxmlformats.org/officeDocument/2006/math" xmlns:v="urn:schemas-microsoft-com:vml" xmlns:wp14="http://schemas.microsoft.com/office/word/2010/wordprocessingDrawing" xmlns:wp="http://schemas.openxmlformats.org/drawingml/2006/wordprocessingDrawing" xmlns:w10="urn:schemas-microsoft-com:office:word" xmlns:w="http://schemas.openxmlformats.org/wordprocessingml/2006/main" xmlns:w14="http://schemas.microsoft.com/office/word/2010/wordml" xmlns:w15="http://schemas.microsoft.com/office/word/2012/wordml" xmlns:w16cid="http://schemas.microsoft.com/office/word/2016/wordml/cid" xmlns:w16se="http://schemas.microsoft.com/office/word/2015/wordml/symex" xmlns:wpg="http://schemas.microsoft.com/office/word/2010/wordprocessingGroup" xmlns:wpi="http://schemas.microsoft.com/office/word/2010/wordprocessingInk" xmlns:wne="http://schemas.microsoft.com/office/word/2006/wordml" xmlns:wps="http://schemas.microsoft.com/office/word/2010/wordprocessingShape" mc:Ignorable="w14 w15 w16se w16cid wp14">
+<w:ftr xmlns:wpc="http://schemas.microsoft.com/office/word/2010/wordprocessingCanvas" xmlns:mc="http://schemas.openxmlformats.org/markup-compatibility/2006" xmlns:o="urn:schemas-microsoft-com:office:office" xmlns:r="http://schemas.openxmlformats.org/officeDocument/2006/relationships" xmlns:m="http://schemas.openxmlformats.org/officeDocument/2006/math" xmlns:v="urn:schemas-microsoft-com:vml" xmlns:wp14="http://schemas.microsoft.com/office/word/2010/wordprocessingDrawing" xmlns:wp="http://schemas.openxmlformats.org/drawingml/2006/wordprocessingDrawing" xmlns:w10="urn:schemas-microsoft-com:office:word" xmlns:w="http://schemas.openxmlformats.org/wordprocessingml/2006/main" xmlns:w14="http://schemas.microsoft.com/office/word/2010/wordml" xmlns:w15="http://schemas.microsoft.com/office/word/2012/wordml" xmlns:wpg="http://schemas.microsoft.com/office/word/2010/wordprocessingGroup" xmlns:wpi="http://schemas.microsoft.com/office/word/2010/wordprocessingInk" xmlns:wne="http://schemas.microsoft.com/office/word/2006/wordml" xmlns:wps="http://schemas.microsoft.com/office/word/2010/wordprocessingShape" mc:Ignorable="w14 w15 wp14">
   <w:p>
     <w:pPr>
       <w:pStyle w:val="Piedepgina"/>
@@ -5404,7 +6317,7 @@
 </file>
 
 <file path=word/footnotes.xml><?xml version="1.0" encoding="utf-8"?>
-<w:footnotes xmlns:wpc="http://schemas.microsoft.com/office/word/2010/wordprocessingCanvas" xmlns:cx="http://schemas.microsoft.com/office/drawing/2014/chartex" xmlns:cx1="http://schemas.microsoft.com/office/drawing/2015/9/8/chartex" xmlns:cx2="http://schemas.microsoft.com/office/drawing/2015/10/21/chartex" xmlns:cx3="http://schemas.microsoft.com/office/drawing/2016/5/9/chartex" xmlns:cx4="http://schemas.microsoft.com/office/drawing/2016/5/10/chartex" xmlns:cx5="http://schemas.microsoft.com/office/drawing/2016/5/11/chartex" xmlns:cx6="http://schemas.microsoft.com/office/drawing/2016/5/12/chartex" xmlns:cx7="http://schemas.microsoft.com/office/drawing/2016/5/13/chartex" xmlns:cx8="http://schemas.microsoft.com/office/drawing/2016/5/14/chartex" xmlns:mc="http://schemas.openxmlformats.org/markup-compatibility/2006" xmlns:aink="http://schemas.microsoft.com/office/drawing/2016/ink" xmlns:am3d="http://schemas.microsoft.com/office/drawing/2017/model3d" xmlns:o="urn:schemas-microsoft-com:office:office" xmlns:r="http://schemas.openxmlformats.org/officeDocument/2006/relationships" xmlns:m="http://schemas.openxmlformats.org/officeDocument/2006/math" xmlns:v="urn:schemas-microsoft-com:vml" xmlns:wp14="http://schemas.microsoft.com/office/word/2010/wordprocessingDrawing" xmlns:wp="http://schemas.openxmlformats.org/drawingml/2006/wordprocessingDrawing" xmlns:w10="urn:schemas-microsoft-com:office:word" xmlns:w="http://schemas.openxmlformats.org/wordprocessingml/2006/main" xmlns:w14="http://schemas.microsoft.com/office/word/2010/wordml" xmlns:w15="http://schemas.microsoft.com/office/word/2012/wordml" xmlns:w16cid="http://schemas.microsoft.com/office/word/2016/wordml/cid" xmlns:w16se="http://schemas.microsoft.com/office/word/2015/wordml/symex" xmlns:wpg="http://schemas.microsoft.com/office/word/2010/wordprocessingGroup" xmlns:wpi="http://schemas.microsoft.com/office/word/2010/wordprocessingInk" xmlns:wne="http://schemas.microsoft.com/office/word/2006/wordml" xmlns:wps="http://schemas.microsoft.com/office/word/2010/wordprocessingShape" mc:Ignorable="w14 w15 w16se w16cid wp14">
+<w:footnotes xmlns:wpc="http://schemas.microsoft.com/office/word/2010/wordprocessingCanvas" xmlns:mc="http://schemas.openxmlformats.org/markup-compatibility/2006" xmlns:o="urn:schemas-microsoft-com:office:office" xmlns:r="http://schemas.openxmlformats.org/officeDocument/2006/relationships" xmlns:m="http://schemas.openxmlformats.org/officeDocument/2006/math" xmlns:v="urn:schemas-microsoft-com:vml" xmlns:wp14="http://schemas.microsoft.com/office/word/2010/wordprocessingDrawing" xmlns:wp="http://schemas.openxmlformats.org/drawingml/2006/wordprocessingDrawing" xmlns:w10="urn:schemas-microsoft-com:office:word" xmlns:w="http://schemas.openxmlformats.org/wordprocessingml/2006/main" xmlns:w14="http://schemas.microsoft.com/office/word/2010/wordml" xmlns:w15="http://schemas.microsoft.com/office/word/2012/wordml" xmlns:wpg="http://schemas.microsoft.com/office/word/2010/wordprocessingGroup" xmlns:wpi="http://schemas.microsoft.com/office/word/2010/wordprocessingInk" xmlns:wne="http://schemas.microsoft.com/office/word/2006/wordml" xmlns:wps="http://schemas.microsoft.com/office/word/2010/wordprocessingShape" mc:Ignorable="w14 w15 wp14">
   <w:footnote w:type="separator" w:id="-1">
     <w:p>
       <w:r>
@@ -5423,7 +6336,7 @@
 </file>
 
 <file path=word/header1.xml><?xml version="1.0" encoding="utf-8"?>
-<w:hdr xmlns:wpc="http://schemas.microsoft.com/office/word/2010/wordprocessingCanvas" xmlns:cx="http://schemas.microsoft.com/office/drawing/2014/chartex" xmlns:cx1="http://schemas.microsoft.com/office/drawing/2015/9/8/chartex" xmlns:cx2="http://schemas.microsoft.com/office/drawing/2015/10/21/chartex" xmlns:cx3="http://schemas.microsoft.com/office/drawing/2016/5/9/chartex" xmlns:cx4="http://schemas.microsoft.com/office/drawing/2016/5/10/chartex" xmlns:cx5="http://schemas.microsoft.com/office/drawing/2016/5/11/chartex" xmlns:cx6="http://schemas.microsoft.com/office/drawing/2016/5/12/chartex" xmlns:cx7="http://schemas.microsoft.com/office/drawing/2016/5/13/chartex" xmlns:cx8="http://schemas.microsoft.com/office/drawing/2016/5/14/chartex" xmlns:mc="http://schemas.openxmlformats.org/markup-compatibility/2006" xmlns:aink="http://schemas.microsoft.com/office/drawing/2016/ink" xmlns:am3d="http://schemas.microsoft.com/office/drawing/2017/model3d" xmlns:o="urn:schemas-microsoft-com:office:office" xmlns:r="http://schemas.openxmlformats.org/officeDocument/2006/relationships" xmlns:m="http://schemas.openxmlformats.org/officeDocument/2006/math" xmlns:v="urn:schemas-microsoft-com:vml" xmlns:wp14="http://schemas.microsoft.com/office/word/2010/wordprocessingDrawing" xmlns:wp="http://schemas.openxmlformats.org/drawingml/2006/wordprocessingDrawing" xmlns:w10="urn:schemas-microsoft-com:office:word" xmlns:w="http://schemas.openxmlformats.org/wordprocessingml/2006/main" xmlns:w14="http://schemas.microsoft.com/office/word/2010/wordml" xmlns:w15="http://schemas.microsoft.com/office/word/2012/wordml" xmlns:w16cid="http://schemas.microsoft.com/office/word/2016/wordml/cid" xmlns:w16se="http://schemas.microsoft.com/office/word/2015/wordml/symex" xmlns:wpg="http://schemas.microsoft.com/office/word/2010/wordprocessingGroup" xmlns:wpi="http://schemas.microsoft.com/office/word/2010/wordprocessingInk" xmlns:wne="http://schemas.microsoft.com/office/word/2006/wordml" xmlns:wps="http://schemas.microsoft.com/office/word/2010/wordprocessingShape" mc:Ignorable="w14 w15 w16se w16cid wp14">
+<w:hdr xmlns:wpc="http://schemas.microsoft.com/office/word/2010/wordprocessingCanvas" xmlns:mc="http://schemas.openxmlformats.org/markup-compatibility/2006" xmlns:o="urn:schemas-microsoft-com:office:office" xmlns:r="http://schemas.openxmlformats.org/officeDocument/2006/relationships" xmlns:m="http://schemas.openxmlformats.org/officeDocument/2006/math" xmlns:v="urn:schemas-microsoft-com:vml" xmlns:wp14="http://schemas.microsoft.com/office/word/2010/wordprocessingDrawing" xmlns:wp="http://schemas.openxmlformats.org/drawingml/2006/wordprocessingDrawing" xmlns:w10="urn:schemas-microsoft-com:office:word" xmlns:w="http://schemas.openxmlformats.org/wordprocessingml/2006/main" xmlns:w14="http://schemas.microsoft.com/office/word/2010/wordml" xmlns:w15="http://schemas.microsoft.com/office/word/2012/wordml" xmlns:wpg="http://schemas.microsoft.com/office/word/2010/wordprocessingGroup" xmlns:wpi="http://schemas.microsoft.com/office/word/2010/wordprocessingInk" xmlns:wne="http://schemas.microsoft.com/office/word/2006/wordml" xmlns:wps="http://schemas.microsoft.com/office/word/2010/wordprocessingShape" mc:Ignorable="w14 w15 wp14">
   <w:tbl>
     <w:tblPr>
       <w:tblW w:w="0" w:type="auto"/>
@@ -5471,7 +6384,7 @@
             <w:rPr>
               <w:noProof/>
             </w:rPr>
-            <w:t>4</w:t>
+            <w:t>6</w:t>
           </w:r>
           <w:r>
             <w:fldChar w:fldCharType="end"/>
@@ -5489,7 +6402,7 @@
 </file>
 
 <file path=word/header2.xml><?xml version="1.0" encoding="utf-8"?>
-<w:hdr xmlns:wpc="http://schemas.microsoft.com/office/word/2010/wordprocessingCanvas" xmlns:cx="http://schemas.microsoft.com/office/drawing/2014/chartex" xmlns:cx1="http://schemas.microsoft.com/office/drawing/2015/9/8/chartex" xmlns:cx2="http://schemas.microsoft.com/office/drawing/2015/10/21/chartex" xmlns:cx3="http://schemas.microsoft.com/office/drawing/2016/5/9/chartex" xmlns:cx4="http://schemas.microsoft.com/office/drawing/2016/5/10/chartex" xmlns:cx5="http://schemas.microsoft.com/office/drawing/2016/5/11/chartex" xmlns:cx6="http://schemas.microsoft.com/office/drawing/2016/5/12/chartex" xmlns:cx7="http://schemas.microsoft.com/office/drawing/2016/5/13/chartex" xmlns:cx8="http://schemas.microsoft.com/office/drawing/2016/5/14/chartex" xmlns:mc="http://schemas.openxmlformats.org/markup-compatibility/2006" xmlns:aink="http://schemas.microsoft.com/office/drawing/2016/ink" xmlns:am3d="http://schemas.microsoft.com/office/drawing/2017/model3d" xmlns:o="urn:schemas-microsoft-com:office:office" xmlns:r="http://schemas.openxmlformats.org/officeDocument/2006/relationships" xmlns:m="http://schemas.openxmlformats.org/officeDocument/2006/math" xmlns:v="urn:schemas-microsoft-com:vml" xmlns:wp14="http://schemas.microsoft.com/office/word/2010/wordprocessingDrawing" xmlns:wp="http://schemas.openxmlformats.org/drawingml/2006/wordprocessingDrawing" xmlns:w10="urn:schemas-microsoft-com:office:word" xmlns:w="http://schemas.openxmlformats.org/wordprocessingml/2006/main" xmlns:w14="http://schemas.microsoft.com/office/word/2010/wordml" xmlns:w15="http://schemas.microsoft.com/office/word/2012/wordml" xmlns:w16cid="http://schemas.microsoft.com/office/word/2016/wordml/cid" xmlns:w16se="http://schemas.microsoft.com/office/word/2015/wordml/symex" xmlns:wpg="http://schemas.microsoft.com/office/word/2010/wordprocessingGroup" xmlns:wpi="http://schemas.microsoft.com/office/word/2010/wordprocessingInk" xmlns:wne="http://schemas.microsoft.com/office/word/2006/wordml" xmlns:wps="http://schemas.microsoft.com/office/word/2010/wordprocessingShape" mc:Ignorable="w14 w15 w16se w16cid wp14">
+<w:hdr xmlns:wpc="http://schemas.microsoft.com/office/word/2010/wordprocessingCanvas" xmlns:mc="http://schemas.openxmlformats.org/markup-compatibility/2006" xmlns:o="urn:schemas-microsoft-com:office:office" xmlns:r="http://schemas.openxmlformats.org/officeDocument/2006/relationships" xmlns:m="http://schemas.openxmlformats.org/officeDocument/2006/math" xmlns:v="urn:schemas-microsoft-com:vml" xmlns:wp14="http://schemas.microsoft.com/office/word/2010/wordprocessingDrawing" xmlns:wp="http://schemas.openxmlformats.org/drawingml/2006/wordprocessingDrawing" xmlns:w10="urn:schemas-microsoft-com:office:word" xmlns:w="http://schemas.openxmlformats.org/wordprocessingml/2006/main" xmlns:w14="http://schemas.microsoft.com/office/word/2010/wordml" xmlns:w15="http://schemas.microsoft.com/office/word/2012/wordml" xmlns:wpg="http://schemas.microsoft.com/office/word/2010/wordprocessingGroup" xmlns:wpi="http://schemas.microsoft.com/office/word/2010/wordprocessingInk" xmlns:wne="http://schemas.microsoft.com/office/word/2006/wordml" xmlns:wps="http://schemas.microsoft.com/office/word/2010/wordprocessingShape" mc:Ignorable="w14 w15 wp14">
   <w:p>
     <w:pPr>
       <w:pStyle w:val="Encabezado"/>
@@ -5574,7 +6487,7 @@
 </file>
 
 <file path=word/header3.xml><?xml version="1.0" encoding="utf-8"?>
-<w:hdr xmlns:wpc="http://schemas.microsoft.com/office/word/2010/wordprocessingCanvas" xmlns:cx="http://schemas.microsoft.com/office/drawing/2014/chartex" xmlns:cx1="http://schemas.microsoft.com/office/drawing/2015/9/8/chartex" xmlns:cx2="http://schemas.microsoft.com/office/drawing/2015/10/21/chartex" xmlns:cx3="http://schemas.microsoft.com/office/drawing/2016/5/9/chartex" xmlns:cx4="http://schemas.microsoft.com/office/drawing/2016/5/10/chartex" xmlns:cx5="http://schemas.microsoft.com/office/drawing/2016/5/11/chartex" xmlns:cx6="http://schemas.microsoft.com/office/drawing/2016/5/12/chartex" xmlns:cx7="http://schemas.microsoft.com/office/drawing/2016/5/13/chartex" xmlns:cx8="http://schemas.microsoft.com/office/drawing/2016/5/14/chartex" xmlns:mc="http://schemas.openxmlformats.org/markup-compatibility/2006" xmlns:aink="http://schemas.microsoft.com/office/drawing/2016/ink" xmlns:am3d="http://schemas.microsoft.com/office/drawing/2017/model3d" xmlns:o="urn:schemas-microsoft-com:office:office" xmlns:r="http://schemas.openxmlformats.org/officeDocument/2006/relationships" xmlns:m="http://schemas.openxmlformats.org/officeDocument/2006/math" xmlns:v="urn:schemas-microsoft-com:vml" xmlns:wp14="http://schemas.microsoft.com/office/word/2010/wordprocessingDrawing" xmlns:wp="http://schemas.openxmlformats.org/drawingml/2006/wordprocessingDrawing" xmlns:w10="urn:schemas-microsoft-com:office:word" xmlns:w="http://schemas.openxmlformats.org/wordprocessingml/2006/main" xmlns:w14="http://schemas.microsoft.com/office/word/2010/wordml" xmlns:w15="http://schemas.microsoft.com/office/word/2012/wordml" xmlns:w16cid="http://schemas.microsoft.com/office/word/2016/wordml/cid" xmlns:w16se="http://schemas.microsoft.com/office/word/2015/wordml/symex" xmlns:wpg="http://schemas.microsoft.com/office/word/2010/wordprocessingGroup" xmlns:wpi="http://schemas.microsoft.com/office/word/2010/wordprocessingInk" xmlns:wne="http://schemas.microsoft.com/office/word/2006/wordml" xmlns:wps="http://schemas.microsoft.com/office/word/2010/wordprocessingShape" mc:Ignorable="w14 w15 w16se w16cid wp14">
+<w:hdr xmlns:wpc="http://schemas.microsoft.com/office/word/2010/wordprocessingCanvas" xmlns:mc="http://schemas.openxmlformats.org/markup-compatibility/2006" xmlns:o="urn:schemas-microsoft-com:office:office" xmlns:r="http://schemas.openxmlformats.org/officeDocument/2006/relationships" xmlns:m="http://schemas.openxmlformats.org/officeDocument/2006/math" xmlns:v="urn:schemas-microsoft-com:vml" xmlns:wp14="http://schemas.microsoft.com/office/word/2010/wordprocessingDrawing" xmlns:wp="http://schemas.openxmlformats.org/drawingml/2006/wordprocessingDrawing" xmlns:w10="urn:schemas-microsoft-com:office:word" xmlns:w="http://schemas.openxmlformats.org/wordprocessingml/2006/main" xmlns:w14="http://schemas.microsoft.com/office/word/2010/wordml" xmlns:w15="http://schemas.microsoft.com/office/word/2012/wordml" xmlns:wpg="http://schemas.microsoft.com/office/word/2010/wordprocessingGroup" xmlns:wpi="http://schemas.microsoft.com/office/word/2010/wordprocessingInk" xmlns:wne="http://schemas.microsoft.com/office/word/2006/wordml" xmlns:wps="http://schemas.microsoft.com/office/word/2010/wordprocessingShape" mc:Ignorable="w14 w15 wp14">
   <w:p>
     <w:pPr>
       <w:pStyle w:val="Encabezado"/>
@@ -5584,8 +6497,8 @@
 </file>
 
 <file path=word/numbering.xml><?xml version="1.0" encoding="utf-8"?>
-<w:numbering xmlns:wpc="http://schemas.microsoft.com/office/word/2010/wordprocessingCanvas" xmlns:cx="http://schemas.microsoft.com/office/drawing/2014/chartex" xmlns:cx1="http://schemas.microsoft.com/office/drawing/2015/9/8/chartex" xmlns:cx2="http://schemas.microsoft.com/office/drawing/2015/10/21/chartex" xmlns:cx3="http://schemas.microsoft.com/office/drawing/2016/5/9/chartex" xmlns:cx4="http://schemas.microsoft.com/office/drawing/2016/5/10/chartex" xmlns:cx5="http://schemas.microsoft.com/office/drawing/2016/5/11/chartex" xmlns:cx6="http://schemas.microsoft.com/office/drawing/2016/5/12/chartex" xmlns:cx7="http://schemas.microsoft.com/office/drawing/2016/5/13/chartex" xmlns:cx8="http://schemas.microsoft.com/office/drawing/2016/5/14/chartex" xmlns:mc="http://schemas.openxmlformats.org/markup-compatibility/2006" xmlns:aink="http://schemas.microsoft.com/office/drawing/2016/ink" xmlns:am3d="http://schemas.microsoft.com/office/drawing/2017/model3d" xmlns:o="urn:schemas-microsoft-com:office:office" xmlns:r="http://schemas.openxmlformats.org/officeDocument/2006/relationships" xmlns:m="http://schemas.openxmlformats.org/officeDocument/2006/math" xmlns:v="urn:schemas-microsoft-com:vml" xmlns:wp14="http://schemas.microsoft.com/office/word/2010/wordprocessingDrawing" xmlns:wp="http://schemas.openxmlformats.org/drawingml/2006/wordprocessingDrawing" xmlns:w10="urn:schemas-microsoft-com:office:word" xmlns:w="http://schemas.openxmlformats.org/wordprocessingml/2006/main" xmlns:w14="http://schemas.microsoft.com/office/word/2010/wordml" xmlns:w15="http://schemas.microsoft.com/office/word/2012/wordml" xmlns:w16cid="http://schemas.microsoft.com/office/word/2016/wordml/cid" xmlns:w16se="http://schemas.microsoft.com/office/word/2015/wordml/symex" xmlns:wpg="http://schemas.microsoft.com/office/word/2010/wordprocessingGroup" xmlns:wpi="http://schemas.microsoft.com/office/word/2010/wordprocessingInk" xmlns:wne="http://schemas.microsoft.com/office/word/2006/wordml" xmlns:wps="http://schemas.microsoft.com/office/word/2010/wordprocessingShape" mc:Ignorable="w14 w15 w16se w16cid wp14">
-  <w:abstractNum w:abstractNumId="0" w15:restartNumberingAfterBreak="0">
+<w:numbering xmlns:wpc="http://schemas.microsoft.com/office/word/2010/wordprocessingCanvas" xmlns:mc="http://schemas.openxmlformats.org/markup-compatibility/2006" xmlns:o="urn:schemas-microsoft-com:office:office" xmlns:r="http://schemas.openxmlformats.org/officeDocument/2006/relationships" xmlns:m="http://schemas.openxmlformats.org/officeDocument/2006/math" xmlns:v="urn:schemas-microsoft-com:vml" xmlns:wp14="http://schemas.microsoft.com/office/word/2010/wordprocessingDrawing" xmlns:wp="http://schemas.openxmlformats.org/drawingml/2006/wordprocessingDrawing" xmlns:w10="urn:schemas-microsoft-com:office:word" xmlns:w="http://schemas.openxmlformats.org/wordprocessingml/2006/main" xmlns:w14="http://schemas.microsoft.com/office/word/2010/wordml" xmlns:w15="http://schemas.microsoft.com/office/word/2012/wordml" xmlns:wpg="http://schemas.microsoft.com/office/word/2010/wordprocessingGroup" xmlns:wpi="http://schemas.microsoft.com/office/word/2010/wordprocessingInk" xmlns:wne="http://schemas.microsoft.com/office/word/2006/wordml" xmlns:wps="http://schemas.microsoft.com/office/word/2010/wordprocessingShape" mc:Ignorable="w14 w15 wp14">
+  <w:abstractNum w:abstractNumId="0">
     <w:nsid w:val="112C6AB1"/>
     <w:multiLevelType w:val="multilevel"/>
     <w:tmpl w:val="902C7028"/>
@@ -5695,7 +6608,7 @@
       </w:pPr>
     </w:lvl>
   </w:abstractNum>
-  <w:abstractNum w:abstractNumId="1" w15:restartNumberingAfterBreak="0">
+  <w:abstractNum w:abstractNumId="1">
     <w:nsid w:val="22846C82"/>
     <w:multiLevelType w:val="multilevel"/>
     <w:tmpl w:val="EB14F9CE"/>
@@ -5879,7 +6792,7 @@
       </w:rPr>
     </w:lvl>
   </w:abstractNum>
-  <w:abstractNum w:abstractNumId="2" w15:restartNumberingAfterBreak="0">
+  <w:abstractNum w:abstractNumId="2">
     <w:nsid w:val="29D750C1"/>
     <w:multiLevelType w:val="hybridMultilevel"/>
     <w:tmpl w:val="2FE613F8"/>
@@ -5965,7 +6878,7 @@
       </w:pPr>
     </w:lvl>
   </w:abstractNum>
-  <w:abstractNum w:abstractNumId="3" w15:restartNumberingAfterBreak="0">
+  <w:abstractNum w:abstractNumId="3">
     <w:nsid w:val="3A587568"/>
     <w:multiLevelType w:val="multilevel"/>
     <w:tmpl w:val="E42028E8"/>
@@ -6080,7 +6993,7 @@
       </w:pPr>
     </w:lvl>
   </w:abstractNum>
-  <w:abstractNum w:abstractNumId="4" w15:restartNumberingAfterBreak="0">
+  <w:abstractNum w:abstractNumId="4">
     <w:nsid w:val="4B164151"/>
     <w:multiLevelType w:val="multilevel"/>
     <w:tmpl w:val="2748432A"/>
@@ -6196,7 +7109,7 @@
       </w:pPr>
     </w:lvl>
   </w:abstractNum>
-  <w:abstractNum w:abstractNumId="5" w15:restartNumberingAfterBreak="0">
+  <w:abstractNum w:abstractNumId="5">
     <w:nsid w:val="4D947F5F"/>
     <w:multiLevelType w:val="multilevel"/>
     <w:tmpl w:val="6A48EB36"/>
@@ -6360,7 +7273,7 @@
       </w:rPr>
     </w:lvl>
   </w:abstractNum>
-  <w:abstractNum w:abstractNumId="6" w15:restartNumberingAfterBreak="0">
+  <w:abstractNum w:abstractNumId="6">
     <w:nsid w:val="574544A5"/>
     <w:multiLevelType w:val="multilevel"/>
     <w:tmpl w:val="4E849578"/>
@@ -6470,7 +7383,7 @@
       </w:pPr>
     </w:lvl>
   </w:abstractNum>
-  <w:abstractNum w:abstractNumId="7" w15:restartNumberingAfterBreak="0">
+  <w:abstractNum w:abstractNumId="7">
     <w:nsid w:val="5E6B0274"/>
     <w:multiLevelType w:val="hybridMultilevel"/>
     <w:tmpl w:val="765C138C"/>
@@ -6583,7 +7496,7 @@
       </w:rPr>
     </w:lvl>
   </w:abstractNum>
-  <w:abstractNum w:abstractNumId="8" w15:restartNumberingAfterBreak="0">
+  <w:abstractNum w:abstractNumId="8">
     <w:nsid w:val="63B57396"/>
     <w:multiLevelType w:val="hybridMultilevel"/>
     <w:tmpl w:val="3A2E7582"/>
@@ -6696,7 +7609,7 @@
       </w:rPr>
     </w:lvl>
   </w:abstractNum>
-  <w:abstractNum w:abstractNumId="9" w15:restartNumberingAfterBreak="0">
+  <w:abstractNum w:abstractNumId="9">
     <w:nsid w:val="6C2639D8"/>
     <w:multiLevelType w:val="multilevel"/>
     <w:tmpl w:val="A4141A84"/>
@@ -6811,7 +7724,7 @@
       </w:pPr>
     </w:lvl>
   </w:abstractNum>
-  <w:abstractNum w:abstractNumId="10" w15:restartNumberingAfterBreak="0">
+  <w:abstractNum w:abstractNumId="10">
     <w:nsid w:val="74FF2DF2"/>
     <w:multiLevelType w:val="multilevel"/>
     <w:tmpl w:val="27E04704"/>
@@ -6988,7 +7901,7 @@
       </w:rPr>
     </w:lvl>
   </w:abstractNum>
-  <w:abstractNum w:abstractNumId="11" w15:restartNumberingAfterBreak="0">
+  <w:abstractNum w:abstractNumId="11">
     <w:nsid w:val="7BCF7B9F"/>
     <w:multiLevelType w:val="multilevel"/>
     <w:tmpl w:val="A510BF94"/>
@@ -7175,7 +8088,7 @@
 </file>
 
 <file path=word/styles.xml><?xml version="1.0" encoding="utf-8"?>
-<w:styles xmlns:mc="http://schemas.openxmlformats.org/markup-compatibility/2006" xmlns:r="http://schemas.openxmlformats.org/officeDocument/2006/relationships" xmlns:w="http://schemas.openxmlformats.org/wordprocessingml/2006/main" xmlns:w14="http://schemas.microsoft.com/office/word/2010/wordml" xmlns:w15="http://schemas.microsoft.com/office/word/2012/wordml" xmlns:w16cid="http://schemas.microsoft.com/office/word/2016/wordml/cid" xmlns:w16se="http://schemas.microsoft.com/office/word/2015/wordml/symex" mc:Ignorable="w14 w15 w16se w16cid">
+<w:styles xmlns:mc="http://schemas.openxmlformats.org/markup-compatibility/2006" xmlns:r="http://schemas.openxmlformats.org/officeDocument/2006/relationships" xmlns:w="http://schemas.openxmlformats.org/wordprocessingml/2006/main" xmlns:w14="http://schemas.microsoft.com/office/word/2010/wordml" xmlns:w15="http://schemas.microsoft.com/office/word/2012/wordml" mc:Ignorable="w14 w15">
   <w:docDefaults>
     <w:rPrDefault>
       <w:rPr>
@@ -7186,7 +8099,7 @@
     </w:rPrDefault>
     <w:pPrDefault/>
   </w:docDefaults>
-  <w:latentStyles w:defLockedState="0" w:defUIPriority="99" w:defSemiHidden="0" w:defUnhideWhenUsed="0" w:defQFormat="0" w:count="375">
+  <w:latentStyles w:defLockedState="0" w:defUIPriority="99" w:defSemiHidden="0" w:defUnhideWhenUsed="0" w:defQFormat="0" w:count="371">
     <w:lsdException w:name="Normal" w:uiPriority="0" w:qFormat="1"/>
     <w:lsdException w:name="heading 1" w:uiPriority="9" w:qFormat="1"/>
     <w:lsdException w:name="heading 2" w:semiHidden="1" w:uiPriority="9" w:unhideWhenUsed="1" w:qFormat="1"/>
@@ -7558,10 +8471,6 @@
     <w:lsdException w:name="List Table 5 Dark Accent 6" w:uiPriority="50"/>
     <w:lsdException w:name="List Table 6 Colorful Accent 6" w:uiPriority="51"/>
     <w:lsdException w:name="List Table 7 Colorful Accent 6" w:uiPriority="52"/>
-    <w:lsdException w:name="Mention" w:semiHidden="1" w:unhideWhenUsed="1"/>
-    <w:lsdException w:name="Smart Hyperlink" w:semiHidden="1" w:unhideWhenUsed="1"/>
-    <w:lsdException w:name="Hashtag" w:semiHidden="1" w:unhideWhenUsed="1"/>
-    <w:lsdException w:name="Unresolved Mention" w:semiHidden="1" w:unhideWhenUsed="1"/>
   </w:latentStyles>
   <w:style w:type="paragraph" w:default="1" w:styleId="Normal">
     <w:name w:val="Normal"/>

</xml_diff>

<commit_message>
mas cambios a plantilla
</commit_message>
<xml_diff>
--- a/PlantillasWord/ContratoPromesaCompraventa5.docx
+++ b/PlantillasWord/ContratoPromesaCompraventa5.docx
@@ -1888,855 +1888,13 @@
         </w:tabs>
         <w:jc w:val="both"/>
         <w:rPr>
-          <w:rFonts w:ascii="Arial Narrow" w:hAnsi="Arial Narrow"/>
-          <w:sz w:val="18"/>
-          <w:szCs w:val="18"/>
-        </w:rPr>
-      </w:pPr>
-      <w:r>
-        <w:rPr>
-          <w:rFonts w:ascii="Arial Narrow" w:hAnsi="Arial Narrow"/>
-          <w:sz w:val="18"/>
-          <w:szCs w:val="18"/>
-        </w:rPr>
-        <w:t>El apartamento contará con los siguientes acabados:</w:t>
-      </w:r>
-    </w:p>
-    <w:tbl>
-      <w:tblPr>
-        <w:tblW w:w="14300" w:type="dxa"/>
-        <w:tblInd w:w="70" w:type="dxa"/>
-        <w:tblCellMar>
-          <w:left w:w="70" w:type="dxa"/>
-          <w:right w:w="70" w:type="dxa"/>
-        </w:tblCellMar>
-        <w:tblLook w:val="04A0" w:firstRow="1" w:lastRow="0" w:firstColumn="1" w:lastColumn="0" w:noHBand="0" w:noVBand="1"/>
-      </w:tblPr>
-      <w:tblGrid>
-        <w:gridCol w:w="10940"/>
-        <w:gridCol w:w="480"/>
-        <w:gridCol w:w="480"/>
-        <w:gridCol w:w="480"/>
-        <w:gridCol w:w="480"/>
-        <w:gridCol w:w="480"/>
-        <w:gridCol w:w="480"/>
-        <w:gridCol w:w="480"/>
-      </w:tblGrid>
-      <w:tr>
-        <w:trPr>
-          <w:trHeight w:val="300"/>
-        </w:trPr>
-        <w:tc>
-          <w:tcPr>
-            <w:tcW w:w="14300" w:type="dxa"/>
-            <w:gridSpan w:val="8"/>
-            <w:tcBorders>
-              <w:top w:val="nil"/>
-              <w:left w:val="nil"/>
-              <w:bottom w:val="nil"/>
-              <w:right w:val="nil"/>
-            </w:tcBorders>
-            <w:shd w:val="clear" w:color="auto" w:fill="auto"/>
-            <w:noWrap/>
-            <w:vAlign w:val="bottom"/>
-            <w:hideMark/>
-          </w:tcPr>
-          <w:p>
-            <w:pPr>
-              <w:rPr>
-                <w:rFonts w:ascii="Arial Narrow" w:hAnsi="Arial Narrow" w:cs="Arial Unicode MS"/>
-                <w:color w:val="000000"/>
-                <w:sz w:val="18"/>
-                <w:szCs w:val="18"/>
-                <w:u w:color="000000"/>
-                <w:lang w:val="es-ES_tradnl" w:eastAsia="es-GT"/>
-              </w:rPr>
-            </w:pPr>
-            <w:r>
-              <w:rPr>
-                <w:rFonts w:ascii="Arial Narrow" w:hAnsi="Arial Narrow" w:cs="Arial Unicode MS"/>
-                <w:color w:val="000000"/>
-                <w:sz w:val="18"/>
-                <w:szCs w:val="18"/>
-                <w:u w:color="000000"/>
-                <w:lang w:val="es-ES_tradnl" w:eastAsia="es-GT"/>
-              </w:rPr>
-              <w:t xml:space="preserve">1. Incluye Línea Blanca: Estufa Eléctrica, Horno tostador, Refrigeradora, Extractor de olores, Torre de Lavandería </w:t>
-            </w:r>
-          </w:p>
-        </w:tc>
-      </w:tr>
-      <w:tr>
-        <w:trPr>
-          <w:trHeight w:val="300"/>
-        </w:trPr>
-        <w:tc>
-          <w:tcPr>
-            <w:tcW w:w="14300" w:type="dxa"/>
-            <w:gridSpan w:val="8"/>
-            <w:tcBorders>
-              <w:top w:val="nil"/>
-              <w:left w:val="nil"/>
-              <w:bottom w:val="nil"/>
-              <w:right w:val="nil"/>
-            </w:tcBorders>
-            <w:shd w:val="clear" w:color="auto" w:fill="auto"/>
-            <w:noWrap/>
-            <w:vAlign w:val="bottom"/>
-            <w:hideMark/>
-          </w:tcPr>
-          <w:p>
-            <w:pPr>
-              <w:rPr>
-                <w:rFonts w:ascii="Arial Narrow" w:hAnsi="Arial Narrow" w:cs="Arial Unicode MS"/>
-                <w:color w:val="000000"/>
-                <w:sz w:val="18"/>
-                <w:szCs w:val="18"/>
-                <w:u w:color="000000"/>
-                <w:lang w:val="es-ES_tradnl" w:eastAsia="es-GT"/>
-              </w:rPr>
-            </w:pPr>
-            <w:r>
-              <w:rPr>
-                <w:rFonts w:ascii="Arial Narrow" w:hAnsi="Arial Narrow" w:cs="Arial Unicode MS"/>
-                <w:color w:val="000000"/>
-                <w:sz w:val="18"/>
-                <w:szCs w:val="18"/>
-                <w:u w:color="000000"/>
-                <w:lang w:val="es-ES_tradnl" w:eastAsia="es-GT"/>
-              </w:rPr>
-              <w:t xml:space="preserve">2. </w:t>
-            </w:r>
-            <w:r>
-              <w:rPr>
-                <w:rFonts w:ascii="Arial Narrow" w:hAnsi="Arial Narrow" w:cs="Arial Unicode MS"/>
-                <w:color w:val="000000"/>
-                <w:sz w:val="18"/>
-                <w:szCs w:val="18"/>
-                <w:u w:color="000000"/>
-                <w:lang w:val="es-ES_tradnl" w:eastAsia="es-GT"/>
-              </w:rPr>
-              <w:t xml:space="preserve">Cortinas </w:t>
-            </w:r>
-            <w:r>
-              <w:rPr>
-                <w:rFonts w:ascii="Arial Narrow" w:hAnsi="Arial Narrow" w:cs="Arial Unicode MS"/>
-                <w:color w:val="000000"/>
-                <w:sz w:val="18"/>
-                <w:szCs w:val="18"/>
-                <w:u w:color="000000"/>
-                <w:lang w:val="es-ES_tradnl" w:eastAsia="es-GT"/>
-              </w:rPr>
-              <w:t>Blackouts para dormitorios: Dormitorio 1, Ancho 1.25mt</w:t>
-            </w:r>
-            <w:r>
-              <w:rPr>
-                <w:rFonts w:ascii="Arial Narrow" w:hAnsi="Arial Narrow" w:cs="Arial Unicode MS"/>
-                <w:color w:val="000000"/>
-                <w:sz w:val="18"/>
-                <w:szCs w:val="18"/>
-                <w:u w:color="000000"/>
-                <w:lang w:val="es-ES_tradnl" w:eastAsia="es-GT"/>
-              </w:rPr>
-              <w:t>s</w:t>
-            </w:r>
-            <w:r>
-              <w:rPr>
-                <w:rFonts w:ascii="Arial Narrow" w:hAnsi="Arial Narrow" w:cs="Arial Unicode MS"/>
-                <w:color w:val="000000"/>
-                <w:sz w:val="18"/>
-                <w:szCs w:val="18"/>
-                <w:u w:color="000000"/>
-                <w:lang w:val="es-ES_tradnl" w:eastAsia="es-GT"/>
-              </w:rPr>
-              <w:t>, Alto 2.93 mt</w:t>
-            </w:r>
-            <w:r>
-              <w:rPr>
-                <w:rFonts w:ascii="Arial Narrow" w:hAnsi="Arial Narrow" w:cs="Arial Unicode MS"/>
-                <w:color w:val="000000"/>
-                <w:sz w:val="18"/>
-                <w:szCs w:val="18"/>
-                <w:u w:color="000000"/>
-                <w:lang w:val="es-ES_tradnl" w:eastAsia="es-GT"/>
-              </w:rPr>
-              <w:t>s</w:t>
-            </w:r>
-            <w:r>
-              <w:rPr>
-                <w:rFonts w:ascii="Arial Narrow" w:hAnsi="Arial Narrow" w:cs="Arial Unicode MS"/>
-                <w:color w:val="000000"/>
-                <w:sz w:val="18"/>
-                <w:szCs w:val="18"/>
-                <w:u w:color="000000"/>
-                <w:lang w:val="es-ES_tradnl" w:eastAsia="es-GT"/>
-              </w:rPr>
-              <w:t>, Dormitorio 2, Ancho 0.95 mt</w:t>
-            </w:r>
-            <w:r>
-              <w:rPr>
-                <w:rFonts w:ascii="Arial Narrow" w:hAnsi="Arial Narrow" w:cs="Arial Unicode MS"/>
-                <w:color w:val="000000"/>
-                <w:sz w:val="18"/>
-                <w:szCs w:val="18"/>
-                <w:u w:color="000000"/>
-                <w:lang w:val="es-ES_tradnl" w:eastAsia="es-GT"/>
-              </w:rPr>
-              <w:t>s</w:t>
-            </w:r>
-            <w:r>
-              <w:rPr>
-                <w:rFonts w:ascii="Arial Narrow" w:hAnsi="Arial Narrow" w:cs="Arial Unicode MS"/>
-                <w:color w:val="000000"/>
-                <w:sz w:val="18"/>
-                <w:szCs w:val="18"/>
-                <w:u w:color="000000"/>
-                <w:lang w:val="es-ES_tradnl" w:eastAsia="es-GT"/>
-              </w:rPr>
-              <w:t>, Alto 2.93 mt</w:t>
-            </w:r>
-            <w:r>
-              <w:rPr>
-                <w:rFonts w:ascii="Arial Narrow" w:hAnsi="Arial Narrow" w:cs="Arial Unicode MS"/>
-                <w:color w:val="000000"/>
-                <w:sz w:val="18"/>
-                <w:szCs w:val="18"/>
-                <w:u w:color="000000"/>
-                <w:lang w:val="es-ES_tradnl" w:eastAsia="es-GT"/>
-              </w:rPr>
-              <w:t>s</w:t>
-            </w:r>
-            <w:r>
-              <w:rPr>
-                <w:rFonts w:ascii="Arial Narrow" w:hAnsi="Arial Narrow" w:cs="Arial Unicode MS"/>
-                <w:color w:val="000000"/>
-                <w:sz w:val="18"/>
-                <w:szCs w:val="18"/>
-                <w:u w:color="000000"/>
-                <w:lang w:val="es-ES_tradnl" w:eastAsia="es-GT"/>
-              </w:rPr>
-              <w:t xml:space="preserve"> </w:t>
-            </w:r>
-          </w:p>
-        </w:tc>
-      </w:tr>
-      <w:tr>
-        <w:trPr>
-          <w:trHeight w:val="300"/>
-        </w:trPr>
-        <w:tc>
-          <w:tcPr>
-            <w:tcW w:w="11900" w:type="dxa"/>
-            <w:gridSpan w:val="3"/>
-            <w:tcBorders>
-              <w:top w:val="nil"/>
-              <w:left w:val="nil"/>
-              <w:bottom w:val="nil"/>
-              <w:right w:val="nil"/>
-            </w:tcBorders>
-            <w:shd w:val="clear" w:color="auto" w:fill="auto"/>
-            <w:noWrap/>
-            <w:vAlign w:val="bottom"/>
-            <w:hideMark/>
-          </w:tcPr>
-          <w:p>
-            <w:pPr>
-              <w:rPr>
-                <w:rFonts w:ascii="Arial Narrow" w:hAnsi="Arial Narrow" w:cs="Arial Unicode MS"/>
-                <w:color w:val="000000"/>
-                <w:sz w:val="18"/>
-                <w:szCs w:val="18"/>
-                <w:u w:color="000000"/>
-                <w:lang w:val="es-ES_tradnl" w:eastAsia="es-GT"/>
-              </w:rPr>
-            </w:pPr>
-            <w:r>
-              <w:rPr>
-                <w:rFonts w:ascii="Arial Narrow" w:hAnsi="Arial Narrow" w:cs="Arial Unicode MS"/>
-                <w:color w:val="000000"/>
-                <w:sz w:val="18"/>
-                <w:szCs w:val="18"/>
-                <w:u w:color="000000"/>
-                <w:lang w:val="es-ES_tradnl" w:eastAsia="es-GT"/>
-              </w:rPr>
-              <w:t>Dormitorio 3, Ancho 0.95 mt</w:t>
-            </w:r>
-            <w:r>
-              <w:rPr>
-                <w:rFonts w:ascii="Arial Narrow" w:hAnsi="Arial Narrow" w:cs="Arial Unicode MS"/>
-                <w:color w:val="000000"/>
-                <w:sz w:val="18"/>
-                <w:szCs w:val="18"/>
-                <w:u w:color="000000"/>
-                <w:lang w:val="es-ES_tradnl" w:eastAsia="es-GT"/>
-              </w:rPr>
-              <w:t>s</w:t>
-            </w:r>
-            <w:r>
-              <w:rPr>
-                <w:rFonts w:ascii="Arial Narrow" w:hAnsi="Arial Narrow" w:cs="Arial Unicode MS"/>
-                <w:color w:val="000000"/>
-                <w:sz w:val="18"/>
-                <w:szCs w:val="18"/>
-                <w:u w:color="000000"/>
-                <w:lang w:val="es-ES_tradnl" w:eastAsia="es-GT"/>
-              </w:rPr>
-              <w:t>, Alto 2.93 mt</w:t>
-            </w:r>
-            <w:r>
-              <w:rPr>
-                <w:rFonts w:ascii="Arial Narrow" w:hAnsi="Arial Narrow" w:cs="Arial Unicode MS"/>
-                <w:color w:val="000000"/>
-                <w:sz w:val="18"/>
-                <w:szCs w:val="18"/>
-                <w:u w:color="000000"/>
-                <w:lang w:val="es-ES_tradnl" w:eastAsia="es-GT"/>
-              </w:rPr>
-              <w:t>s</w:t>
-            </w:r>
-            <w:r>
-              <w:rPr>
-                <w:rFonts w:ascii="Arial Narrow" w:hAnsi="Arial Narrow" w:cs="Arial Unicode MS"/>
-                <w:color w:val="000000"/>
-                <w:sz w:val="18"/>
-                <w:szCs w:val="18"/>
-                <w:u w:color="000000"/>
-                <w:lang w:val="es-ES_tradnl" w:eastAsia="es-GT"/>
-              </w:rPr>
-              <w:t xml:space="preserve">. </w:t>
-            </w:r>
-          </w:p>
-        </w:tc>
-        <w:tc>
-          <w:tcPr>
-            <w:tcW w:w="480" w:type="dxa"/>
-            <w:tcBorders>
-              <w:top w:val="nil"/>
-              <w:left w:val="nil"/>
-              <w:bottom w:val="nil"/>
-              <w:right w:val="nil"/>
-            </w:tcBorders>
-            <w:shd w:val="clear" w:color="auto" w:fill="auto"/>
-            <w:noWrap/>
-            <w:vAlign w:val="bottom"/>
-            <w:hideMark/>
-          </w:tcPr>
-          <w:p>
-            <w:pPr>
-              <w:rPr>
-                <w:rFonts w:ascii="Calibri" w:eastAsia="Times New Roman" w:hAnsi="Calibri" w:cs="Calibri"/>
-                <w:b/>
-                <w:bCs/>
-                <w:color w:val="C65911"/>
-                <w:sz w:val="22"/>
-                <w:szCs w:val="22"/>
-                <w:lang w:val="es-GT" w:eastAsia="es-GT"/>
-              </w:rPr>
-            </w:pPr>
-          </w:p>
-        </w:tc>
-        <w:tc>
-          <w:tcPr>
-            <w:tcW w:w="480" w:type="dxa"/>
-            <w:tcBorders>
-              <w:top w:val="nil"/>
-              <w:left w:val="nil"/>
-              <w:bottom w:val="nil"/>
-              <w:right w:val="nil"/>
-            </w:tcBorders>
-            <w:shd w:val="clear" w:color="auto" w:fill="auto"/>
-            <w:noWrap/>
-            <w:vAlign w:val="bottom"/>
-            <w:hideMark/>
-          </w:tcPr>
-          <w:p>
-            <w:pPr>
-              <w:rPr>
-                <w:rFonts w:eastAsia="Times New Roman"/>
-                <w:sz w:val="20"/>
-                <w:szCs w:val="20"/>
-                <w:lang w:val="es-GT" w:eastAsia="es-GT"/>
-              </w:rPr>
-            </w:pPr>
-          </w:p>
-        </w:tc>
-        <w:tc>
-          <w:tcPr>
-            <w:tcW w:w="480" w:type="dxa"/>
-            <w:tcBorders>
-              <w:top w:val="nil"/>
-              <w:left w:val="nil"/>
-              <w:bottom w:val="nil"/>
-              <w:right w:val="nil"/>
-            </w:tcBorders>
-            <w:shd w:val="clear" w:color="auto" w:fill="auto"/>
-            <w:noWrap/>
-            <w:vAlign w:val="bottom"/>
-            <w:hideMark/>
-          </w:tcPr>
-          <w:p>
-            <w:pPr>
-              <w:rPr>
-                <w:rFonts w:eastAsia="Times New Roman"/>
-                <w:sz w:val="20"/>
-                <w:szCs w:val="20"/>
-                <w:lang w:val="es-GT" w:eastAsia="es-GT"/>
-              </w:rPr>
-            </w:pPr>
-          </w:p>
-        </w:tc>
-        <w:tc>
-          <w:tcPr>
-            <w:tcW w:w="480" w:type="dxa"/>
-            <w:tcBorders>
-              <w:top w:val="nil"/>
-              <w:left w:val="nil"/>
-              <w:bottom w:val="nil"/>
-              <w:right w:val="nil"/>
-            </w:tcBorders>
-            <w:shd w:val="clear" w:color="auto" w:fill="auto"/>
-            <w:noWrap/>
-            <w:vAlign w:val="bottom"/>
-            <w:hideMark/>
-          </w:tcPr>
-          <w:p>
-            <w:pPr>
-              <w:rPr>
-                <w:rFonts w:eastAsia="Times New Roman"/>
-                <w:sz w:val="20"/>
-                <w:szCs w:val="20"/>
-                <w:lang w:val="es-GT" w:eastAsia="es-GT"/>
-              </w:rPr>
-            </w:pPr>
-          </w:p>
-        </w:tc>
-        <w:tc>
-          <w:tcPr>
-            <w:tcW w:w="480" w:type="dxa"/>
-            <w:tcBorders>
-              <w:top w:val="nil"/>
-              <w:left w:val="nil"/>
-              <w:bottom w:val="nil"/>
-              <w:right w:val="nil"/>
-            </w:tcBorders>
-            <w:shd w:val="clear" w:color="auto" w:fill="auto"/>
-            <w:noWrap/>
-            <w:vAlign w:val="bottom"/>
-            <w:hideMark/>
-          </w:tcPr>
-          <w:p>
-            <w:pPr>
-              <w:rPr>
-                <w:rFonts w:eastAsia="Times New Roman"/>
-                <w:sz w:val="20"/>
-                <w:szCs w:val="20"/>
-                <w:lang w:val="es-GT" w:eastAsia="es-GT"/>
-              </w:rPr>
-            </w:pPr>
-          </w:p>
-        </w:tc>
-      </w:tr>
-      <w:tr>
-        <w:trPr>
-          <w:trHeight w:val="300"/>
-        </w:trPr>
-        <w:tc>
-          <w:tcPr>
-            <w:tcW w:w="14300" w:type="dxa"/>
-            <w:gridSpan w:val="8"/>
-            <w:tcBorders>
-              <w:top w:val="nil"/>
-              <w:left w:val="nil"/>
-              <w:bottom w:val="nil"/>
-              <w:right w:val="nil"/>
-            </w:tcBorders>
-            <w:shd w:val="clear" w:color="auto" w:fill="auto"/>
-            <w:noWrap/>
-            <w:vAlign w:val="bottom"/>
-            <w:hideMark/>
-          </w:tcPr>
-          <w:p>
-            <w:pPr>
-              <w:rPr>
-                <w:rFonts w:ascii="Arial Narrow" w:hAnsi="Arial Narrow" w:cs="Arial Unicode MS"/>
-                <w:color w:val="000000"/>
-                <w:sz w:val="18"/>
-                <w:szCs w:val="18"/>
-                <w:u w:color="000000"/>
-                <w:lang w:val="es-ES_tradnl" w:eastAsia="es-GT"/>
-              </w:rPr>
-            </w:pPr>
-            <w:r>
-              <w:rPr>
-                <w:rFonts w:ascii="Arial Narrow" w:hAnsi="Arial Narrow" w:cs="Arial Unicode MS"/>
-                <w:color w:val="000000"/>
-                <w:sz w:val="18"/>
-                <w:szCs w:val="18"/>
-                <w:u w:color="000000"/>
-                <w:lang w:val="es-ES_tradnl" w:eastAsia="es-GT"/>
-              </w:rPr>
-              <w:t>3. Vidrio templado en Duchas, baño principal y secundario.</w:t>
-            </w:r>
-          </w:p>
-        </w:tc>
-      </w:tr>
-      <w:tr>
-        <w:trPr>
-          <w:trHeight w:val="300"/>
-        </w:trPr>
-        <w:tc>
-          <w:tcPr>
-            <w:tcW w:w="14300" w:type="dxa"/>
-            <w:gridSpan w:val="8"/>
-            <w:tcBorders>
-              <w:top w:val="nil"/>
-              <w:left w:val="nil"/>
-              <w:bottom w:val="nil"/>
-              <w:right w:val="nil"/>
-            </w:tcBorders>
-            <w:shd w:val="clear" w:color="auto" w:fill="auto"/>
-            <w:noWrap/>
-            <w:vAlign w:val="bottom"/>
-            <w:hideMark/>
-          </w:tcPr>
-          <w:p>
-            <w:pPr>
-              <w:rPr>
-                <w:rFonts w:ascii="Arial Narrow" w:hAnsi="Arial Narrow" w:cs="Arial Unicode MS"/>
-                <w:color w:val="000000"/>
-                <w:sz w:val="18"/>
-                <w:szCs w:val="18"/>
-                <w:u w:color="000000"/>
-                <w:lang w:val="es-ES_tradnl" w:eastAsia="es-GT"/>
-              </w:rPr>
-            </w:pPr>
-            <w:r>
-              <w:rPr>
-                <w:rFonts w:ascii="Arial Narrow" w:hAnsi="Arial Narrow" w:cs="Arial Unicode MS"/>
-                <w:color w:val="000000"/>
-                <w:sz w:val="18"/>
-                <w:szCs w:val="18"/>
-                <w:u w:color="000000"/>
-                <w:lang w:val="es-ES_tradnl" w:eastAsia="es-GT"/>
-              </w:rPr>
-              <w:t xml:space="preserve">4. Lámparas en cielo </w:t>
-            </w:r>
-            <w:r>
-              <w:rPr>
-                <w:rFonts w:ascii="Arial Narrow" w:hAnsi="Arial Narrow" w:cs="Arial Unicode MS"/>
-                <w:color w:val="000000"/>
-                <w:sz w:val="18"/>
-                <w:szCs w:val="18"/>
-                <w:u w:color="000000"/>
-                <w:lang w:val="es-ES_tradnl" w:eastAsia="es-GT"/>
-              </w:rPr>
-              <w:t>á</w:t>
-            </w:r>
-            <w:r>
-              <w:rPr>
-                <w:rFonts w:ascii="Arial Narrow" w:hAnsi="Arial Narrow" w:cs="Arial Unicode MS"/>
-                <w:color w:val="000000"/>
-                <w:sz w:val="18"/>
-                <w:szCs w:val="18"/>
-                <w:u w:color="000000"/>
-                <w:lang w:val="es-ES_tradnl" w:eastAsia="es-GT"/>
-              </w:rPr>
-              <w:t xml:space="preserve">rea social </w:t>
-            </w:r>
-          </w:p>
-        </w:tc>
-      </w:tr>
-      <w:tr>
-        <w:trPr>
-          <w:trHeight w:val="300"/>
-        </w:trPr>
-        <w:tc>
-          <w:tcPr>
-            <w:tcW w:w="14300" w:type="dxa"/>
-            <w:gridSpan w:val="8"/>
-            <w:tcBorders>
-              <w:top w:val="nil"/>
-              <w:left w:val="nil"/>
-              <w:bottom w:val="nil"/>
-              <w:right w:val="nil"/>
-            </w:tcBorders>
-            <w:shd w:val="clear" w:color="auto" w:fill="auto"/>
-            <w:noWrap/>
-            <w:vAlign w:val="bottom"/>
-            <w:hideMark/>
-          </w:tcPr>
-          <w:p>
-            <w:pPr>
-              <w:rPr>
-                <w:rFonts w:ascii="Arial Narrow" w:hAnsi="Arial Narrow" w:cs="Arial Unicode MS"/>
-                <w:color w:val="000000"/>
-                <w:sz w:val="18"/>
-                <w:szCs w:val="18"/>
-                <w:u w:color="000000"/>
-                <w:lang w:val="es-ES_tradnl" w:eastAsia="es-GT"/>
-              </w:rPr>
-            </w:pPr>
-            <w:r>
-              <w:rPr>
-                <w:rFonts w:ascii="Arial Narrow" w:hAnsi="Arial Narrow" w:cs="Arial Unicode MS"/>
-                <w:color w:val="000000"/>
-                <w:sz w:val="18"/>
-                <w:szCs w:val="18"/>
-                <w:u w:color="000000"/>
-                <w:lang w:val="es-ES_tradnl" w:eastAsia="es-GT"/>
-              </w:rPr>
-              <w:t xml:space="preserve">5. Alfombras en dormitorios: Dormitorio principal, Dormitorio 2, Dormitorio 3 </w:t>
-            </w:r>
-          </w:p>
-        </w:tc>
-      </w:tr>
-      <w:tr>
-        <w:trPr>
-          <w:trHeight w:val="300"/>
-        </w:trPr>
-        <w:tc>
-          <w:tcPr>
-            <w:tcW w:w="10940" w:type="dxa"/>
-            <w:tcBorders>
-              <w:top w:val="nil"/>
-              <w:left w:val="nil"/>
-              <w:bottom w:val="nil"/>
-              <w:right w:val="nil"/>
-            </w:tcBorders>
-            <w:shd w:val="clear" w:color="auto" w:fill="auto"/>
-            <w:noWrap/>
-            <w:vAlign w:val="bottom"/>
-            <w:hideMark/>
-          </w:tcPr>
-          <w:p>
-            <w:pPr>
-              <w:rPr>
-                <w:rFonts w:ascii="Arial Narrow" w:hAnsi="Arial Narrow" w:cs="Arial Unicode MS"/>
-                <w:color w:val="000000"/>
-                <w:sz w:val="18"/>
-                <w:szCs w:val="18"/>
-                <w:u w:color="000000"/>
-                <w:lang w:val="es-ES_tradnl" w:eastAsia="es-GT"/>
-              </w:rPr>
-            </w:pPr>
-            <w:r>
-              <w:rPr>
-                <w:rFonts w:ascii="Arial Narrow" w:hAnsi="Arial Narrow" w:cs="Arial Unicode MS"/>
-                <w:color w:val="000000"/>
-                <w:sz w:val="18"/>
-                <w:szCs w:val="18"/>
-                <w:u w:color="000000"/>
-                <w:lang w:val="es-ES_tradnl" w:eastAsia="es-GT"/>
-              </w:rPr>
-              <w:t xml:space="preserve">6. Closet </w:t>
-            </w:r>
-            <w:r>
-              <w:rPr>
-                <w:rFonts w:ascii="Arial Narrow" w:hAnsi="Arial Narrow" w:cs="Arial Unicode MS"/>
-                <w:color w:val="000000"/>
-                <w:sz w:val="18"/>
-                <w:szCs w:val="18"/>
-                <w:u w:color="000000"/>
-                <w:lang w:val="es-ES_tradnl" w:eastAsia="es-GT"/>
-              </w:rPr>
-              <w:t>y gabinetes de cocina con top de Quarzo color negro standard.</w:t>
-            </w:r>
-          </w:p>
-        </w:tc>
-        <w:tc>
-          <w:tcPr>
-            <w:tcW w:w="480" w:type="dxa"/>
-            <w:tcBorders>
-              <w:top w:val="nil"/>
-              <w:left w:val="nil"/>
-              <w:bottom w:val="nil"/>
-              <w:right w:val="nil"/>
-            </w:tcBorders>
-            <w:shd w:val="clear" w:color="auto" w:fill="auto"/>
-            <w:noWrap/>
-            <w:vAlign w:val="bottom"/>
-            <w:hideMark/>
-          </w:tcPr>
-          <w:p>
-            <w:pPr>
-              <w:rPr>
-                <w:rFonts w:ascii="Calibri" w:eastAsia="Times New Roman" w:hAnsi="Calibri" w:cs="Calibri"/>
-                <w:b/>
-                <w:bCs/>
-                <w:color w:val="C65911"/>
-                <w:sz w:val="22"/>
-                <w:szCs w:val="22"/>
-                <w:lang w:val="es-GT" w:eastAsia="es-GT"/>
-              </w:rPr>
-            </w:pPr>
-          </w:p>
-        </w:tc>
-        <w:tc>
-          <w:tcPr>
-            <w:tcW w:w="480" w:type="dxa"/>
-            <w:tcBorders>
-              <w:top w:val="nil"/>
-              <w:left w:val="nil"/>
-              <w:bottom w:val="nil"/>
-              <w:right w:val="nil"/>
-            </w:tcBorders>
-            <w:shd w:val="clear" w:color="auto" w:fill="auto"/>
-            <w:noWrap/>
-            <w:vAlign w:val="bottom"/>
-            <w:hideMark/>
-          </w:tcPr>
-          <w:p>
-            <w:pPr>
-              <w:rPr>
-                <w:rFonts w:eastAsia="Times New Roman"/>
-                <w:sz w:val="20"/>
-                <w:szCs w:val="20"/>
-                <w:lang w:val="es-GT" w:eastAsia="es-GT"/>
-              </w:rPr>
-            </w:pPr>
-          </w:p>
-        </w:tc>
-        <w:tc>
-          <w:tcPr>
-            <w:tcW w:w="480" w:type="dxa"/>
-            <w:tcBorders>
-              <w:top w:val="nil"/>
-              <w:left w:val="nil"/>
-              <w:bottom w:val="nil"/>
-              <w:right w:val="nil"/>
-            </w:tcBorders>
-            <w:shd w:val="clear" w:color="auto" w:fill="auto"/>
-            <w:noWrap/>
-            <w:vAlign w:val="bottom"/>
-            <w:hideMark/>
-          </w:tcPr>
-          <w:p>
-            <w:pPr>
-              <w:rPr>
-                <w:rFonts w:eastAsia="Times New Roman"/>
-                <w:sz w:val="20"/>
-                <w:szCs w:val="20"/>
-                <w:lang w:val="es-GT" w:eastAsia="es-GT"/>
-              </w:rPr>
-            </w:pPr>
-          </w:p>
-        </w:tc>
-        <w:tc>
-          <w:tcPr>
-            <w:tcW w:w="480" w:type="dxa"/>
-            <w:tcBorders>
-              <w:top w:val="nil"/>
-              <w:left w:val="nil"/>
-              <w:bottom w:val="nil"/>
-              <w:right w:val="nil"/>
-            </w:tcBorders>
-            <w:shd w:val="clear" w:color="auto" w:fill="auto"/>
-            <w:noWrap/>
-            <w:vAlign w:val="bottom"/>
-            <w:hideMark/>
-          </w:tcPr>
-          <w:p>
-            <w:pPr>
-              <w:rPr>
-                <w:rFonts w:eastAsia="Times New Roman"/>
-                <w:sz w:val="20"/>
-                <w:szCs w:val="20"/>
-                <w:lang w:val="es-GT" w:eastAsia="es-GT"/>
-              </w:rPr>
-            </w:pPr>
-          </w:p>
-        </w:tc>
-        <w:tc>
-          <w:tcPr>
-            <w:tcW w:w="480" w:type="dxa"/>
-            <w:tcBorders>
-              <w:top w:val="nil"/>
-              <w:left w:val="nil"/>
-              <w:bottom w:val="nil"/>
-              <w:right w:val="nil"/>
-            </w:tcBorders>
-            <w:shd w:val="clear" w:color="auto" w:fill="auto"/>
-            <w:noWrap/>
-            <w:vAlign w:val="bottom"/>
-            <w:hideMark/>
-          </w:tcPr>
-          <w:p>
-            <w:pPr>
-              <w:rPr>
-                <w:rFonts w:eastAsia="Times New Roman"/>
-                <w:sz w:val="20"/>
-                <w:szCs w:val="20"/>
-                <w:lang w:val="es-GT" w:eastAsia="es-GT"/>
-              </w:rPr>
-            </w:pPr>
-          </w:p>
-        </w:tc>
-        <w:tc>
-          <w:tcPr>
-            <w:tcW w:w="480" w:type="dxa"/>
-            <w:tcBorders>
-              <w:top w:val="nil"/>
-              <w:left w:val="nil"/>
-              <w:bottom w:val="nil"/>
-              <w:right w:val="nil"/>
-            </w:tcBorders>
-            <w:shd w:val="clear" w:color="auto" w:fill="auto"/>
-            <w:noWrap/>
-            <w:vAlign w:val="bottom"/>
-            <w:hideMark/>
-          </w:tcPr>
-          <w:p>
-            <w:pPr>
-              <w:rPr>
-                <w:rFonts w:eastAsia="Times New Roman"/>
-                <w:sz w:val="20"/>
-                <w:szCs w:val="20"/>
-                <w:lang w:val="es-GT" w:eastAsia="es-GT"/>
-              </w:rPr>
-            </w:pPr>
-          </w:p>
-        </w:tc>
-        <w:tc>
-          <w:tcPr>
-            <w:tcW w:w="480" w:type="dxa"/>
-            <w:tcBorders>
-              <w:top w:val="nil"/>
-              <w:left w:val="nil"/>
-              <w:bottom w:val="nil"/>
-              <w:right w:val="nil"/>
-            </w:tcBorders>
-            <w:shd w:val="clear" w:color="auto" w:fill="auto"/>
-            <w:noWrap/>
-            <w:vAlign w:val="bottom"/>
-            <w:hideMark/>
-          </w:tcPr>
-          <w:p>
-            <w:pPr>
-              <w:rPr>
-                <w:rFonts w:eastAsia="Times New Roman"/>
-                <w:sz w:val="20"/>
-                <w:szCs w:val="20"/>
-                <w:lang w:val="es-GT" w:eastAsia="es-GT"/>
-              </w:rPr>
-            </w:pPr>
-          </w:p>
-        </w:tc>
-      </w:tr>
-    </w:tbl>
-    <w:p>
-      <w:pPr>
-        <w:pStyle w:val="Cuerpo"/>
-        <w:widowControl w:val="0"/>
-        <w:tabs>
-          <w:tab w:val="left" w:pos="851"/>
-        </w:tabs>
-        <w:jc w:val="both"/>
-        <w:rPr>
-          <w:rFonts w:ascii="Arial Narrow" w:hAnsi="Arial Narrow" w:cs="Arial Narrow"/>
-          <w:sz w:val="18"/>
-          <w:szCs w:val="18"/>
-        </w:rPr>
-      </w:pPr>
+          <w:rFonts w:ascii="Arial Narrow" w:hAnsi="Arial Narrow" w:cs="Arial Narrow"/>
+          <w:sz w:val="18"/>
+          <w:szCs w:val="18"/>
+        </w:rPr>
+      </w:pPr>
+      <w:bookmarkStart w:id="0" w:name="_GoBack"/>
+      <w:bookmarkEnd w:id="0"/>
     </w:p>
     <w:p>
       <w:pPr>
@@ -3101,7 +2259,6 @@
           <w:sz w:val="18"/>
           <w:szCs w:val="18"/>
         </w:rPr>
-        <w:lastRenderedPageBreak/>
         <w:t xml:space="preserve">El precio anteriormente expuesto incluye el impuesto que grava la venta </w:t>
       </w:r>
       <w:r>
@@ -3633,8 +2790,6 @@
         </w:rPr>
         <w:t>tipoCambio99</w:t>
       </w:r>
-      <w:bookmarkStart w:id="0" w:name="_GoBack"/>
-      <w:bookmarkEnd w:id="0"/>
       <w:r>
         <w:rPr>
           <w:rFonts w:ascii="Arial Narrow" w:hAnsi="Arial Narrow"/>
@@ -4102,16 +3257,7 @@
           <w:sz w:val="18"/>
           <w:szCs w:val="18"/>
         </w:rPr>
-        <w:t xml:space="preserve"> prorrogarse hasta por seis (6) meses adicionales al plazo </w:t>
-      </w:r>
-      <w:r>
-        <w:rPr>
-          <w:rFonts w:ascii="Arial Narrow" w:hAnsi="Arial Narrow"/>
-          <w:sz w:val="18"/>
-          <w:szCs w:val="18"/>
-        </w:rPr>
-        <w:lastRenderedPageBreak/>
-        <w:t xml:space="preserve">pactado, lo cual se le hará saber al </w:t>
+        <w:t xml:space="preserve"> prorrogarse hasta por seis (6) meses adicionales al plazo pactado, lo cual se le hará saber al </w:t>
       </w:r>
       <w:r>
         <w:rPr>
@@ -4299,7 +3445,17 @@
           <w:sz w:val="18"/>
           <w:szCs w:val="18"/>
         </w:rPr>
-        <w:t xml:space="preserve"> de cualquier reclamo por molestias y/o daños que pudiera causarles la presencia de los trabajadores y el desarrollo de las construcciones pendientes; </w:t>
+        <w:t xml:space="preserve"> de cualquier reclamo por molestias y/o daños que pudiera </w:t>
+      </w:r>
+      <w:r>
+        <w:rPr>
+          <w:rFonts w:ascii="Arial Narrow" w:hAnsi="Arial Narrow" w:cs="Arial"/>
+          <w:spacing w:val="-2"/>
+          <w:sz w:val="18"/>
+          <w:szCs w:val="18"/>
+        </w:rPr>
+        <w:lastRenderedPageBreak/>
+        <w:t xml:space="preserve">causarles la presencia de los trabajadores y el desarrollo de las construcciones pendientes; </w:t>
       </w:r>
       <w:r>
         <w:rPr>
@@ -5031,7 +4187,6 @@
           <w:sz w:val="18"/>
           <w:szCs w:val="18"/>
         </w:rPr>
-        <w:lastRenderedPageBreak/>
         <w:t>L</w:t>
       </w:r>
       <w:r>
@@ -5254,7 +4409,16 @@
           <w:sz w:val="18"/>
           <w:szCs w:val="18"/>
         </w:rPr>
-        <w:t>. Para efectos de comunicar cualquier información derivada del presente contrato señalo la siguiente dirección de correo electrónico __</w:t>
+        <w:t xml:space="preserve">. Para efectos de comunicar cualquier información derivada del presente contrato señalo la siguiente dirección de correo </w:t>
+      </w:r>
+      <w:r>
+        <w:rPr>
+          <w:rFonts w:ascii="Arial Narrow" w:hAnsi="Arial Narrow" w:cs="Arial Narrow"/>
+          <w:sz w:val="18"/>
+          <w:szCs w:val="18"/>
+        </w:rPr>
+        <w:lastRenderedPageBreak/>
+        <w:t>electrónico __</w:t>
       </w:r>
       <w:r>
         <w:rPr>

</xml_diff>

<commit_message>
mas cambios a plantilla contrato compra venta
</commit_message>
<xml_diff>
--- a/PlantillasWord/ContratoPromesaCompraventa5.docx
+++ b/PlantillasWord/ContratoPromesaCompraventa5.docx
@@ -1,6 +1,6 @@
 
 <file path=word/document.xml><?xml version="1.0" encoding="utf-8"?>
-<w:document xmlns:wpc="http://schemas.microsoft.com/office/word/2010/wordprocessingCanvas" xmlns:cx="http://schemas.microsoft.com/office/drawing/2014/chartex" xmlns:cx1="http://schemas.microsoft.com/office/drawing/2015/9/8/chartex" xmlns:cx2="http://schemas.microsoft.com/office/drawing/2015/10/21/chartex" xmlns:cx3="http://schemas.microsoft.com/office/drawing/2016/5/9/chartex" xmlns:cx4="http://schemas.microsoft.com/office/drawing/2016/5/10/chartex" xmlns:cx5="http://schemas.microsoft.com/office/drawing/2016/5/11/chartex" xmlns:cx6="http://schemas.microsoft.com/office/drawing/2016/5/12/chartex" xmlns:cx7="http://schemas.microsoft.com/office/drawing/2016/5/13/chartex" xmlns:cx8="http://schemas.microsoft.com/office/drawing/2016/5/14/chartex" xmlns:mc="http://schemas.openxmlformats.org/markup-compatibility/2006" xmlns:aink="http://schemas.microsoft.com/office/drawing/2016/ink" xmlns:am3d="http://schemas.microsoft.com/office/drawing/2017/model3d" xmlns:o="urn:schemas-microsoft-com:office:office" xmlns:r="http://schemas.openxmlformats.org/officeDocument/2006/relationships" xmlns:m="http://schemas.openxmlformats.org/officeDocument/2006/math" xmlns:v="urn:schemas-microsoft-com:vml" xmlns:wp14="http://schemas.microsoft.com/office/word/2010/wordprocessingDrawing" xmlns:wp="http://schemas.openxmlformats.org/drawingml/2006/wordprocessingDrawing" xmlns:w10="urn:schemas-microsoft-com:office:word" xmlns:w="http://schemas.openxmlformats.org/wordprocessingml/2006/main" xmlns:w14="http://schemas.microsoft.com/office/word/2010/wordml" xmlns:w15="http://schemas.microsoft.com/office/word/2012/wordml" xmlns:w16cid="http://schemas.microsoft.com/office/word/2016/wordml/cid" xmlns:w16se="http://schemas.microsoft.com/office/word/2015/wordml/symex" xmlns:wpg="http://schemas.microsoft.com/office/word/2010/wordprocessingGroup" xmlns:wpi="http://schemas.microsoft.com/office/word/2010/wordprocessingInk" xmlns:wne="http://schemas.microsoft.com/office/word/2006/wordml" xmlns:wps="http://schemas.microsoft.com/office/word/2010/wordprocessingShape" mc:Ignorable="w14 w15 w16se w16cid wp14">
+<w:document xmlns:wpc="http://schemas.microsoft.com/office/word/2010/wordprocessingCanvas" xmlns:mc="http://schemas.openxmlformats.org/markup-compatibility/2006" xmlns:o="urn:schemas-microsoft-com:office:office" xmlns:r="http://schemas.openxmlformats.org/officeDocument/2006/relationships" xmlns:m="http://schemas.openxmlformats.org/officeDocument/2006/math" xmlns:v="urn:schemas-microsoft-com:vml" xmlns:wp14="http://schemas.microsoft.com/office/word/2010/wordprocessingDrawing" xmlns:wp="http://schemas.openxmlformats.org/drawingml/2006/wordprocessingDrawing" xmlns:w10="urn:schemas-microsoft-com:office:word" xmlns:w="http://schemas.openxmlformats.org/wordprocessingml/2006/main" xmlns:w14="http://schemas.microsoft.com/office/word/2010/wordml" xmlns:w15="http://schemas.microsoft.com/office/word/2012/wordml" xmlns:wpg="http://schemas.microsoft.com/office/word/2010/wordprocessingGroup" xmlns:wpi="http://schemas.microsoft.com/office/word/2010/wordprocessingInk" xmlns:wne="http://schemas.microsoft.com/office/word/2006/wordml" xmlns:wps="http://schemas.microsoft.com/office/word/2010/wordprocessingShape" mc:Ignorable="w14 w15 wp14">
   <w:body>
     <w:p>
       <w:pPr>
@@ -495,8 +495,6 @@
         </w:rPr>
         <w:t xml:space="preserve">DEL EDIFICIO </w:t>
       </w:r>
-      <w:bookmarkStart w:id="0" w:name="_GoBack"/>
-      <w:bookmarkEnd w:id="0"/>
       <w:r>
         <w:rPr>
           <w:rFonts w:ascii="Arial Narrow" w:hAnsi="Arial Narrow" w:cs="Arial Narrow"/>
@@ -2156,25 +2154,7 @@
           <w:sz w:val="18"/>
           <w:szCs w:val="18"/>
         </w:rPr>
-        <w:t xml:space="preserve"> cumplirá con la entrega de los inmuebles de conformidad con lo prometido en este documento. Este mismo procedimiento aplicará para cualquier tipo de cambio o modificación solicitado, ya sea que el mismo sea en acabados, tipo de artefactos a instalarse, pisos, cantidad, calidad y ubicación de enchufes, </w:t>
-      </w:r>
-      <w:proofErr w:type="gramStart"/>
-      <w:r>
-        <w:rPr>
-          <w:rFonts w:ascii="Arial Narrow" w:hAnsi="Arial Narrow" w:cs="Arial Narrow"/>
-          <w:sz w:val="18"/>
-          <w:szCs w:val="18"/>
-        </w:rPr>
-        <w:t>toma-corrientes</w:t>
-      </w:r>
-      <w:proofErr w:type="gramEnd"/>
-      <w:r>
-        <w:rPr>
-          <w:rFonts w:ascii="Arial Narrow" w:hAnsi="Arial Narrow" w:cs="Arial Narrow"/>
-          <w:sz w:val="18"/>
-          <w:szCs w:val="18"/>
-        </w:rPr>
-        <w:t xml:space="preserve"> y cualquier otro tipo de cambio a realizarse.</w:t>
+        <w:t xml:space="preserve"> cumplirá con la entrega de los inmuebles de conformidad con lo prometido en este documento. Este mismo procedimiento aplicará para cualquier tipo de cambio o modificación solicitado, ya sea que el mismo sea en acabados, tipo de artefactos a instalarse, pisos, cantidad, calidad y ubicación de enchufes, toma-corrientes y cualquier otro tipo de cambio a realizarse.</w:t>
       </w:r>
     </w:p>
     <w:p>
@@ -2268,6 +2248,36 @@
       <w:pPr>
         <w:pStyle w:val="Cuerpo"/>
         <w:widowControl w:val="0"/>
+        <w:numPr>
+          <w:ilvl w:val="4"/>
+          <w:numId w:val="7"/>
+        </w:numPr>
+        <w:tabs>
+          <w:tab w:val="left" w:pos="851"/>
+        </w:tabs>
+        <w:jc w:val="both"/>
+        <w:rPr>
+          <w:rFonts w:ascii="Arial Narrow" w:hAnsi="Arial Narrow"/>
+          <w:sz w:val="18"/>
+          <w:szCs w:val="18"/>
+        </w:rPr>
+      </w:pPr>
+      <w:r>
+        <w:rPr>
+          <w:rFonts w:ascii="Arial Narrow" w:hAnsi="Arial Narrow"/>
+          <w:b/>
+          <w:sz w:val="18"/>
+          <w:szCs w:val="18"/>
+        </w:rPr>
+        <w:t>El precio por metro cuadrado de los inmuebles será de PrecioMt299 por metro cuadrado.</w:t>
+      </w:r>
+      <w:bookmarkStart w:id="0" w:name="_GoBack"/>
+      <w:bookmarkEnd w:id="0"/>
+    </w:p>
+    <w:p>
+      <w:pPr>
+        <w:pStyle w:val="Cuerpo"/>
+        <w:widowControl w:val="0"/>
         <w:jc w:val="both"/>
         <w:rPr>
           <w:rFonts w:ascii="Arial Narrow" w:eastAsia="Arial Narrow" w:hAnsi="Arial Narrow" w:cs="Arial Narrow"/>
@@ -2532,7 +2542,17 @@
           <w:sz w:val="18"/>
           <w:szCs w:val="18"/>
         </w:rPr>
-        <w:t xml:space="preserve">, incluido el Impuesto de la Ley del Timbre Fiscal y Papel Sellado Especial para Protocolos (3%). </w:t>
+        <w:t xml:space="preserve">, incluido el Impuesto de la Ley del Timbre Fiscal </w:t>
+      </w:r>
+      <w:r>
+        <w:rPr>
+          <w:rFonts w:ascii="Arial Narrow" w:hAnsi="Arial Narrow" w:cs="Arial Narrow"/>
+          <w:spacing w:val="-3"/>
+          <w:sz w:val="18"/>
+          <w:szCs w:val="18"/>
+        </w:rPr>
+        <w:lastRenderedPageBreak/>
+        <w:t xml:space="preserve">y Papel Sellado Especial para Protocolos (3%). </w:t>
       </w:r>
     </w:p>
     <w:p>
@@ -2586,27 +2606,7 @@
           <w:szCs w:val="18"/>
           <w:bdr w:val="none" w:sz="0" w:space="0" w:color="auto" w:frame="1"/>
         </w:rPr>
-        <w:t xml:space="preserve"> asumirá dicho incremento. </w:t>
-      </w:r>
-      <w:proofErr w:type="gramStart"/>
-      <w:r>
-        <w:rPr>
-          <w:rFonts w:ascii="Arial Narrow" w:hAnsi="Arial Narrow" w:cs="Book Antiqua"/>
-          <w:sz w:val="18"/>
-          <w:szCs w:val="18"/>
-          <w:bdr w:val="none" w:sz="0" w:space="0" w:color="auto" w:frame="1"/>
-        </w:rPr>
-        <w:t>En caso que</w:t>
-      </w:r>
-      <w:proofErr w:type="gramEnd"/>
-      <w:r>
-        <w:rPr>
-          <w:rFonts w:ascii="Arial Narrow" w:hAnsi="Arial Narrow" w:cs="Book Antiqua"/>
-          <w:sz w:val="18"/>
-          <w:szCs w:val="18"/>
-          <w:bdr w:val="none" w:sz="0" w:space="0" w:color="auto" w:frame="1"/>
-        </w:rPr>
-        <w:t xml:space="preserve"> por cambio en la legislación tributaria la venta de la acción estuviere gravada con tasa impositiva distinta a la antes mencionada, el monto a cancelar se incrementará o disminuirá en proporción al efecto tributario respectivo; y si fuera el caso, que la legislación ya no permite el beneficio de la venta de acción, el inmueble deberá escriturarse al valor que defina la legislación al momento de escrituración, aumentándose al precio los impuestos que no se hubieren previsto. </w:t>
+        <w:t xml:space="preserve"> asumirá dicho incremento. En caso que por cambio en la legislación tributaria la venta de la acción estuviere gravada con tasa impositiva distinta a la antes mencionada, el monto a cancelar se incrementará o disminuirá en proporción al efecto tributario respectivo; y si fuera el caso, que la legislación ya no permite el beneficio de la venta de acción, el inmueble deberá escriturarse al valor que defina la legislación al momento de escrituración, aumentándose al precio los impuestos que no se hubieren previsto. </w:t>
       </w:r>
     </w:p>
     <w:p>
@@ -3433,7 +3433,17 @@
           <w:sz w:val="18"/>
           <w:szCs w:val="18"/>
         </w:rPr>
-        <w:t xml:space="preserve">NO SERÁ ENTREGADA EN POSESIÓN, ni existirá obligación de escriturar por parte de LA PROMITENTE VENDEDORA. </w:t>
+        <w:t xml:space="preserve">NO SERÁ ENTREGADA EN POSESIÓN, ni existirá obligación de escriturar por parte de LA </w:t>
+      </w:r>
+      <w:r>
+        <w:rPr>
+          <w:rFonts w:ascii="Arial Narrow" w:hAnsi="Arial Narrow" w:cs="Tahoma"/>
+          <w:b/>
+          <w:sz w:val="18"/>
+          <w:szCs w:val="18"/>
+        </w:rPr>
+        <w:lastRenderedPageBreak/>
+        <w:t xml:space="preserve">PROMITENTE VENDEDORA. </w:t>
       </w:r>
     </w:p>
     <w:p>
@@ -3706,25 +3716,7 @@
           <w:sz w:val="18"/>
           <w:szCs w:val="18"/>
         </w:rPr>
-        <w:t xml:space="preserve">: c.1) No hubiere cancelado totalmente el precio pactado, o c.2) Se negare a suscribir el contrato de compraventa por este acto prometido, y no compareciere a formalizarla el día de vencimiento del presente contrato en lugar indicado en el presente contrato, sin necesidad de requerimiento alguno, o en su defecto, en la fecha y lugar expresamente señalado para el efecto. </w:t>
-      </w:r>
-      <w:proofErr w:type="spellStart"/>
-      <w:r>
-        <w:rPr>
-          <w:rFonts w:ascii="Arial Narrow" w:hAnsi="Arial Narrow"/>
-          <w:sz w:val="18"/>
-          <w:szCs w:val="18"/>
-        </w:rPr>
-        <w:t>ó</w:t>
-      </w:r>
-      <w:proofErr w:type="spellEnd"/>
-      <w:r>
-        <w:rPr>
-          <w:rFonts w:ascii="Arial Narrow" w:hAnsi="Arial Narrow"/>
-          <w:sz w:val="18"/>
-          <w:szCs w:val="18"/>
-        </w:rPr>
-        <w:t xml:space="preserve"> c.3) Se incumpliere con las obligaciones contraídas en el presente contrato</w:t>
+        <w:t>: c.1) No hubiere cancelado totalmente el precio pactado, o c.2) Se negare a suscribir el contrato de compraventa por este acto prometido, y no compareciere a formalizarla el día de vencimiento del presente contrato en lugar indicado en el presente contrato, sin necesidad de requerimiento alguno, o en su defecto, en la fecha y lugar expresamente señalado para el efecto. ó c.3) Se incumpliere con las obligaciones contraídas en el presente contrato</w:t>
       </w:r>
       <w:r>
         <w:rPr>
@@ -4320,94 +4312,74 @@
           <w:szCs w:val="18"/>
           <w:u w:val="single"/>
         </w:rPr>
-        <w:t xml:space="preserve">La diagonal seis, </w:t>
-      </w:r>
-      <w:proofErr w:type="gramStart"/>
-      <w:r>
-        <w:rPr>
-          <w:rFonts w:ascii="Arial Narrow" w:hAnsi="Arial Narrow"/>
+        <w:t>La diagonal seis, diecinueve guion treinta, zona diez municipio de Guatemala, departamento de Guatemala.</w:t>
+      </w:r>
+      <w:r>
+        <w:rPr>
+          <w:rFonts w:ascii="Arial Narrow" w:hAnsi="Arial Narrow"/>
+          <w:sz w:val="18"/>
+          <w:szCs w:val="18"/>
+        </w:rPr>
+        <w:t xml:space="preserve"> </w:t>
+      </w:r>
+      <w:r>
+        <w:rPr>
+          <w:rFonts w:ascii="Arial Narrow" w:hAnsi="Arial Narrow"/>
+          <w:b/>
+          <w:sz w:val="18"/>
+          <w:szCs w:val="18"/>
+        </w:rPr>
+        <w:t>EL PROMITENTE VENDEDOR</w:t>
+      </w:r>
+      <w:r>
+        <w:rPr>
+          <w:rFonts w:ascii="Arial Narrow" w:hAnsi="Arial Narrow"/>
+          <w:sz w:val="18"/>
+          <w:szCs w:val="18"/>
+        </w:rPr>
+        <w:t xml:space="preserve"> será quien designe el Notario que autorizará la compraventa respectiva</w:t>
+      </w:r>
+      <w:r>
+        <w:rPr>
+          <w:rFonts w:ascii="Arial Narrow" w:hAnsi="Arial Narrow"/>
+          <w:sz w:val="18"/>
+          <w:szCs w:val="18"/>
+        </w:rPr>
+        <w:t>.</w:t>
+      </w:r>
+    </w:p>
+    <w:p>
+      <w:pPr>
+        <w:pStyle w:val="Cuerpo"/>
+        <w:widowControl w:val="0"/>
+        <w:jc w:val="both"/>
+        <w:rPr>
+          <w:rFonts w:ascii="Arial Narrow" w:eastAsia="Arial Narrow" w:hAnsi="Arial Narrow" w:cs="Arial Narrow"/>
+          <w:sz w:val="18"/>
+          <w:szCs w:val="18"/>
+        </w:rPr>
+      </w:pPr>
+    </w:p>
+    <w:p>
+      <w:pPr>
+        <w:pStyle w:val="Cuerpo"/>
+        <w:widowControl w:val="0"/>
+        <w:jc w:val="both"/>
+        <w:rPr>
+          <w:rFonts w:ascii="Arial Narrow" w:hAnsi="Arial Narrow" w:cs="Arial Narrow"/>
+          <w:b/>
+          <w:sz w:val="18"/>
+          <w:szCs w:val="18"/>
+        </w:rPr>
+      </w:pPr>
+      <w:r>
+        <w:rPr>
+          <w:rFonts w:ascii="Arial Narrow" w:hAnsi="Arial Narrow" w:cs="Arial Narrow"/>
+          <w:b/>
           <w:sz w:val="18"/>
           <w:szCs w:val="18"/>
           <w:u w:val="single"/>
         </w:rPr>
-        <w:t>diecinueve guion</w:t>
-      </w:r>
-      <w:proofErr w:type="gramEnd"/>
-      <w:r>
-        <w:rPr>
-          <w:rFonts w:ascii="Arial Narrow" w:hAnsi="Arial Narrow"/>
-          <w:sz w:val="18"/>
-          <w:szCs w:val="18"/>
-          <w:u w:val="single"/>
-        </w:rPr>
-        <w:t xml:space="preserve"> treinta, zona diez municipio de Guatemala, departamento de Guatemala.</w:t>
-      </w:r>
-      <w:r>
-        <w:rPr>
-          <w:rFonts w:ascii="Arial Narrow" w:hAnsi="Arial Narrow"/>
-          <w:sz w:val="18"/>
-          <w:szCs w:val="18"/>
-        </w:rPr>
-        <w:t xml:space="preserve"> </w:t>
-      </w:r>
-      <w:r>
-        <w:rPr>
-          <w:rFonts w:ascii="Arial Narrow" w:hAnsi="Arial Narrow"/>
-          <w:b/>
-          <w:sz w:val="18"/>
-          <w:szCs w:val="18"/>
-        </w:rPr>
-        <w:t>EL PROMITENTE VENDEDOR</w:t>
-      </w:r>
-      <w:r>
-        <w:rPr>
-          <w:rFonts w:ascii="Arial Narrow" w:hAnsi="Arial Narrow"/>
-          <w:sz w:val="18"/>
-          <w:szCs w:val="18"/>
-        </w:rPr>
-        <w:t xml:space="preserve"> será quien designe el Notario que autorizará la compraventa respectiva</w:t>
-      </w:r>
-      <w:r>
-        <w:rPr>
-          <w:rFonts w:ascii="Arial Narrow" w:hAnsi="Arial Narrow"/>
-          <w:sz w:val="18"/>
-          <w:szCs w:val="18"/>
-        </w:rPr>
-        <w:t>.</w:t>
-      </w:r>
-    </w:p>
-    <w:p>
-      <w:pPr>
-        <w:pStyle w:val="Cuerpo"/>
-        <w:widowControl w:val="0"/>
-        <w:jc w:val="both"/>
-        <w:rPr>
-          <w:rFonts w:ascii="Arial Narrow" w:eastAsia="Arial Narrow" w:hAnsi="Arial Narrow" w:cs="Arial Narrow"/>
-          <w:sz w:val="18"/>
-          <w:szCs w:val="18"/>
-        </w:rPr>
-      </w:pPr>
-    </w:p>
-    <w:p>
-      <w:pPr>
-        <w:pStyle w:val="Cuerpo"/>
-        <w:widowControl w:val="0"/>
-        <w:jc w:val="both"/>
-        <w:rPr>
-          <w:rFonts w:ascii="Arial Narrow" w:hAnsi="Arial Narrow" w:cs="Arial Narrow"/>
-          <w:b/>
-          <w:sz w:val="18"/>
-          <w:szCs w:val="18"/>
-        </w:rPr>
-      </w:pPr>
-      <w:r>
-        <w:rPr>
-          <w:rFonts w:ascii="Arial Narrow" w:hAnsi="Arial Narrow" w:cs="Arial Narrow"/>
-          <w:b/>
-          <w:sz w:val="18"/>
-          <w:szCs w:val="18"/>
-          <w:u w:val="single"/>
-        </w:rPr>
         <w:t>TERCERA:</w:t>
       </w:r>
       <w:r>
@@ -4450,6 +4422,7 @@
           <w:szCs w:val="18"/>
           <w:lang w:val="es-GT"/>
         </w:rPr>
+        <w:lastRenderedPageBreak/>
         <w:t xml:space="preserve">Las partes renuncian al fuero de su domicilio y para cualquier tipo de controversia se someten </w:t>
       </w:r>
       <w:r>
@@ -4604,27 +4577,7 @@
           <w:szCs w:val="18"/>
           <w:u w:val="single"/>
         </w:rPr>
-        <w:t xml:space="preserve">Diagonal seis, </w:t>
-      </w:r>
-      <w:proofErr w:type="gramStart"/>
-      <w:r>
-        <w:rPr>
-          <w:rFonts w:ascii="Arial Narrow" w:hAnsi="Arial Narrow"/>
-          <w:sz w:val="18"/>
-          <w:szCs w:val="18"/>
-          <w:u w:val="single"/>
-        </w:rPr>
-        <w:t>diecinueve guion</w:t>
-      </w:r>
-      <w:proofErr w:type="gramEnd"/>
-      <w:r>
-        <w:rPr>
-          <w:rFonts w:ascii="Arial Narrow" w:hAnsi="Arial Narrow"/>
-          <w:sz w:val="18"/>
-          <w:szCs w:val="18"/>
-          <w:u w:val="single"/>
-        </w:rPr>
-        <w:t xml:space="preserve"> treinta, zona diez, </w:t>
+        <w:t xml:space="preserve">Diagonal seis, diecinueve guion treinta, zona diez, </w:t>
       </w:r>
       <w:r>
         <w:rPr>
@@ -5336,7 +5289,7 @@
 </file>
 
 <file path=word/endnotes.xml><?xml version="1.0" encoding="utf-8"?>
-<w:endnotes xmlns:wpc="http://schemas.microsoft.com/office/word/2010/wordprocessingCanvas" xmlns:cx="http://schemas.microsoft.com/office/drawing/2014/chartex" xmlns:cx1="http://schemas.microsoft.com/office/drawing/2015/9/8/chartex" xmlns:cx2="http://schemas.microsoft.com/office/drawing/2015/10/21/chartex" xmlns:cx3="http://schemas.microsoft.com/office/drawing/2016/5/9/chartex" xmlns:cx4="http://schemas.microsoft.com/office/drawing/2016/5/10/chartex" xmlns:cx5="http://schemas.microsoft.com/office/drawing/2016/5/11/chartex" xmlns:cx6="http://schemas.microsoft.com/office/drawing/2016/5/12/chartex" xmlns:cx7="http://schemas.microsoft.com/office/drawing/2016/5/13/chartex" xmlns:cx8="http://schemas.microsoft.com/office/drawing/2016/5/14/chartex" xmlns:mc="http://schemas.openxmlformats.org/markup-compatibility/2006" xmlns:aink="http://schemas.microsoft.com/office/drawing/2016/ink" xmlns:am3d="http://schemas.microsoft.com/office/drawing/2017/model3d" xmlns:o="urn:schemas-microsoft-com:office:office" xmlns:r="http://schemas.openxmlformats.org/officeDocument/2006/relationships" xmlns:m="http://schemas.openxmlformats.org/officeDocument/2006/math" xmlns:v="urn:schemas-microsoft-com:vml" xmlns:wp14="http://schemas.microsoft.com/office/word/2010/wordprocessingDrawing" xmlns:wp="http://schemas.openxmlformats.org/drawingml/2006/wordprocessingDrawing" xmlns:w10="urn:schemas-microsoft-com:office:word" xmlns:w="http://schemas.openxmlformats.org/wordprocessingml/2006/main" xmlns:w14="http://schemas.microsoft.com/office/word/2010/wordml" xmlns:w15="http://schemas.microsoft.com/office/word/2012/wordml" xmlns:w16cid="http://schemas.microsoft.com/office/word/2016/wordml/cid" xmlns:w16se="http://schemas.microsoft.com/office/word/2015/wordml/symex" xmlns:wpg="http://schemas.microsoft.com/office/word/2010/wordprocessingGroup" xmlns:wpi="http://schemas.microsoft.com/office/word/2010/wordprocessingInk" xmlns:wne="http://schemas.microsoft.com/office/word/2006/wordml" xmlns:wps="http://schemas.microsoft.com/office/word/2010/wordprocessingShape" mc:Ignorable="w14 w15 w16se w16cid wp14">
+<w:endnotes xmlns:wpc="http://schemas.microsoft.com/office/word/2010/wordprocessingCanvas" xmlns:mc="http://schemas.openxmlformats.org/markup-compatibility/2006" xmlns:o="urn:schemas-microsoft-com:office:office" xmlns:r="http://schemas.openxmlformats.org/officeDocument/2006/relationships" xmlns:m="http://schemas.openxmlformats.org/officeDocument/2006/math" xmlns:v="urn:schemas-microsoft-com:vml" xmlns:wp14="http://schemas.microsoft.com/office/word/2010/wordprocessingDrawing" xmlns:wp="http://schemas.openxmlformats.org/drawingml/2006/wordprocessingDrawing" xmlns:w10="urn:schemas-microsoft-com:office:word" xmlns:w="http://schemas.openxmlformats.org/wordprocessingml/2006/main" xmlns:w14="http://schemas.microsoft.com/office/word/2010/wordml" xmlns:w15="http://schemas.microsoft.com/office/word/2012/wordml" xmlns:wpg="http://schemas.microsoft.com/office/word/2010/wordprocessingGroup" xmlns:wpi="http://schemas.microsoft.com/office/word/2010/wordprocessingInk" xmlns:wne="http://schemas.microsoft.com/office/word/2006/wordml" xmlns:wps="http://schemas.microsoft.com/office/word/2010/wordprocessingShape" mc:Ignorable="w14 w15 wp14">
   <w:endnote w:type="separator" w:id="-1">
     <w:p>
       <w:r>
@@ -5355,7 +5308,7 @@
 </file>
 
 <file path=word/footer1.xml><?xml version="1.0" encoding="utf-8"?>
-<w:ftr xmlns:wpc="http://schemas.microsoft.com/office/word/2010/wordprocessingCanvas" xmlns:cx="http://schemas.microsoft.com/office/drawing/2014/chartex" xmlns:cx1="http://schemas.microsoft.com/office/drawing/2015/9/8/chartex" xmlns:cx2="http://schemas.microsoft.com/office/drawing/2015/10/21/chartex" xmlns:cx3="http://schemas.microsoft.com/office/drawing/2016/5/9/chartex" xmlns:cx4="http://schemas.microsoft.com/office/drawing/2016/5/10/chartex" xmlns:cx5="http://schemas.microsoft.com/office/drawing/2016/5/11/chartex" xmlns:cx6="http://schemas.microsoft.com/office/drawing/2016/5/12/chartex" xmlns:cx7="http://schemas.microsoft.com/office/drawing/2016/5/13/chartex" xmlns:cx8="http://schemas.microsoft.com/office/drawing/2016/5/14/chartex" xmlns:mc="http://schemas.openxmlformats.org/markup-compatibility/2006" xmlns:aink="http://schemas.microsoft.com/office/drawing/2016/ink" xmlns:am3d="http://schemas.microsoft.com/office/drawing/2017/model3d" xmlns:o="urn:schemas-microsoft-com:office:office" xmlns:r="http://schemas.openxmlformats.org/officeDocument/2006/relationships" xmlns:m="http://schemas.openxmlformats.org/officeDocument/2006/math" xmlns:v="urn:schemas-microsoft-com:vml" xmlns:wp14="http://schemas.microsoft.com/office/word/2010/wordprocessingDrawing" xmlns:wp="http://schemas.openxmlformats.org/drawingml/2006/wordprocessingDrawing" xmlns:w10="urn:schemas-microsoft-com:office:word" xmlns:w="http://schemas.openxmlformats.org/wordprocessingml/2006/main" xmlns:w14="http://schemas.microsoft.com/office/word/2010/wordml" xmlns:w15="http://schemas.microsoft.com/office/word/2012/wordml" xmlns:w16cid="http://schemas.microsoft.com/office/word/2016/wordml/cid" xmlns:w16se="http://schemas.microsoft.com/office/word/2015/wordml/symex" xmlns:wpg="http://schemas.microsoft.com/office/word/2010/wordprocessingGroup" xmlns:wpi="http://schemas.microsoft.com/office/word/2010/wordprocessingInk" xmlns:wne="http://schemas.microsoft.com/office/word/2006/wordml" xmlns:wps="http://schemas.microsoft.com/office/word/2010/wordprocessingShape" mc:Ignorable="w14 w15 w16se w16cid wp14">
+<w:ftr xmlns:wpc="http://schemas.microsoft.com/office/word/2010/wordprocessingCanvas" xmlns:mc="http://schemas.openxmlformats.org/markup-compatibility/2006" xmlns:o="urn:schemas-microsoft-com:office:office" xmlns:r="http://schemas.openxmlformats.org/officeDocument/2006/relationships" xmlns:m="http://schemas.openxmlformats.org/officeDocument/2006/math" xmlns:v="urn:schemas-microsoft-com:vml" xmlns:wp14="http://schemas.microsoft.com/office/word/2010/wordprocessingDrawing" xmlns:wp="http://schemas.openxmlformats.org/drawingml/2006/wordprocessingDrawing" xmlns:w10="urn:schemas-microsoft-com:office:word" xmlns:w="http://schemas.openxmlformats.org/wordprocessingml/2006/main" xmlns:w14="http://schemas.microsoft.com/office/word/2010/wordml" xmlns:w15="http://schemas.microsoft.com/office/word/2012/wordml" xmlns:wpg="http://schemas.microsoft.com/office/word/2010/wordprocessingGroup" xmlns:wpi="http://schemas.microsoft.com/office/word/2010/wordprocessingInk" xmlns:wne="http://schemas.microsoft.com/office/word/2006/wordml" xmlns:wps="http://schemas.microsoft.com/office/word/2010/wordprocessingShape" mc:Ignorable="w14 w15 wp14">
   <w:p>
     <w:pPr>
       <w:pStyle w:val="Piedepgina"/>
@@ -5365,7 +5318,7 @@
 </file>
 
 <file path=word/footer2.xml><?xml version="1.0" encoding="utf-8"?>
-<w:ftr xmlns:wpc="http://schemas.microsoft.com/office/word/2010/wordprocessingCanvas" xmlns:cx="http://schemas.microsoft.com/office/drawing/2014/chartex" xmlns:cx1="http://schemas.microsoft.com/office/drawing/2015/9/8/chartex" xmlns:cx2="http://schemas.microsoft.com/office/drawing/2015/10/21/chartex" xmlns:cx3="http://schemas.microsoft.com/office/drawing/2016/5/9/chartex" xmlns:cx4="http://schemas.microsoft.com/office/drawing/2016/5/10/chartex" xmlns:cx5="http://schemas.microsoft.com/office/drawing/2016/5/11/chartex" xmlns:cx6="http://schemas.microsoft.com/office/drawing/2016/5/12/chartex" xmlns:cx7="http://schemas.microsoft.com/office/drawing/2016/5/13/chartex" xmlns:cx8="http://schemas.microsoft.com/office/drawing/2016/5/14/chartex" xmlns:mc="http://schemas.openxmlformats.org/markup-compatibility/2006" xmlns:aink="http://schemas.microsoft.com/office/drawing/2016/ink" xmlns:am3d="http://schemas.microsoft.com/office/drawing/2017/model3d" xmlns:o="urn:schemas-microsoft-com:office:office" xmlns:r="http://schemas.openxmlformats.org/officeDocument/2006/relationships" xmlns:m="http://schemas.openxmlformats.org/officeDocument/2006/math" xmlns:v="urn:schemas-microsoft-com:vml" xmlns:wp14="http://schemas.microsoft.com/office/word/2010/wordprocessingDrawing" xmlns:wp="http://schemas.openxmlformats.org/drawingml/2006/wordprocessingDrawing" xmlns:w10="urn:schemas-microsoft-com:office:word" xmlns:w="http://schemas.openxmlformats.org/wordprocessingml/2006/main" xmlns:w14="http://schemas.microsoft.com/office/word/2010/wordml" xmlns:w15="http://schemas.microsoft.com/office/word/2012/wordml" xmlns:w16cid="http://schemas.microsoft.com/office/word/2016/wordml/cid" xmlns:w16se="http://schemas.microsoft.com/office/word/2015/wordml/symex" xmlns:wpg="http://schemas.microsoft.com/office/word/2010/wordprocessingGroup" xmlns:wpi="http://schemas.microsoft.com/office/word/2010/wordprocessingInk" xmlns:wne="http://schemas.microsoft.com/office/word/2006/wordml" xmlns:wps="http://schemas.microsoft.com/office/word/2010/wordprocessingShape" mc:Ignorable="w14 w15 w16se w16cid wp14">
+<w:ftr xmlns:wpc="http://schemas.microsoft.com/office/word/2010/wordprocessingCanvas" xmlns:mc="http://schemas.openxmlformats.org/markup-compatibility/2006" xmlns:o="urn:schemas-microsoft-com:office:office" xmlns:r="http://schemas.openxmlformats.org/officeDocument/2006/relationships" xmlns:m="http://schemas.openxmlformats.org/officeDocument/2006/math" xmlns:v="urn:schemas-microsoft-com:vml" xmlns:wp14="http://schemas.microsoft.com/office/word/2010/wordprocessingDrawing" xmlns:wp="http://schemas.openxmlformats.org/drawingml/2006/wordprocessingDrawing" xmlns:w10="urn:schemas-microsoft-com:office:word" xmlns:w="http://schemas.openxmlformats.org/wordprocessingml/2006/main" xmlns:w14="http://schemas.microsoft.com/office/word/2010/wordml" xmlns:w15="http://schemas.microsoft.com/office/word/2012/wordml" xmlns:wpg="http://schemas.microsoft.com/office/word/2010/wordprocessingGroup" xmlns:wpi="http://schemas.microsoft.com/office/word/2010/wordprocessingInk" xmlns:wne="http://schemas.microsoft.com/office/word/2006/wordml" xmlns:wps="http://schemas.microsoft.com/office/word/2010/wordprocessingShape" mc:Ignorable="w14 w15 wp14">
   <w:p>
     <w:pPr>
       <w:pStyle w:val="Piedepgina1"/>
@@ -5384,7 +5337,7 @@
       <w:rPr>
         <w:noProof/>
       </w:rPr>
-      <w:t>5</w:t>
+      <w:t>3</w:t>
     </w:r>
     <w:r>
       <w:fldChar w:fldCharType="end"/>
@@ -5399,7 +5352,7 @@
 </file>
 
 <file path=word/footer3.xml><?xml version="1.0" encoding="utf-8"?>
-<w:ftr xmlns:wpc="http://schemas.microsoft.com/office/word/2010/wordprocessingCanvas" xmlns:cx="http://schemas.microsoft.com/office/drawing/2014/chartex" xmlns:cx1="http://schemas.microsoft.com/office/drawing/2015/9/8/chartex" xmlns:cx2="http://schemas.microsoft.com/office/drawing/2015/10/21/chartex" xmlns:cx3="http://schemas.microsoft.com/office/drawing/2016/5/9/chartex" xmlns:cx4="http://schemas.microsoft.com/office/drawing/2016/5/10/chartex" xmlns:cx5="http://schemas.microsoft.com/office/drawing/2016/5/11/chartex" xmlns:cx6="http://schemas.microsoft.com/office/drawing/2016/5/12/chartex" xmlns:cx7="http://schemas.microsoft.com/office/drawing/2016/5/13/chartex" xmlns:cx8="http://schemas.microsoft.com/office/drawing/2016/5/14/chartex" xmlns:mc="http://schemas.openxmlformats.org/markup-compatibility/2006" xmlns:aink="http://schemas.microsoft.com/office/drawing/2016/ink" xmlns:am3d="http://schemas.microsoft.com/office/drawing/2017/model3d" xmlns:o="urn:schemas-microsoft-com:office:office" xmlns:r="http://schemas.openxmlformats.org/officeDocument/2006/relationships" xmlns:m="http://schemas.openxmlformats.org/officeDocument/2006/math" xmlns:v="urn:schemas-microsoft-com:vml" xmlns:wp14="http://schemas.microsoft.com/office/word/2010/wordprocessingDrawing" xmlns:wp="http://schemas.openxmlformats.org/drawingml/2006/wordprocessingDrawing" xmlns:w10="urn:schemas-microsoft-com:office:word" xmlns:w="http://schemas.openxmlformats.org/wordprocessingml/2006/main" xmlns:w14="http://schemas.microsoft.com/office/word/2010/wordml" xmlns:w15="http://schemas.microsoft.com/office/word/2012/wordml" xmlns:w16cid="http://schemas.microsoft.com/office/word/2016/wordml/cid" xmlns:w16se="http://schemas.microsoft.com/office/word/2015/wordml/symex" xmlns:wpg="http://schemas.microsoft.com/office/word/2010/wordprocessingGroup" xmlns:wpi="http://schemas.microsoft.com/office/word/2010/wordprocessingInk" xmlns:wne="http://schemas.microsoft.com/office/word/2006/wordml" xmlns:wps="http://schemas.microsoft.com/office/word/2010/wordprocessingShape" mc:Ignorable="w14 w15 w16se w16cid wp14">
+<w:ftr xmlns:wpc="http://schemas.microsoft.com/office/word/2010/wordprocessingCanvas" xmlns:mc="http://schemas.openxmlformats.org/markup-compatibility/2006" xmlns:o="urn:schemas-microsoft-com:office:office" xmlns:r="http://schemas.openxmlformats.org/officeDocument/2006/relationships" xmlns:m="http://schemas.openxmlformats.org/officeDocument/2006/math" xmlns:v="urn:schemas-microsoft-com:vml" xmlns:wp14="http://schemas.microsoft.com/office/word/2010/wordprocessingDrawing" xmlns:wp="http://schemas.openxmlformats.org/drawingml/2006/wordprocessingDrawing" xmlns:w10="urn:schemas-microsoft-com:office:word" xmlns:w="http://schemas.openxmlformats.org/wordprocessingml/2006/main" xmlns:w14="http://schemas.microsoft.com/office/word/2010/wordml" xmlns:w15="http://schemas.microsoft.com/office/word/2012/wordml" xmlns:wpg="http://schemas.microsoft.com/office/word/2010/wordprocessingGroup" xmlns:wpi="http://schemas.microsoft.com/office/word/2010/wordprocessingInk" xmlns:wne="http://schemas.microsoft.com/office/word/2006/wordml" xmlns:wps="http://schemas.microsoft.com/office/word/2010/wordprocessingShape" mc:Ignorable="w14 w15 wp14">
   <w:p>
     <w:pPr>
       <w:pStyle w:val="Piedepgina"/>
@@ -5409,7 +5362,7 @@
 </file>
 
 <file path=word/footnotes.xml><?xml version="1.0" encoding="utf-8"?>
-<w:footnotes xmlns:wpc="http://schemas.microsoft.com/office/word/2010/wordprocessingCanvas" xmlns:cx="http://schemas.microsoft.com/office/drawing/2014/chartex" xmlns:cx1="http://schemas.microsoft.com/office/drawing/2015/9/8/chartex" xmlns:cx2="http://schemas.microsoft.com/office/drawing/2015/10/21/chartex" xmlns:cx3="http://schemas.microsoft.com/office/drawing/2016/5/9/chartex" xmlns:cx4="http://schemas.microsoft.com/office/drawing/2016/5/10/chartex" xmlns:cx5="http://schemas.microsoft.com/office/drawing/2016/5/11/chartex" xmlns:cx6="http://schemas.microsoft.com/office/drawing/2016/5/12/chartex" xmlns:cx7="http://schemas.microsoft.com/office/drawing/2016/5/13/chartex" xmlns:cx8="http://schemas.microsoft.com/office/drawing/2016/5/14/chartex" xmlns:mc="http://schemas.openxmlformats.org/markup-compatibility/2006" xmlns:aink="http://schemas.microsoft.com/office/drawing/2016/ink" xmlns:am3d="http://schemas.microsoft.com/office/drawing/2017/model3d" xmlns:o="urn:schemas-microsoft-com:office:office" xmlns:r="http://schemas.openxmlformats.org/officeDocument/2006/relationships" xmlns:m="http://schemas.openxmlformats.org/officeDocument/2006/math" xmlns:v="urn:schemas-microsoft-com:vml" xmlns:wp14="http://schemas.microsoft.com/office/word/2010/wordprocessingDrawing" xmlns:wp="http://schemas.openxmlformats.org/drawingml/2006/wordprocessingDrawing" xmlns:w10="urn:schemas-microsoft-com:office:word" xmlns:w="http://schemas.openxmlformats.org/wordprocessingml/2006/main" xmlns:w14="http://schemas.microsoft.com/office/word/2010/wordml" xmlns:w15="http://schemas.microsoft.com/office/word/2012/wordml" xmlns:w16cid="http://schemas.microsoft.com/office/word/2016/wordml/cid" xmlns:w16se="http://schemas.microsoft.com/office/word/2015/wordml/symex" xmlns:wpg="http://schemas.microsoft.com/office/word/2010/wordprocessingGroup" xmlns:wpi="http://schemas.microsoft.com/office/word/2010/wordprocessingInk" xmlns:wne="http://schemas.microsoft.com/office/word/2006/wordml" xmlns:wps="http://schemas.microsoft.com/office/word/2010/wordprocessingShape" mc:Ignorable="w14 w15 w16se w16cid wp14">
+<w:footnotes xmlns:wpc="http://schemas.microsoft.com/office/word/2010/wordprocessingCanvas" xmlns:mc="http://schemas.openxmlformats.org/markup-compatibility/2006" xmlns:o="urn:schemas-microsoft-com:office:office" xmlns:r="http://schemas.openxmlformats.org/officeDocument/2006/relationships" xmlns:m="http://schemas.openxmlformats.org/officeDocument/2006/math" xmlns:v="urn:schemas-microsoft-com:vml" xmlns:wp14="http://schemas.microsoft.com/office/word/2010/wordprocessingDrawing" xmlns:wp="http://schemas.openxmlformats.org/drawingml/2006/wordprocessingDrawing" xmlns:w10="urn:schemas-microsoft-com:office:word" xmlns:w="http://schemas.openxmlformats.org/wordprocessingml/2006/main" xmlns:w14="http://schemas.microsoft.com/office/word/2010/wordml" xmlns:w15="http://schemas.microsoft.com/office/word/2012/wordml" xmlns:wpg="http://schemas.microsoft.com/office/word/2010/wordprocessingGroup" xmlns:wpi="http://schemas.microsoft.com/office/word/2010/wordprocessingInk" xmlns:wne="http://schemas.microsoft.com/office/word/2006/wordml" xmlns:wps="http://schemas.microsoft.com/office/word/2010/wordprocessingShape" mc:Ignorable="w14 w15 wp14">
   <w:footnote w:type="separator" w:id="-1">
     <w:p>
       <w:r>
@@ -5428,7 +5381,7 @@
 </file>
 
 <file path=word/header1.xml><?xml version="1.0" encoding="utf-8"?>
-<w:hdr xmlns:wpc="http://schemas.microsoft.com/office/word/2010/wordprocessingCanvas" xmlns:cx="http://schemas.microsoft.com/office/drawing/2014/chartex" xmlns:cx1="http://schemas.microsoft.com/office/drawing/2015/9/8/chartex" xmlns:cx2="http://schemas.microsoft.com/office/drawing/2015/10/21/chartex" xmlns:cx3="http://schemas.microsoft.com/office/drawing/2016/5/9/chartex" xmlns:cx4="http://schemas.microsoft.com/office/drawing/2016/5/10/chartex" xmlns:cx5="http://schemas.microsoft.com/office/drawing/2016/5/11/chartex" xmlns:cx6="http://schemas.microsoft.com/office/drawing/2016/5/12/chartex" xmlns:cx7="http://schemas.microsoft.com/office/drawing/2016/5/13/chartex" xmlns:cx8="http://schemas.microsoft.com/office/drawing/2016/5/14/chartex" xmlns:mc="http://schemas.openxmlformats.org/markup-compatibility/2006" xmlns:aink="http://schemas.microsoft.com/office/drawing/2016/ink" xmlns:am3d="http://schemas.microsoft.com/office/drawing/2017/model3d" xmlns:o="urn:schemas-microsoft-com:office:office" xmlns:r="http://schemas.openxmlformats.org/officeDocument/2006/relationships" xmlns:m="http://schemas.openxmlformats.org/officeDocument/2006/math" xmlns:v="urn:schemas-microsoft-com:vml" xmlns:wp14="http://schemas.microsoft.com/office/word/2010/wordprocessingDrawing" xmlns:wp="http://schemas.openxmlformats.org/drawingml/2006/wordprocessingDrawing" xmlns:w10="urn:schemas-microsoft-com:office:word" xmlns:w="http://schemas.openxmlformats.org/wordprocessingml/2006/main" xmlns:w14="http://schemas.microsoft.com/office/word/2010/wordml" xmlns:w15="http://schemas.microsoft.com/office/word/2012/wordml" xmlns:w16cid="http://schemas.microsoft.com/office/word/2016/wordml/cid" xmlns:w16se="http://schemas.microsoft.com/office/word/2015/wordml/symex" xmlns:wpg="http://schemas.microsoft.com/office/word/2010/wordprocessingGroup" xmlns:wpi="http://schemas.microsoft.com/office/word/2010/wordprocessingInk" xmlns:wne="http://schemas.microsoft.com/office/word/2006/wordml" xmlns:wps="http://schemas.microsoft.com/office/word/2010/wordprocessingShape" mc:Ignorable="w14 w15 w16se w16cid wp14">
+<w:hdr xmlns:wpc="http://schemas.microsoft.com/office/word/2010/wordprocessingCanvas" xmlns:mc="http://schemas.openxmlformats.org/markup-compatibility/2006" xmlns:o="urn:schemas-microsoft-com:office:office" xmlns:r="http://schemas.openxmlformats.org/officeDocument/2006/relationships" xmlns:m="http://schemas.openxmlformats.org/officeDocument/2006/math" xmlns:v="urn:schemas-microsoft-com:vml" xmlns:wp14="http://schemas.microsoft.com/office/word/2010/wordprocessingDrawing" xmlns:wp="http://schemas.openxmlformats.org/drawingml/2006/wordprocessingDrawing" xmlns:w10="urn:schemas-microsoft-com:office:word" xmlns:w="http://schemas.openxmlformats.org/wordprocessingml/2006/main" xmlns:w14="http://schemas.microsoft.com/office/word/2010/wordml" xmlns:w15="http://schemas.microsoft.com/office/word/2012/wordml" xmlns:wpg="http://schemas.microsoft.com/office/word/2010/wordprocessingGroup" xmlns:wpi="http://schemas.microsoft.com/office/word/2010/wordprocessingInk" xmlns:wne="http://schemas.microsoft.com/office/word/2006/wordml" xmlns:wps="http://schemas.microsoft.com/office/word/2010/wordprocessingShape" mc:Ignorable="w14 w15 wp14">
   <w:tbl>
     <w:tblPr>
       <w:tblW w:w="0" w:type="auto"/>
@@ -5476,7 +5429,7 @@
             <w:rPr>
               <w:noProof/>
             </w:rPr>
-            <w:t>6</w:t>
+            <w:t>2</w:t>
           </w:r>
           <w:r>
             <w:fldChar w:fldCharType="end"/>
@@ -5494,7 +5447,7 @@
 </file>
 
 <file path=word/header2.xml><?xml version="1.0" encoding="utf-8"?>
-<w:hdr xmlns:wpc="http://schemas.microsoft.com/office/word/2010/wordprocessingCanvas" xmlns:cx="http://schemas.microsoft.com/office/drawing/2014/chartex" xmlns:cx1="http://schemas.microsoft.com/office/drawing/2015/9/8/chartex" xmlns:cx2="http://schemas.microsoft.com/office/drawing/2015/10/21/chartex" xmlns:cx3="http://schemas.microsoft.com/office/drawing/2016/5/9/chartex" xmlns:cx4="http://schemas.microsoft.com/office/drawing/2016/5/10/chartex" xmlns:cx5="http://schemas.microsoft.com/office/drawing/2016/5/11/chartex" xmlns:cx6="http://schemas.microsoft.com/office/drawing/2016/5/12/chartex" xmlns:cx7="http://schemas.microsoft.com/office/drawing/2016/5/13/chartex" xmlns:cx8="http://schemas.microsoft.com/office/drawing/2016/5/14/chartex" xmlns:mc="http://schemas.openxmlformats.org/markup-compatibility/2006" xmlns:aink="http://schemas.microsoft.com/office/drawing/2016/ink" xmlns:am3d="http://schemas.microsoft.com/office/drawing/2017/model3d" xmlns:o="urn:schemas-microsoft-com:office:office" xmlns:r="http://schemas.openxmlformats.org/officeDocument/2006/relationships" xmlns:m="http://schemas.openxmlformats.org/officeDocument/2006/math" xmlns:v="urn:schemas-microsoft-com:vml" xmlns:wp14="http://schemas.microsoft.com/office/word/2010/wordprocessingDrawing" xmlns:wp="http://schemas.openxmlformats.org/drawingml/2006/wordprocessingDrawing" xmlns:w10="urn:schemas-microsoft-com:office:word" xmlns:w="http://schemas.openxmlformats.org/wordprocessingml/2006/main" xmlns:w14="http://schemas.microsoft.com/office/word/2010/wordml" xmlns:w15="http://schemas.microsoft.com/office/word/2012/wordml" xmlns:w16cid="http://schemas.microsoft.com/office/word/2016/wordml/cid" xmlns:w16se="http://schemas.microsoft.com/office/word/2015/wordml/symex" xmlns:wpg="http://schemas.microsoft.com/office/word/2010/wordprocessingGroup" xmlns:wpi="http://schemas.microsoft.com/office/word/2010/wordprocessingInk" xmlns:wne="http://schemas.microsoft.com/office/word/2006/wordml" xmlns:wps="http://schemas.microsoft.com/office/word/2010/wordprocessingShape" mc:Ignorable="w14 w15 w16se w16cid wp14">
+<w:hdr xmlns:wpc="http://schemas.microsoft.com/office/word/2010/wordprocessingCanvas" xmlns:mc="http://schemas.openxmlformats.org/markup-compatibility/2006" xmlns:o="urn:schemas-microsoft-com:office:office" xmlns:r="http://schemas.openxmlformats.org/officeDocument/2006/relationships" xmlns:m="http://schemas.openxmlformats.org/officeDocument/2006/math" xmlns:v="urn:schemas-microsoft-com:vml" xmlns:wp14="http://schemas.microsoft.com/office/word/2010/wordprocessingDrawing" xmlns:wp="http://schemas.openxmlformats.org/drawingml/2006/wordprocessingDrawing" xmlns:w10="urn:schemas-microsoft-com:office:word" xmlns:w="http://schemas.openxmlformats.org/wordprocessingml/2006/main" xmlns:w14="http://schemas.microsoft.com/office/word/2010/wordml" xmlns:w15="http://schemas.microsoft.com/office/word/2012/wordml" xmlns:wpg="http://schemas.microsoft.com/office/word/2010/wordprocessingGroup" xmlns:wpi="http://schemas.microsoft.com/office/word/2010/wordprocessingInk" xmlns:wne="http://schemas.microsoft.com/office/word/2006/wordml" xmlns:wps="http://schemas.microsoft.com/office/word/2010/wordprocessingShape" mc:Ignorable="w14 w15 wp14">
   <w:p>
     <w:pPr>
       <w:pStyle w:val="Encabezado"/>
@@ -5579,7 +5532,7 @@
 </file>
 
 <file path=word/header3.xml><?xml version="1.0" encoding="utf-8"?>
-<w:hdr xmlns:wpc="http://schemas.microsoft.com/office/word/2010/wordprocessingCanvas" xmlns:cx="http://schemas.microsoft.com/office/drawing/2014/chartex" xmlns:cx1="http://schemas.microsoft.com/office/drawing/2015/9/8/chartex" xmlns:cx2="http://schemas.microsoft.com/office/drawing/2015/10/21/chartex" xmlns:cx3="http://schemas.microsoft.com/office/drawing/2016/5/9/chartex" xmlns:cx4="http://schemas.microsoft.com/office/drawing/2016/5/10/chartex" xmlns:cx5="http://schemas.microsoft.com/office/drawing/2016/5/11/chartex" xmlns:cx6="http://schemas.microsoft.com/office/drawing/2016/5/12/chartex" xmlns:cx7="http://schemas.microsoft.com/office/drawing/2016/5/13/chartex" xmlns:cx8="http://schemas.microsoft.com/office/drawing/2016/5/14/chartex" xmlns:mc="http://schemas.openxmlformats.org/markup-compatibility/2006" xmlns:aink="http://schemas.microsoft.com/office/drawing/2016/ink" xmlns:am3d="http://schemas.microsoft.com/office/drawing/2017/model3d" xmlns:o="urn:schemas-microsoft-com:office:office" xmlns:r="http://schemas.openxmlformats.org/officeDocument/2006/relationships" xmlns:m="http://schemas.openxmlformats.org/officeDocument/2006/math" xmlns:v="urn:schemas-microsoft-com:vml" xmlns:wp14="http://schemas.microsoft.com/office/word/2010/wordprocessingDrawing" xmlns:wp="http://schemas.openxmlformats.org/drawingml/2006/wordprocessingDrawing" xmlns:w10="urn:schemas-microsoft-com:office:word" xmlns:w="http://schemas.openxmlformats.org/wordprocessingml/2006/main" xmlns:w14="http://schemas.microsoft.com/office/word/2010/wordml" xmlns:w15="http://schemas.microsoft.com/office/word/2012/wordml" xmlns:w16cid="http://schemas.microsoft.com/office/word/2016/wordml/cid" xmlns:w16se="http://schemas.microsoft.com/office/word/2015/wordml/symex" xmlns:wpg="http://schemas.microsoft.com/office/word/2010/wordprocessingGroup" xmlns:wpi="http://schemas.microsoft.com/office/word/2010/wordprocessingInk" xmlns:wne="http://schemas.microsoft.com/office/word/2006/wordml" xmlns:wps="http://schemas.microsoft.com/office/word/2010/wordprocessingShape" mc:Ignorable="w14 w15 w16se w16cid wp14">
+<w:hdr xmlns:wpc="http://schemas.microsoft.com/office/word/2010/wordprocessingCanvas" xmlns:mc="http://schemas.openxmlformats.org/markup-compatibility/2006" xmlns:o="urn:schemas-microsoft-com:office:office" xmlns:r="http://schemas.openxmlformats.org/officeDocument/2006/relationships" xmlns:m="http://schemas.openxmlformats.org/officeDocument/2006/math" xmlns:v="urn:schemas-microsoft-com:vml" xmlns:wp14="http://schemas.microsoft.com/office/word/2010/wordprocessingDrawing" xmlns:wp="http://schemas.openxmlformats.org/drawingml/2006/wordprocessingDrawing" xmlns:w10="urn:schemas-microsoft-com:office:word" xmlns:w="http://schemas.openxmlformats.org/wordprocessingml/2006/main" xmlns:w14="http://schemas.microsoft.com/office/word/2010/wordml" xmlns:w15="http://schemas.microsoft.com/office/word/2012/wordml" xmlns:wpg="http://schemas.microsoft.com/office/word/2010/wordprocessingGroup" xmlns:wpi="http://schemas.microsoft.com/office/word/2010/wordprocessingInk" xmlns:wne="http://schemas.microsoft.com/office/word/2006/wordml" xmlns:wps="http://schemas.microsoft.com/office/word/2010/wordprocessingShape" mc:Ignorable="w14 w15 wp14">
   <w:p>
     <w:pPr>
       <w:pStyle w:val="Encabezado"/>
@@ -5589,8 +5542,8 @@
 </file>
 
 <file path=word/numbering.xml><?xml version="1.0" encoding="utf-8"?>
-<w:numbering xmlns:wpc="http://schemas.microsoft.com/office/word/2010/wordprocessingCanvas" xmlns:cx="http://schemas.microsoft.com/office/drawing/2014/chartex" xmlns:cx1="http://schemas.microsoft.com/office/drawing/2015/9/8/chartex" xmlns:cx2="http://schemas.microsoft.com/office/drawing/2015/10/21/chartex" xmlns:cx3="http://schemas.microsoft.com/office/drawing/2016/5/9/chartex" xmlns:cx4="http://schemas.microsoft.com/office/drawing/2016/5/10/chartex" xmlns:cx5="http://schemas.microsoft.com/office/drawing/2016/5/11/chartex" xmlns:cx6="http://schemas.microsoft.com/office/drawing/2016/5/12/chartex" xmlns:cx7="http://schemas.microsoft.com/office/drawing/2016/5/13/chartex" xmlns:cx8="http://schemas.microsoft.com/office/drawing/2016/5/14/chartex" xmlns:mc="http://schemas.openxmlformats.org/markup-compatibility/2006" xmlns:aink="http://schemas.microsoft.com/office/drawing/2016/ink" xmlns:am3d="http://schemas.microsoft.com/office/drawing/2017/model3d" xmlns:o="urn:schemas-microsoft-com:office:office" xmlns:r="http://schemas.openxmlformats.org/officeDocument/2006/relationships" xmlns:m="http://schemas.openxmlformats.org/officeDocument/2006/math" xmlns:v="urn:schemas-microsoft-com:vml" xmlns:wp14="http://schemas.microsoft.com/office/word/2010/wordprocessingDrawing" xmlns:wp="http://schemas.openxmlformats.org/drawingml/2006/wordprocessingDrawing" xmlns:w10="urn:schemas-microsoft-com:office:word" xmlns:w="http://schemas.openxmlformats.org/wordprocessingml/2006/main" xmlns:w14="http://schemas.microsoft.com/office/word/2010/wordml" xmlns:w15="http://schemas.microsoft.com/office/word/2012/wordml" xmlns:w16cid="http://schemas.microsoft.com/office/word/2016/wordml/cid" xmlns:w16se="http://schemas.microsoft.com/office/word/2015/wordml/symex" xmlns:wpg="http://schemas.microsoft.com/office/word/2010/wordprocessingGroup" xmlns:wpi="http://schemas.microsoft.com/office/word/2010/wordprocessingInk" xmlns:wne="http://schemas.microsoft.com/office/word/2006/wordml" xmlns:wps="http://schemas.microsoft.com/office/word/2010/wordprocessingShape" mc:Ignorable="w14 w15 w16se w16cid wp14">
-  <w:abstractNum w:abstractNumId="0" w15:restartNumberingAfterBreak="0">
+<w:numbering xmlns:wpc="http://schemas.microsoft.com/office/word/2010/wordprocessingCanvas" xmlns:mc="http://schemas.openxmlformats.org/markup-compatibility/2006" xmlns:o="urn:schemas-microsoft-com:office:office" xmlns:r="http://schemas.openxmlformats.org/officeDocument/2006/relationships" xmlns:m="http://schemas.openxmlformats.org/officeDocument/2006/math" xmlns:v="urn:schemas-microsoft-com:vml" xmlns:wp14="http://schemas.microsoft.com/office/word/2010/wordprocessingDrawing" xmlns:wp="http://schemas.openxmlformats.org/drawingml/2006/wordprocessingDrawing" xmlns:w10="urn:schemas-microsoft-com:office:word" xmlns:w="http://schemas.openxmlformats.org/wordprocessingml/2006/main" xmlns:w14="http://schemas.microsoft.com/office/word/2010/wordml" xmlns:w15="http://schemas.microsoft.com/office/word/2012/wordml" xmlns:wpg="http://schemas.microsoft.com/office/word/2010/wordprocessingGroup" xmlns:wpi="http://schemas.microsoft.com/office/word/2010/wordprocessingInk" xmlns:wne="http://schemas.microsoft.com/office/word/2006/wordml" xmlns:wps="http://schemas.microsoft.com/office/word/2010/wordprocessingShape" mc:Ignorable="w14 w15 wp14">
+  <w:abstractNum w:abstractNumId="0">
     <w:nsid w:val="112C6AB1"/>
     <w:multiLevelType w:val="multilevel"/>
     <w:tmpl w:val="902C7028"/>
@@ -5700,7 +5653,7 @@
       </w:pPr>
     </w:lvl>
   </w:abstractNum>
-  <w:abstractNum w:abstractNumId="1" w15:restartNumberingAfterBreak="0">
+  <w:abstractNum w:abstractNumId="1">
     <w:nsid w:val="22846C82"/>
     <w:multiLevelType w:val="multilevel"/>
     <w:tmpl w:val="EB14F9CE"/>
@@ -5884,7 +5837,7 @@
       </w:rPr>
     </w:lvl>
   </w:abstractNum>
-  <w:abstractNum w:abstractNumId="2" w15:restartNumberingAfterBreak="0">
+  <w:abstractNum w:abstractNumId="2">
     <w:nsid w:val="29D750C1"/>
     <w:multiLevelType w:val="hybridMultilevel"/>
     <w:tmpl w:val="2FE613F8"/>
@@ -5970,7 +5923,7 @@
       </w:pPr>
     </w:lvl>
   </w:abstractNum>
-  <w:abstractNum w:abstractNumId="3" w15:restartNumberingAfterBreak="0">
+  <w:abstractNum w:abstractNumId="3">
     <w:nsid w:val="3A587568"/>
     <w:multiLevelType w:val="multilevel"/>
     <w:tmpl w:val="E42028E8"/>
@@ -6085,7 +6038,7 @@
       </w:pPr>
     </w:lvl>
   </w:abstractNum>
-  <w:abstractNum w:abstractNumId="4" w15:restartNumberingAfterBreak="0">
+  <w:abstractNum w:abstractNumId="4">
     <w:nsid w:val="4B164151"/>
     <w:multiLevelType w:val="multilevel"/>
     <w:tmpl w:val="2748432A"/>
@@ -6201,7 +6154,7 @@
       </w:pPr>
     </w:lvl>
   </w:abstractNum>
-  <w:abstractNum w:abstractNumId="5" w15:restartNumberingAfterBreak="0">
+  <w:abstractNum w:abstractNumId="5">
     <w:nsid w:val="4D947F5F"/>
     <w:multiLevelType w:val="multilevel"/>
     <w:tmpl w:val="6A48EB36"/>
@@ -6365,7 +6318,7 @@
       </w:rPr>
     </w:lvl>
   </w:abstractNum>
-  <w:abstractNum w:abstractNumId="6" w15:restartNumberingAfterBreak="0">
+  <w:abstractNum w:abstractNumId="6">
     <w:nsid w:val="574544A5"/>
     <w:multiLevelType w:val="multilevel"/>
     <w:tmpl w:val="4E849578"/>
@@ -6475,7 +6428,7 @@
       </w:pPr>
     </w:lvl>
   </w:abstractNum>
-  <w:abstractNum w:abstractNumId="7" w15:restartNumberingAfterBreak="0">
+  <w:abstractNum w:abstractNumId="7">
     <w:nsid w:val="5E6B0274"/>
     <w:multiLevelType w:val="hybridMultilevel"/>
     <w:tmpl w:val="765C138C"/>
@@ -6588,7 +6541,7 @@
       </w:rPr>
     </w:lvl>
   </w:abstractNum>
-  <w:abstractNum w:abstractNumId="8" w15:restartNumberingAfterBreak="0">
+  <w:abstractNum w:abstractNumId="8">
     <w:nsid w:val="63B57396"/>
     <w:multiLevelType w:val="hybridMultilevel"/>
     <w:tmpl w:val="3A2E7582"/>
@@ -6701,7 +6654,7 @@
       </w:rPr>
     </w:lvl>
   </w:abstractNum>
-  <w:abstractNum w:abstractNumId="9" w15:restartNumberingAfterBreak="0">
+  <w:abstractNum w:abstractNumId="9">
     <w:nsid w:val="6C2639D8"/>
     <w:multiLevelType w:val="multilevel"/>
     <w:tmpl w:val="A4141A84"/>
@@ -6816,7 +6769,7 @@
       </w:pPr>
     </w:lvl>
   </w:abstractNum>
-  <w:abstractNum w:abstractNumId="10" w15:restartNumberingAfterBreak="0">
+  <w:abstractNum w:abstractNumId="10">
     <w:nsid w:val="74FF2DF2"/>
     <w:multiLevelType w:val="multilevel"/>
     <w:tmpl w:val="27E04704"/>
@@ -6993,7 +6946,7 @@
       </w:rPr>
     </w:lvl>
   </w:abstractNum>
-  <w:abstractNum w:abstractNumId="11" w15:restartNumberingAfterBreak="0">
+  <w:abstractNum w:abstractNumId="11">
     <w:nsid w:val="7BCF7B9F"/>
     <w:multiLevelType w:val="multilevel"/>
     <w:tmpl w:val="A510BF94"/>
@@ -7180,7 +7133,7 @@
 </file>
 
 <file path=word/styles.xml><?xml version="1.0" encoding="utf-8"?>
-<w:styles xmlns:mc="http://schemas.openxmlformats.org/markup-compatibility/2006" xmlns:r="http://schemas.openxmlformats.org/officeDocument/2006/relationships" xmlns:w="http://schemas.openxmlformats.org/wordprocessingml/2006/main" xmlns:w14="http://schemas.microsoft.com/office/word/2010/wordml" xmlns:w15="http://schemas.microsoft.com/office/word/2012/wordml" xmlns:w16cid="http://schemas.microsoft.com/office/word/2016/wordml/cid" xmlns:w16se="http://schemas.microsoft.com/office/word/2015/wordml/symex" mc:Ignorable="w14 w15 w16se w16cid">
+<w:styles xmlns:mc="http://schemas.openxmlformats.org/markup-compatibility/2006" xmlns:r="http://schemas.openxmlformats.org/officeDocument/2006/relationships" xmlns:w="http://schemas.openxmlformats.org/wordprocessingml/2006/main" xmlns:w14="http://schemas.microsoft.com/office/word/2010/wordml" xmlns:w15="http://schemas.microsoft.com/office/word/2012/wordml" mc:Ignorable="w14 w15">
   <w:docDefaults>
     <w:rPrDefault>
       <w:rPr>
@@ -7191,7 +7144,7 @@
     </w:rPrDefault>
     <w:pPrDefault/>
   </w:docDefaults>
-  <w:latentStyles w:defLockedState="0" w:defUIPriority="99" w:defSemiHidden="0" w:defUnhideWhenUsed="0" w:defQFormat="0" w:count="375">
+  <w:latentStyles w:defLockedState="0" w:defUIPriority="99" w:defSemiHidden="0" w:defUnhideWhenUsed="0" w:defQFormat="0" w:count="371">
     <w:lsdException w:name="Normal" w:uiPriority="0" w:qFormat="1"/>
     <w:lsdException w:name="heading 1" w:uiPriority="9" w:qFormat="1"/>
     <w:lsdException w:name="heading 2" w:semiHidden="1" w:uiPriority="9" w:unhideWhenUsed="1" w:qFormat="1"/>
@@ -7563,10 +7516,6 @@
     <w:lsdException w:name="List Table 5 Dark Accent 6" w:uiPriority="50"/>
     <w:lsdException w:name="List Table 6 Colorful Accent 6" w:uiPriority="51"/>
     <w:lsdException w:name="List Table 7 Colorful Accent 6" w:uiPriority="52"/>
-    <w:lsdException w:name="Mention" w:semiHidden="1" w:unhideWhenUsed="1"/>
-    <w:lsdException w:name="Smart Hyperlink" w:semiHidden="1" w:unhideWhenUsed="1"/>
-    <w:lsdException w:name="Hashtag" w:semiHidden="1" w:unhideWhenUsed="1"/>
-    <w:lsdException w:name="Unresolved Mention" w:semiHidden="1" w:unhideWhenUsed="1"/>
   </w:latentStyles>
   <w:style w:type="paragraph" w:default="1" w:styleId="Normal">
     <w:name w:val="Normal"/>

</xml_diff>

<commit_message>
Cambio en texto del precio por metro cuadrado, según correo de Sergio Ortiz del 25 de Julio 2018
</commit_message>
<xml_diff>
--- a/PlantillasWord/ContratoPromesaCompraventa5.docx
+++ b/PlantillasWord/ContratoPromesaCompraventa5.docx
@@ -1,6 +1,6 @@
 
 <file path=word/document.xml><?xml version="1.0" encoding="utf-8"?>
-<w:document xmlns:wpc="http://schemas.microsoft.com/office/word/2010/wordprocessingCanvas" xmlns:mc="http://schemas.openxmlformats.org/markup-compatibility/2006" xmlns:o="urn:schemas-microsoft-com:office:office" xmlns:r="http://schemas.openxmlformats.org/officeDocument/2006/relationships" xmlns:m="http://schemas.openxmlformats.org/officeDocument/2006/math" xmlns:v="urn:schemas-microsoft-com:vml" xmlns:wp14="http://schemas.microsoft.com/office/word/2010/wordprocessingDrawing" xmlns:wp="http://schemas.openxmlformats.org/drawingml/2006/wordprocessingDrawing" xmlns:w10="urn:schemas-microsoft-com:office:word" xmlns:w="http://schemas.openxmlformats.org/wordprocessingml/2006/main" xmlns:w14="http://schemas.microsoft.com/office/word/2010/wordml" xmlns:w15="http://schemas.microsoft.com/office/word/2012/wordml" xmlns:wpg="http://schemas.microsoft.com/office/word/2010/wordprocessingGroup" xmlns:wpi="http://schemas.microsoft.com/office/word/2010/wordprocessingInk" xmlns:wne="http://schemas.microsoft.com/office/word/2006/wordml" xmlns:wps="http://schemas.microsoft.com/office/word/2010/wordprocessingShape" mc:Ignorable="w14 w15 wp14">
+<w:document xmlns:wpc="http://schemas.microsoft.com/office/word/2010/wordprocessingCanvas" xmlns:cx="http://schemas.microsoft.com/office/drawing/2014/chartex" xmlns:cx1="http://schemas.microsoft.com/office/drawing/2015/9/8/chartex" xmlns:cx2="http://schemas.microsoft.com/office/drawing/2015/10/21/chartex" xmlns:cx3="http://schemas.microsoft.com/office/drawing/2016/5/9/chartex" xmlns:cx4="http://schemas.microsoft.com/office/drawing/2016/5/10/chartex" xmlns:cx5="http://schemas.microsoft.com/office/drawing/2016/5/11/chartex" xmlns:cx6="http://schemas.microsoft.com/office/drawing/2016/5/12/chartex" xmlns:cx7="http://schemas.microsoft.com/office/drawing/2016/5/13/chartex" xmlns:cx8="http://schemas.microsoft.com/office/drawing/2016/5/14/chartex" xmlns:mc="http://schemas.openxmlformats.org/markup-compatibility/2006" xmlns:aink="http://schemas.microsoft.com/office/drawing/2016/ink" xmlns:am3d="http://schemas.microsoft.com/office/drawing/2017/model3d" xmlns:o="urn:schemas-microsoft-com:office:office" xmlns:r="http://schemas.openxmlformats.org/officeDocument/2006/relationships" xmlns:m="http://schemas.openxmlformats.org/officeDocument/2006/math" xmlns:v="urn:schemas-microsoft-com:vml" xmlns:wp14="http://schemas.microsoft.com/office/word/2010/wordprocessingDrawing" xmlns:wp="http://schemas.openxmlformats.org/drawingml/2006/wordprocessingDrawing" xmlns:w10="urn:schemas-microsoft-com:office:word" xmlns:w="http://schemas.openxmlformats.org/wordprocessingml/2006/main" xmlns:w14="http://schemas.microsoft.com/office/word/2010/wordml" xmlns:w15="http://schemas.microsoft.com/office/word/2012/wordml" xmlns:w16cid="http://schemas.microsoft.com/office/word/2016/wordml/cid" xmlns:w16se="http://schemas.microsoft.com/office/word/2015/wordml/symex" xmlns:wpg="http://schemas.microsoft.com/office/word/2010/wordprocessingGroup" xmlns:wpi="http://schemas.microsoft.com/office/word/2010/wordprocessingInk" xmlns:wne="http://schemas.microsoft.com/office/word/2006/wordml" xmlns:wps="http://schemas.microsoft.com/office/word/2010/wordprocessingShape" mc:Ignorable="w14 w15 w16se w16cid wp14">
   <w:body>
     <w:p>
       <w:pPr>
@@ -2154,7 +2154,25 @@
           <w:sz w:val="18"/>
           <w:szCs w:val="18"/>
         </w:rPr>
-        <w:t xml:space="preserve"> cumplirá con la entrega de los inmuebles de conformidad con lo prometido en este documento. Este mismo procedimiento aplicará para cualquier tipo de cambio o modificación solicitado, ya sea que el mismo sea en acabados, tipo de artefactos a instalarse, pisos, cantidad, calidad y ubicación de enchufes, toma-corrientes y cualquier otro tipo de cambio a realizarse.</w:t>
+        <w:t xml:space="preserve"> cumplirá con la entrega de los inmuebles de conformidad con lo prometido en este documento. Este mismo procedimiento aplicará para cualquier tipo de cambio o modificación solicitado, ya sea que el mismo sea en acabados, tipo de artefactos a instalarse, pisos, cantidad, calidad y ubicación de enchufes, </w:t>
+      </w:r>
+      <w:proofErr w:type="gramStart"/>
+      <w:r>
+        <w:rPr>
+          <w:rFonts w:ascii="Arial Narrow" w:hAnsi="Arial Narrow" w:cs="Arial Narrow"/>
+          <w:sz w:val="18"/>
+          <w:szCs w:val="18"/>
+        </w:rPr>
+        <w:t>toma-corrientes</w:t>
+      </w:r>
+      <w:proofErr w:type="gramEnd"/>
+      <w:r>
+        <w:rPr>
+          <w:rFonts w:ascii="Arial Narrow" w:hAnsi="Arial Narrow" w:cs="Arial Narrow"/>
+          <w:sz w:val="18"/>
+          <w:szCs w:val="18"/>
+        </w:rPr>
+        <w:t xml:space="preserve"> y cualquier otro tipo de cambio a realizarse.</w:t>
       </w:r>
     </w:p>
     <w:p>
@@ -2180,7 +2198,7 @@
         <w:ind w:left="851"/>
         <w:jc w:val="both"/>
         <w:rPr>
-          <w:rFonts w:ascii="Arial Narrow" w:hAnsi="Arial Narrow"/>
+          <w:rFonts w:ascii="Arial Narrow" w:eastAsia="Arial Narrow" w:hAnsi="Arial Narrow" w:cs="Arial Narrow"/>
           <w:sz w:val="18"/>
           <w:szCs w:val="18"/>
         </w:rPr>
@@ -2225,98 +2243,18 @@
           <w:sz w:val="18"/>
           <w:szCs w:val="18"/>
         </w:rPr>
-        <w:t xml:space="preserve"> estará obligado a adquirir el inmueble al precio acordado. Si el área de los inmuebles varía fuera del rango acordado, sí existirá un incremento o disminución del precio, y para esos efectos se tomará como base para determinar el nuevo precio lo siguiente:</w:t>
-      </w:r>
-    </w:p>
-    <w:p>
-      <w:pPr>
-        <w:pStyle w:val="Cuerpo"/>
-        <w:widowControl w:val="0"/>
-        <w:tabs>
-          <w:tab w:val="left" w:pos="851"/>
-        </w:tabs>
-        <w:ind w:left="851"/>
-        <w:jc w:val="both"/>
-        <w:rPr>
-          <w:rFonts w:ascii="Arial Narrow" w:hAnsi="Arial Narrow"/>
-          <w:sz w:val="18"/>
-          <w:szCs w:val="18"/>
-        </w:rPr>
-      </w:pPr>
-    </w:p>
-    <w:p>
-      <w:pPr>
-        <w:pStyle w:val="Cuerpo"/>
-        <w:widowControl w:val="0"/>
-        <w:numPr>
-          <w:ilvl w:val="4"/>
-          <w:numId w:val="7"/>
-        </w:numPr>
-        <w:tabs>
-          <w:tab w:val="left" w:pos="851"/>
-        </w:tabs>
-        <w:jc w:val="both"/>
-        <w:rPr>
-          <w:rFonts w:ascii="Arial Narrow" w:hAnsi="Arial Narrow"/>
-          <w:sz w:val="18"/>
-          <w:szCs w:val="18"/>
-        </w:rPr>
-      </w:pPr>
-      <w:r>
-        <w:rPr>
-          <w:rFonts w:ascii="Arial Narrow" w:hAnsi="Arial Narrow"/>
-          <w:b/>
-          <w:sz w:val="18"/>
-          <w:szCs w:val="18"/>
-        </w:rPr>
-        <w:t>El precio por metro cuadrado de los inmuebles será de PrecioMt299 por metro cuadrado.</w:t>
+        <w:t xml:space="preserve"> estará obligado a adquirir el inmueble al precio acordado. Si el área de los inmuebles varía fuera del rango acordado, sí existirá un incremento o disminución del precio, y para esos efectos se tomará como base para determinar el nuevo precio </w:t>
+      </w:r>
+      <w:r>
+        <w:rPr>
+          <w:rFonts w:ascii="Arial Narrow" w:hAnsi="Arial Narrow"/>
+          <w:sz w:val="18"/>
+          <w:szCs w:val="18"/>
+        </w:rPr>
+        <w:t>el pactado en la presente negociación.</w:t>
       </w:r>
       <w:bookmarkStart w:id="0" w:name="_GoBack"/>
       <w:bookmarkEnd w:id="0"/>
-    </w:p>
-    <w:p>
-      <w:pPr>
-        <w:pStyle w:val="Cuerpo"/>
-        <w:widowControl w:val="0"/>
-        <w:jc w:val="both"/>
-        <w:rPr>
-          <w:rFonts w:ascii="Arial Narrow" w:eastAsia="Arial Narrow" w:hAnsi="Arial Narrow" w:cs="Arial Narrow"/>
-          <w:b/>
-          <w:sz w:val="18"/>
-          <w:szCs w:val="18"/>
-        </w:rPr>
-      </w:pPr>
-    </w:p>
-    <w:p>
-      <w:pPr>
-        <w:pStyle w:val="Cuerpo"/>
-        <w:widowControl w:val="0"/>
-        <w:tabs>
-          <w:tab w:val="left" w:pos="851"/>
-        </w:tabs>
-        <w:jc w:val="both"/>
-        <w:rPr>
-          <w:rFonts w:ascii="Arial Narrow" w:eastAsia="Arial Narrow" w:hAnsi="Arial Narrow" w:cs="Arial Narrow"/>
-          <w:sz w:val="18"/>
-          <w:szCs w:val="18"/>
-        </w:rPr>
-      </w:pPr>
-      <w:r>
-        <w:rPr>
-          <w:rFonts w:ascii="Arial Narrow" w:eastAsia="Arial Narrow" w:hAnsi="Arial Narrow" w:cs="Arial Narrow"/>
-          <w:sz w:val="18"/>
-          <w:szCs w:val="18"/>
-        </w:rPr>
-        <w:t xml:space="preserve">El precio anteriormente expuesto incluye el impuesto que grava la venta </w:t>
-      </w:r>
-      <w:r>
-        <w:rPr>
-          <w:rFonts w:ascii="Arial Narrow" w:eastAsia="Arial Narrow" w:hAnsi="Arial Narrow" w:cs="Arial Narrow"/>
-          <w:sz w:val="18"/>
-          <w:szCs w:val="18"/>
-        </w:rPr>
-        <w:t xml:space="preserve">de los inmuebles y la acción. </w:t>
-      </w:r>
     </w:p>
     <w:p>
       <w:pPr>
@@ -2542,71 +2480,91 @@
           <w:sz w:val="18"/>
           <w:szCs w:val="18"/>
         </w:rPr>
-        <w:t xml:space="preserve">, incluido el Impuesto de la Ley del Timbre Fiscal </w:t>
-      </w:r>
-      <w:r>
-        <w:rPr>
-          <w:rFonts w:ascii="Arial Narrow" w:hAnsi="Arial Narrow" w:cs="Arial Narrow"/>
-          <w:spacing w:val="-3"/>
-          <w:sz w:val="18"/>
-          <w:szCs w:val="18"/>
+        <w:t xml:space="preserve">, incluido el Impuesto de la Ley del Timbre Fiscal y Papel Sellado Especial para Protocolos (3%). </w:t>
+      </w:r>
+    </w:p>
+    <w:p>
+      <w:pPr>
+        <w:pStyle w:val="Cuerpo"/>
+        <w:widowControl w:val="0"/>
+        <w:jc w:val="both"/>
+        <w:rPr>
+          <w:rFonts w:ascii="Arial Narrow" w:hAnsi="Arial Narrow" w:cs="Arial Narrow"/>
+          <w:sz w:val="18"/>
+          <w:szCs w:val="18"/>
+        </w:rPr>
+      </w:pPr>
+    </w:p>
+    <w:p>
+      <w:pPr>
+        <w:pStyle w:val="Cuerpo"/>
+        <w:widowControl w:val="0"/>
+        <w:ind w:left="1077"/>
+        <w:jc w:val="both"/>
+        <w:rPr>
+          <w:rFonts w:ascii="Arial Narrow" w:hAnsi="Arial Narrow"/>
+          <w:sz w:val="18"/>
+          <w:szCs w:val="18"/>
+        </w:rPr>
+      </w:pPr>
+      <w:r>
+        <w:rPr>
+          <w:rFonts w:ascii="Arial Narrow" w:hAnsi="Arial Narrow" w:cs="Book Antiqua"/>
+          <w:sz w:val="18"/>
+          <w:szCs w:val="18"/>
+          <w:bdr w:val="none" w:sz="0" w:space="0" w:color="auto" w:frame="1"/>
+        </w:rPr>
+        <w:t xml:space="preserve">El monto del Impuesto al Valor Agregado (IVA) está calculado a la tasa impositiva actual de doce por ciento (12%), por lo que si hubiese un aumento a la misma </w:t>
+      </w:r>
+      <w:r>
+        <w:rPr>
+          <w:rFonts w:ascii="Arial Narrow" w:hAnsi="Arial Narrow" w:cs="Book Antiqua"/>
+          <w:b/>
+          <w:bCs/>
+          <w:sz w:val="18"/>
+          <w:szCs w:val="18"/>
+          <w:bdr w:val="none" w:sz="0" w:space="0" w:color="auto" w:frame="1"/>
+        </w:rPr>
+        <w:t>LA PROMITENTE COMPRADORA</w:t>
+      </w:r>
+      <w:r>
+        <w:rPr>
+          <w:rFonts w:ascii="Arial Narrow" w:hAnsi="Arial Narrow" w:cs="Book Antiqua"/>
+          <w:sz w:val="18"/>
+          <w:szCs w:val="18"/>
+          <w:bdr w:val="none" w:sz="0" w:space="0" w:color="auto" w:frame="1"/>
+        </w:rPr>
+        <w:t xml:space="preserve"> asumirá dicho incremento. </w:t>
+      </w:r>
+      <w:proofErr w:type="gramStart"/>
+      <w:r>
+        <w:rPr>
+          <w:rFonts w:ascii="Arial Narrow" w:hAnsi="Arial Narrow" w:cs="Book Antiqua"/>
+          <w:sz w:val="18"/>
+          <w:szCs w:val="18"/>
+          <w:bdr w:val="none" w:sz="0" w:space="0" w:color="auto" w:frame="1"/>
+        </w:rPr>
+        <w:t>En caso que</w:t>
+      </w:r>
+      <w:proofErr w:type="gramEnd"/>
+      <w:r>
+        <w:rPr>
+          <w:rFonts w:ascii="Arial Narrow" w:hAnsi="Arial Narrow" w:cs="Book Antiqua"/>
+          <w:sz w:val="18"/>
+          <w:szCs w:val="18"/>
+          <w:bdr w:val="none" w:sz="0" w:space="0" w:color="auto" w:frame="1"/>
+        </w:rPr>
+        <w:t xml:space="preserve"> por cambio en la </w:t>
+      </w:r>
+      <w:r>
+        <w:rPr>
+          <w:rFonts w:ascii="Arial Narrow" w:hAnsi="Arial Narrow" w:cs="Book Antiqua"/>
+          <w:sz w:val="18"/>
+          <w:szCs w:val="18"/>
+          <w:bdr w:val="none" w:sz="0" w:space="0" w:color="auto" w:frame="1"/>
         </w:rPr>
         <w:lastRenderedPageBreak/>
-        <w:t xml:space="preserve">y Papel Sellado Especial para Protocolos (3%). </w:t>
-      </w:r>
-    </w:p>
-    <w:p>
-      <w:pPr>
-        <w:pStyle w:val="Cuerpo"/>
-        <w:widowControl w:val="0"/>
-        <w:jc w:val="both"/>
-        <w:rPr>
-          <w:rFonts w:ascii="Arial Narrow" w:hAnsi="Arial Narrow" w:cs="Arial Narrow"/>
-          <w:sz w:val="18"/>
-          <w:szCs w:val="18"/>
-        </w:rPr>
-      </w:pPr>
-    </w:p>
-    <w:p>
-      <w:pPr>
-        <w:pStyle w:val="Cuerpo"/>
-        <w:widowControl w:val="0"/>
-        <w:ind w:left="1077"/>
-        <w:jc w:val="both"/>
-        <w:rPr>
-          <w:rFonts w:ascii="Arial Narrow" w:hAnsi="Arial Narrow"/>
-          <w:sz w:val="18"/>
-          <w:szCs w:val="18"/>
-        </w:rPr>
-      </w:pPr>
-      <w:r>
-        <w:rPr>
-          <w:rFonts w:ascii="Arial Narrow" w:hAnsi="Arial Narrow" w:cs="Book Antiqua"/>
-          <w:sz w:val="18"/>
-          <w:szCs w:val="18"/>
-          <w:bdr w:val="none" w:sz="0" w:space="0" w:color="auto" w:frame="1"/>
-        </w:rPr>
-        <w:t xml:space="preserve">El monto del Impuesto al Valor Agregado (IVA) está calculado a la tasa impositiva actual de doce por ciento (12%), por lo que si hubiese un aumento a la misma </w:t>
-      </w:r>
-      <w:r>
-        <w:rPr>
-          <w:rFonts w:ascii="Arial Narrow" w:hAnsi="Arial Narrow" w:cs="Book Antiqua"/>
-          <w:b/>
-          <w:bCs/>
-          <w:sz w:val="18"/>
-          <w:szCs w:val="18"/>
-          <w:bdr w:val="none" w:sz="0" w:space="0" w:color="auto" w:frame="1"/>
-        </w:rPr>
-        <w:t>LA PROMITENTE COMPRADORA</w:t>
-      </w:r>
-      <w:r>
-        <w:rPr>
-          <w:rFonts w:ascii="Arial Narrow" w:hAnsi="Arial Narrow" w:cs="Book Antiqua"/>
-          <w:sz w:val="18"/>
-          <w:szCs w:val="18"/>
-          <w:bdr w:val="none" w:sz="0" w:space="0" w:color="auto" w:frame="1"/>
-        </w:rPr>
-        <w:t xml:space="preserve"> asumirá dicho incremento. En caso que por cambio en la legislación tributaria la venta de la acción estuviere gravada con tasa impositiva distinta a la antes mencionada, el monto a cancelar se incrementará o disminuirá en proporción al efecto tributario respectivo; y si fuera el caso, que la legislación ya no permite el beneficio de la venta de acción, el inmueble deberá escriturarse al valor que defina la legislación al momento de escrituración, aumentándose al precio los impuestos que no se hubieren previsto. </w:t>
+        <w:t xml:space="preserve">legislación tributaria la venta de la acción estuviere gravada con tasa impositiva distinta a la antes mencionada, el monto a cancelar se incrementará o disminuirá en proporción al efecto tributario respectivo; y si fuera el caso, que la legislación ya no permite el beneficio de la venta de acción, el inmueble deberá escriturarse al valor que defina la legislación al momento de escrituración, aumentándose al precio los impuestos que no se hubieren previsto. </w:t>
       </w:r>
     </w:p>
     <w:p>
@@ -3424,26 +3382,34 @@
           <w:sz w:val="18"/>
           <w:szCs w:val="18"/>
         </w:rPr>
-        <w:t xml:space="preserve">La entrega del apartamento prometido en venta se hará en el momento que se reciba con cheque de caja el monto adeudado por el presente contrato, o bien, en caso se haya gestionado para su pago un crédito bancario, en el momento que la institución bancaria haga efectivo el desembolso del mismo. Si esto no ha sucedido, la unidad </w:t>
-      </w:r>
+        <w:t xml:space="preserve">La entrega del apartamento prometido en venta se hará en el momento que se reciba con cheque de caja el monto adeudado por el presente contrato, o bien, en caso se haya gestionado para su pago un crédito bancario, en el momento que la institución bancaria haga efectivo el desembolso </w:t>
+      </w:r>
+      <w:proofErr w:type="gramStart"/>
       <w:r>
         <w:rPr>
           <w:rFonts w:ascii="Arial Narrow" w:hAnsi="Arial Narrow" w:cs="Tahoma"/>
-          <w:b/>
-          <w:sz w:val="18"/>
-          <w:szCs w:val="18"/>
-        </w:rPr>
-        <w:t xml:space="preserve">NO SERÁ ENTREGADA EN POSESIÓN, ni existirá obligación de escriturar por parte de LA </w:t>
-      </w:r>
+          <w:sz w:val="18"/>
+          <w:szCs w:val="18"/>
+        </w:rPr>
+        <w:t>del mismo</w:t>
+      </w:r>
+      <w:proofErr w:type="gramEnd"/>
       <w:r>
         <w:rPr>
           <w:rFonts w:ascii="Arial Narrow" w:hAnsi="Arial Narrow" w:cs="Tahoma"/>
-          <w:b/>
-          <w:sz w:val="18"/>
-          <w:szCs w:val="18"/>
-        </w:rPr>
-        <w:lastRenderedPageBreak/>
-        <w:t xml:space="preserve">PROMITENTE VENDEDORA. </w:t>
+          <w:sz w:val="18"/>
+          <w:szCs w:val="18"/>
+        </w:rPr>
+        <w:t xml:space="preserve">. Si esto no ha sucedido, la unidad </w:t>
+      </w:r>
+      <w:r>
+        <w:rPr>
+          <w:rFonts w:ascii="Arial Narrow" w:hAnsi="Arial Narrow" w:cs="Tahoma"/>
+          <w:b/>
+          <w:sz w:val="18"/>
+          <w:szCs w:val="18"/>
+        </w:rPr>
+        <w:t xml:space="preserve">NO SERÁ ENTREGADA EN POSESIÓN, ni existirá obligación de escriturar por parte de LA PROMITENTE VENDEDORA. </w:t>
       </w:r>
     </w:p>
     <w:p>
@@ -3554,7 +3520,17 @@
           <w:sz w:val="18"/>
           <w:szCs w:val="18"/>
         </w:rPr>
-        <w:t xml:space="preserve"> de cualquier reclamo por molestias y/o daños que pudiera causarles la presencia de los trabajadores y el desarrollo de las construcciones pendientes; </w:t>
+        <w:t xml:space="preserve"> de cualquier reclamo por molestias y/o daños que pudiera </w:t>
+      </w:r>
+      <w:r>
+        <w:rPr>
+          <w:rFonts w:ascii="Arial Narrow" w:hAnsi="Arial Narrow" w:cs="Arial"/>
+          <w:spacing w:val="-2"/>
+          <w:sz w:val="18"/>
+          <w:szCs w:val="18"/>
+        </w:rPr>
+        <w:lastRenderedPageBreak/>
+        <w:t xml:space="preserve">causarles la presencia de los trabajadores y el desarrollo de las construcciones pendientes; </w:t>
       </w:r>
       <w:r>
         <w:rPr>
@@ -3716,7 +3692,25 @@
           <w:sz w:val="18"/>
           <w:szCs w:val="18"/>
         </w:rPr>
-        <w:t>: c.1) No hubiere cancelado totalmente el precio pactado, o c.2) Se negare a suscribir el contrato de compraventa por este acto prometido, y no compareciere a formalizarla el día de vencimiento del presente contrato en lugar indicado en el presente contrato, sin necesidad de requerimiento alguno, o en su defecto, en la fecha y lugar expresamente señalado para el efecto. ó c.3) Se incumpliere con las obligaciones contraídas en el presente contrato</w:t>
+        <w:t xml:space="preserve">: c.1) No hubiere cancelado totalmente el precio pactado, o c.2) Se negare a suscribir el contrato de compraventa por este acto prometido, y no compareciere a formalizarla el día de vencimiento del presente contrato en lugar indicado en el presente contrato, sin necesidad de requerimiento alguno, o en su defecto, en la fecha y lugar expresamente señalado para el efecto. </w:t>
+      </w:r>
+      <w:proofErr w:type="spellStart"/>
+      <w:r>
+        <w:rPr>
+          <w:rFonts w:ascii="Arial Narrow" w:hAnsi="Arial Narrow"/>
+          <w:sz w:val="18"/>
+          <w:szCs w:val="18"/>
+        </w:rPr>
+        <w:t>ó</w:t>
+      </w:r>
+      <w:proofErr w:type="spellEnd"/>
+      <w:r>
+        <w:rPr>
+          <w:rFonts w:ascii="Arial Narrow" w:hAnsi="Arial Narrow"/>
+          <w:sz w:val="18"/>
+          <w:szCs w:val="18"/>
+        </w:rPr>
+        <w:t xml:space="preserve"> c.3) Se incumpliere con las obligaciones contraídas en el presente contrato</w:t>
       </w:r>
       <w:r>
         <w:rPr>
@@ -4312,7 +4306,27 @@
           <w:szCs w:val="18"/>
           <w:u w:val="single"/>
         </w:rPr>
-        <w:t>La diagonal seis, diecinueve guion treinta, zona diez municipio de Guatemala, departamento de Guatemala.</w:t>
+        <w:t xml:space="preserve">La diagonal seis, </w:t>
+      </w:r>
+      <w:proofErr w:type="gramStart"/>
+      <w:r>
+        <w:rPr>
+          <w:rFonts w:ascii="Arial Narrow" w:hAnsi="Arial Narrow"/>
+          <w:sz w:val="18"/>
+          <w:szCs w:val="18"/>
+          <w:u w:val="single"/>
+        </w:rPr>
+        <w:t>diecinueve guion</w:t>
+      </w:r>
+      <w:proofErr w:type="gramEnd"/>
+      <w:r>
+        <w:rPr>
+          <w:rFonts w:ascii="Arial Narrow" w:hAnsi="Arial Narrow"/>
+          <w:sz w:val="18"/>
+          <w:szCs w:val="18"/>
+          <w:u w:val="single"/>
+        </w:rPr>
+        <w:t xml:space="preserve"> treinta, zona diez municipio de Guatemala, departamento de Guatemala.</w:t>
       </w:r>
       <w:r>
         <w:rPr>
@@ -4422,7 +4436,6 @@
           <w:szCs w:val="18"/>
           <w:lang w:val="es-GT"/>
         </w:rPr>
-        <w:lastRenderedPageBreak/>
         <w:t xml:space="preserve">Las partes renuncian al fuero de su domicilio y para cualquier tipo de controversia se someten </w:t>
       </w:r>
       <w:r>
@@ -4509,7 +4522,16 @@
           <w:sz w:val="18"/>
           <w:szCs w:val="18"/>
         </w:rPr>
-        <w:t>. Para efectos de comunicar cualquier información derivada del presente contrato señalo la siguiente dirección de correo electrónico __</w:t>
+        <w:t xml:space="preserve">. Para efectos de comunicar cualquier información derivada del presente contrato señalo la siguiente dirección de correo </w:t>
+      </w:r>
+      <w:r>
+        <w:rPr>
+          <w:rFonts w:ascii="Arial Narrow" w:hAnsi="Arial Narrow" w:cs="Arial Narrow"/>
+          <w:sz w:val="18"/>
+          <w:szCs w:val="18"/>
+        </w:rPr>
+        <w:lastRenderedPageBreak/>
+        <w:t>electrónico __</w:t>
       </w:r>
       <w:r>
         <w:rPr>
@@ -4577,7 +4599,27 @@
           <w:szCs w:val="18"/>
           <w:u w:val="single"/>
         </w:rPr>
-        <w:t xml:space="preserve">Diagonal seis, diecinueve guion treinta, zona diez, </w:t>
+        <w:t xml:space="preserve">Diagonal seis, </w:t>
+      </w:r>
+      <w:proofErr w:type="gramStart"/>
+      <w:r>
+        <w:rPr>
+          <w:rFonts w:ascii="Arial Narrow" w:hAnsi="Arial Narrow"/>
+          <w:sz w:val="18"/>
+          <w:szCs w:val="18"/>
+          <w:u w:val="single"/>
+        </w:rPr>
+        <w:t>diecinueve guion</w:t>
+      </w:r>
+      <w:proofErr w:type="gramEnd"/>
+      <w:r>
+        <w:rPr>
+          <w:rFonts w:ascii="Arial Narrow" w:hAnsi="Arial Narrow"/>
+          <w:sz w:val="18"/>
+          <w:szCs w:val="18"/>
+          <w:u w:val="single"/>
+        </w:rPr>
+        <w:t xml:space="preserve"> treinta, zona diez, </w:t>
       </w:r>
       <w:r>
         <w:rPr>
@@ -5289,7 +5331,7 @@
 </file>
 
 <file path=word/endnotes.xml><?xml version="1.0" encoding="utf-8"?>
-<w:endnotes xmlns:wpc="http://schemas.microsoft.com/office/word/2010/wordprocessingCanvas" xmlns:mc="http://schemas.openxmlformats.org/markup-compatibility/2006" xmlns:o="urn:schemas-microsoft-com:office:office" xmlns:r="http://schemas.openxmlformats.org/officeDocument/2006/relationships" xmlns:m="http://schemas.openxmlformats.org/officeDocument/2006/math" xmlns:v="urn:schemas-microsoft-com:vml" xmlns:wp14="http://schemas.microsoft.com/office/word/2010/wordprocessingDrawing" xmlns:wp="http://schemas.openxmlformats.org/drawingml/2006/wordprocessingDrawing" xmlns:w10="urn:schemas-microsoft-com:office:word" xmlns:w="http://schemas.openxmlformats.org/wordprocessingml/2006/main" xmlns:w14="http://schemas.microsoft.com/office/word/2010/wordml" xmlns:w15="http://schemas.microsoft.com/office/word/2012/wordml" xmlns:wpg="http://schemas.microsoft.com/office/word/2010/wordprocessingGroup" xmlns:wpi="http://schemas.microsoft.com/office/word/2010/wordprocessingInk" xmlns:wne="http://schemas.microsoft.com/office/word/2006/wordml" xmlns:wps="http://schemas.microsoft.com/office/word/2010/wordprocessingShape" mc:Ignorable="w14 w15 wp14">
+<w:endnotes xmlns:wpc="http://schemas.microsoft.com/office/word/2010/wordprocessingCanvas" xmlns:cx="http://schemas.microsoft.com/office/drawing/2014/chartex" xmlns:cx1="http://schemas.microsoft.com/office/drawing/2015/9/8/chartex" xmlns:cx2="http://schemas.microsoft.com/office/drawing/2015/10/21/chartex" xmlns:cx3="http://schemas.microsoft.com/office/drawing/2016/5/9/chartex" xmlns:cx4="http://schemas.microsoft.com/office/drawing/2016/5/10/chartex" xmlns:cx5="http://schemas.microsoft.com/office/drawing/2016/5/11/chartex" xmlns:cx6="http://schemas.microsoft.com/office/drawing/2016/5/12/chartex" xmlns:cx7="http://schemas.microsoft.com/office/drawing/2016/5/13/chartex" xmlns:cx8="http://schemas.microsoft.com/office/drawing/2016/5/14/chartex" xmlns:mc="http://schemas.openxmlformats.org/markup-compatibility/2006" xmlns:aink="http://schemas.microsoft.com/office/drawing/2016/ink" xmlns:am3d="http://schemas.microsoft.com/office/drawing/2017/model3d" xmlns:o="urn:schemas-microsoft-com:office:office" xmlns:r="http://schemas.openxmlformats.org/officeDocument/2006/relationships" xmlns:m="http://schemas.openxmlformats.org/officeDocument/2006/math" xmlns:v="urn:schemas-microsoft-com:vml" xmlns:wp14="http://schemas.microsoft.com/office/word/2010/wordprocessingDrawing" xmlns:wp="http://schemas.openxmlformats.org/drawingml/2006/wordprocessingDrawing" xmlns:w10="urn:schemas-microsoft-com:office:word" xmlns:w="http://schemas.openxmlformats.org/wordprocessingml/2006/main" xmlns:w14="http://schemas.microsoft.com/office/word/2010/wordml" xmlns:w15="http://schemas.microsoft.com/office/word/2012/wordml" xmlns:w16cid="http://schemas.microsoft.com/office/word/2016/wordml/cid" xmlns:w16se="http://schemas.microsoft.com/office/word/2015/wordml/symex" xmlns:wpg="http://schemas.microsoft.com/office/word/2010/wordprocessingGroup" xmlns:wpi="http://schemas.microsoft.com/office/word/2010/wordprocessingInk" xmlns:wne="http://schemas.microsoft.com/office/word/2006/wordml" xmlns:wps="http://schemas.microsoft.com/office/word/2010/wordprocessingShape" mc:Ignorable="w14 w15 w16se w16cid wp14">
   <w:endnote w:type="separator" w:id="-1">
     <w:p>
       <w:r>
@@ -5308,7 +5350,7 @@
 </file>
 
 <file path=word/footer1.xml><?xml version="1.0" encoding="utf-8"?>
-<w:ftr xmlns:wpc="http://schemas.microsoft.com/office/word/2010/wordprocessingCanvas" xmlns:mc="http://schemas.openxmlformats.org/markup-compatibility/2006" xmlns:o="urn:schemas-microsoft-com:office:office" xmlns:r="http://schemas.openxmlformats.org/officeDocument/2006/relationships" xmlns:m="http://schemas.openxmlformats.org/officeDocument/2006/math" xmlns:v="urn:schemas-microsoft-com:vml" xmlns:wp14="http://schemas.microsoft.com/office/word/2010/wordprocessingDrawing" xmlns:wp="http://schemas.openxmlformats.org/drawingml/2006/wordprocessingDrawing" xmlns:w10="urn:schemas-microsoft-com:office:word" xmlns:w="http://schemas.openxmlformats.org/wordprocessingml/2006/main" xmlns:w14="http://schemas.microsoft.com/office/word/2010/wordml" xmlns:w15="http://schemas.microsoft.com/office/word/2012/wordml" xmlns:wpg="http://schemas.microsoft.com/office/word/2010/wordprocessingGroup" xmlns:wpi="http://schemas.microsoft.com/office/word/2010/wordprocessingInk" xmlns:wne="http://schemas.microsoft.com/office/word/2006/wordml" xmlns:wps="http://schemas.microsoft.com/office/word/2010/wordprocessingShape" mc:Ignorable="w14 w15 wp14">
+<w:ftr xmlns:wpc="http://schemas.microsoft.com/office/word/2010/wordprocessingCanvas" xmlns:cx="http://schemas.microsoft.com/office/drawing/2014/chartex" xmlns:cx1="http://schemas.microsoft.com/office/drawing/2015/9/8/chartex" xmlns:cx2="http://schemas.microsoft.com/office/drawing/2015/10/21/chartex" xmlns:cx3="http://schemas.microsoft.com/office/drawing/2016/5/9/chartex" xmlns:cx4="http://schemas.microsoft.com/office/drawing/2016/5/10/chartex" xmlns:cx5="http://schemas.microsoft.com/office/drawing/2016/5/11/chartex" xmlns:cx6="http://schemas.microsoft.com/office/drawing/2016/5/12/chartex" xmlns:cx7="http://schemas.microsoft.com/office/drawing/2016/5/13/chartex" xmlns:cx8="http://schemas.microsoft.com/office/drawing/2016/5/14/chartex" xmlns:mc="http://schemas.openxmlformats.org/markup-compatibility/2006" xmlns:aink="http://schemas.microsoft.com/office/drawing/2016/ink" xmlns:am3d="http://schemas.microsoft.com/office/drawing/2017/model3d" xmlns:o="urn:schemas-microsoft-com:office:office" xmlns:r="http://schemas.openxmlformats.org/officeDocument/2006/relationships" xmlns:m="http://schemas.openxmlformats.org/officeDocument/2006/math" xmlns:v="urn:schemas-microsoft-com:vml" xmlns:wp14="http://schemas.microsoft.com/office/word/2010/wordprocessingDrawing" xmlns:wp="http://schemas.openxmlformats.org/drawingml/2006/wordprocessingDrawing" xmlns:w10="urn:schemas-microsoft-com:office:word" xmlns:w="http://schemas.openxmlformats.org/wordprocessingml/2006/main" xmlns:w14="http://schemas.microsoft.com/office/word/2010/wordml" xmlns:w15="http://schemas.microsoft.com/office/word/2012/wordml" xmlns:w16cid="http://schemas.microsoft.com/office/word/2016/wordml/cid" xmlns:w16se="http://schemas.microsoft.com/office/word/2015/wordml/symex" xmlns:wpg="http://schemas.microsoft.com/office/word/2010/wordprocessingGroup" xmlns:wpi="http://schemas.microsoft.com/office/word/2010/wordprocessingInk" xmlns:wne="http://schemas.microsoft.com/office/word/2006/wordml" xmlns:wps="http://schemas.microsoft.com/office/word/2010/wordprocessingShape" mc:Ignorable="w14 w15 w16se w16cid wp14">
   <w:p>
     <w:pPr>
       <w:pStyle w:val="Piedepgina"/>
@@ -5318,7 +5360,7 @@
 </file>
 
 <file path=word/footer2.xml><?xml version="1.0" encoding="utf-8"?>
-<w:ftr xmlns:wpc="http://schemas.microsoft.com/office/word/2010/wordprocessingCanvas" xmlns:mc="http://schemas.openxmlformats.org/markup-compatibility/2006" xmlns:o="urn:schemas-microsoft-com:office:office" xmlns:r="http://schemas.openxmlformats.org/officeDocument/2006/relationships" xmlns:m="http://schemas.openxmlformats.org/officeDocument/2006/math" xmlns:v="urn:schemas-microsoft-com:vml" xmlns:wp14="http://schemas.microsoft.com/office/word/2010/wordprocessingDrawing" xmlns:wp="http://schemas.openxmlformats.org/drawingml/2006/wordprocessingDrawing" xmlns:w10="urn:schemas-microsoft-com:office:word" xmlns:w="http://schemas.openxmlformats.org/wordprocessingml/2006/main" xmlns:w14="http://schemas.microsoft.com/office/word/2010/wordml" xmlns:w15="http://schemas.microsoft.com/office/word/2012/wordml" xmlns:wpg="http://schemas.microsoft.com/office/word/2010/wordprocessingGroup" xmlns:wpi="http://schemas.microsoft.com/office/word/2010/wordprocessingInk" xmlns:wne="http://schemas.microsoft.com/office/word/2006/wordml" xmlns:wps="http://schemas.microsoft.com/office/word/2010/wordprocessingShape" mc:Ignorable="w14 w15 wp14">
+<w:ftr xmlns:wpc="http://schemas.microsoft.com/office/word/2010/wordprocessingCanvas" xmlns:cx="http://schemas.microsoft.com/office/drawing/2014/chartex" xmlns:cx1="http://schemas.microsoft.com/office/drawing/2015/9/8/chartex" xmlns:cx2="http://schemas.microsoft.com/office/drawing/2015/10/21/chartex" xmlns:cx3="http://schemas.microsoft.com/office/drawing/2016/5/9/chartex" xmlns:cx4="http://schemas.microsoft.com/office/drawing/2016/5/10/chartex" xmlns:cx5="http://schemas.microsoft.com/office/drawing/2016/5/11/chartex" xmlns:cx6="http://schemas.microsoft.com/office/drawing/2016/5/12/chartex" xmlns:cx7="http://schemas.microsoft.com/office/drawing/2016/5/13/chartex" xmlns:cx8="http://schemas.microsoft.com/office/drawing/2016/5/14/chartex" xmlns:mc="http://schemas.openxmlformats.org/markup-compatibility/2006" xmlns:aink="http://schemas.microsoft.com/office/drawing/2016/ink" xmlns:am3d="http://schemas.microsoft.com/office/drawing/2017/model3d" xmlns:o="urn:schemas-microsoft-com:office:office" xmlns:r="http://schemas.openxmlformats.org/officeDocument/2006/relationships" xmlns:m="http://schemas.openxmlformats.org/officeDocument/2006/math" xmlns:v="urn:schemas-microsoft-com:vml" xmlns:wp14="http://schemas.microsoft.com/office/word/2010/wordprocessingDrawing" xmlns:wp="http://schemas.openxmlformats.org/drawingml/2006/wordprocessingDrawing" xmlns:w10="urn:schemas-microsoft-com:office:word" xmlns:w="http://schemas.openxmlformats.org/wordprocessingml/2006/main" xmlns:w14="http://schemas.microsoft.com/office/word/2010/wordml" xmlns:w15="http://schemas.microsoft.com/office/word/2012/wordml" xmlns:w16cid="http://schemas.microsoft.com/office/word/2016/wordml/cid" xmlns:w16se="http://schemas.microsoft.com/office/word/2015/wordml/symex" xmlns:wpg="http://schemas.microsoft.com/office/word/2010/wordprocessingGroup" xmlns:wpi="http://schemas.microsoft.com/office/word/2010/wordprocessingInk" xmlns:wne="http://schemas.microsoft.com/office/word/2006/wordml" xmlns:wps="http://schemas.microsoft.com/office/word/2010/wordprocessingShape" mc:Ignorable="w14 w15 w16se w16cid wp14">
   <w:p>
     <w:pPr>
       <w:pStyle w:val="Piedepgina1"/>
@@ -5352,7 +5394,7 @@
 </file>
 
 <file path=word/footer3.xml><?xml version="1.0" encoding="utf-8"?>
-<w:ftr xmlns:wpc="http://schemas.microsoft.com/office/word/2010/wordprocessingCanvas" xmlns:mc="http://schemas.openxmlformats.org/markup-compatibility/2006" xmlns:o="urn:schemas-microsoft-com:office:office" xmlns:r="http://schemas.openxmlformats.org/officeDocument/2006/relationships" xmlns:m="http://schemas.openxmlformats.org/officeDocument/2006/math" xmlns:v="urn:schemas-microsoft-com:vml" xmlns:wp14="http://schemas.microsoft.com/office/word/2010/wordprocessingDrawing" xmlns:wp="http://schemas.openxmlformats.org/drawingml/2006/wordprocessingDrawing" xmlns:w10="urn:schemas-microsoft-com:office:word" xmlns:w="http://schemas.openxmlformats.org/wordprocessingml/2006/main" xmlns:w14="http://schemas.microsoft.com/office/word/2010/wordml" xmlns:w15="http://schemas.microsoft.com/office/word/2012/wordml" xmlns:wpg="http://schemas.microsoft.com/office/word/2010/wordprocessingGroup" xmlns:wpi="http://schemas.microsoft.com/office/word/2010/wordprocessingInk" xmlns:wne="http://schemas.microsoft.com/office/word/2006/wordml" xmlns:wps="http://schemas.microsoft.com/office/word/2010/wordprocessingShape" mc:Ignorable="w14 w15 wp14">
+<w:ftr xmlns:wpc="http://schemas.microsoft.com/office/word/2010/wordprocessingCanvas" xmlns:cx="http://schemas.microsoft.com/office/drawing/2014/chartex" xmlns:cx1="http://schemas.microsoft.com/office/drawing/2015/9/8/chartex" xmlns:cx2="http://schemas.microsoft.com/office/drawing/2015/10/21/chartex" xmlns:cx3="http://schemas.microsoft.com/office/drawing/2016/5/9/chartex" xmlns:cx4="http://schemas.microsoft.com/office/drawing/2016/5/10/chartex" xmlns:cx5="http://schemas.microsoft.com/office/drawing/2016/5/11/chartex" xmlns:cx6="http://schemas.microsoft.com/office/drawing/2016/5/12/chartex" xmlns:cx7="http://schemas.microsoft.com/office/drawing/2016/5/13/chartex" xmlns:cx8="http://schemas.microsoft.com/office/drawing/2016/5/14/chartex" xmlns:mc="http://schemas.openxmlformats.org/markup-compatibility/2006" xmlns:aink="http://schemas.microsoft.com/office/drawing/2016/ink" xmlns:am3d="http://schemas.microsoft.com/office/drawing/2017/model3d" xmlns:o="urn:schemas-microsoft-com:office:office" xmlns:r="http://schemas.openxmlformats.org/officeDocument/2006/relationships" xmlns:m="http://schemas.openxmlformats.org/officeDocument/2006/math" xmlns:v="urn:schemas-microsoft-com:vml" xmlns:wp14="http://schemas.microsoft.com/office/word/2010/wordprocessingDrawing" xmlns:wp="http://schemas.openxmlformats.org/drawingml/2006/wordprocessingDrawing" xmlns:w10="urn:schemas-microsoft-com:office:word" xmlns:w="http://schemas.openxmlformats.org/wordprocessingml/2006/main" xmlns:w14="http://schemas.microsoft.com/office/word/2010/wordml" xmlns:w15="http://schemas.microsoft.com/office/word/2012/wordml" xmlns:w16cid="http://schemas.microsoft.com/office/word/2016/wordml/cid" xmlns:w16se="http://schemas.microsoft.com/office/word/2015/wordml/symex" xmlns:wpg="http://schemas.microsoft.com/office/word/2010/wordprocessingGroup" xmlns:wpi="http://schemas.microsoft.com/office/word/2010/wordprocessingInk" xmlns:wne="http://schemas.microsoft.com/office/word/2006/wordml" xmlns:wps="http://schemas.microsoft.com/office/word/2010/wordprocessingShape" mc:Ignorable="w14 w15 w16se w16cid wp14">
   <w:p>
     <w:pPr>
       <w:pStyle w:val="Piedepgina"/>
@@ -5362,7 +5404,7 @@
 </file>
 
 <file path=word/footnotes.xml><?xml version="1.0" encoding="utf-8"?>
-<w:footnotes xmlns:wpc="http://schemas.microsoft.com/office/word/2010/wordprocessingCanvas" xmlns:mc="http://schemas.openxmlformats.org/markup-compatibility/2006" xmlns:o="urn:schemas-microsoft-com:office:office" xmlns:r="http://schemas.openxmlformats.org/officeDocument/2006/relationships" xmlns:m="http://schemas.openxmlformats.org/officeDocument/2006/math" xmlns:v="urn:schemas-microsoft-com:vml" xmlns:wp14="http://schemas.microsoft.com/office/word/2010/wordprocessingDrawing" xmlns:wp="http://schemas.openxmlformats.org/drawingml/2006/wordprocessingDrawing" xmlns:w10="urn:schemas-microsoft-com:office:word" xmlns:w="http://schemas.openxmlformats.org/wordprocessingml/2006/main" xmlns:w14="http://schemas.microsoft.com/office/word/2010/wordml" xmlns:w15="http://schemas.microsoft.com/office/word/2012/wordml" xmlns:wpg="http://schemas.microsoft.com/office/word/2010/wordprocessingGroup" xmlns:wpi="http://schemas.microsoft.com/office/word/2010/wordprocessingInk" xmlns:wne="http://schemas.microsoft.com/office/word/2006/wordml" xmlns:wps="http://schemas.microsoft.com/office/word/2010/wordprocessingShape" mc:Ignorable="w14 w15 wp14">
+<w:footnotes xmlns:wpc="http://schemas.microsoft.com/office/word/2010/wordprocessingCanvas" xmlns:cx="http://schemas.microsoft.com/office/drawing/2014/chartex" xmlns:cx1="http://schemas.microsoft.com/office/drawing/2015/9/8/chartex" xmlns:cx2="http://schemas.microsoft.com/office/drawing/2015/10/21/chartex" xmlns:cx3="http://schemas.microsoft.com/office/drawing/2016/5/9/chartex" xmlns:cx4="http://schemas.microsoft.com/office/drawing/2016/5/10/chartex" xmlns:cx5="http://schemas.microsoft.com/office/drawing/2016/5/11/chartex" xmlns:cx6="http://schemas.microsoft.com/office/drawing/2016/5/12/chartex" xmlns:cx7="http://schemas.microsoft.com/office/drawing/2016/5/13/chartex" xmlns:cx8="http://schemas.microsoft.com/office/drawing/2016/5/14/chartex" xmlns:mc="http://schemas.openxmlformats.org/markup-compatibility/2006" xmlns:aink="http://schemas.microsoft.com/office/drawing/2016/ink" xmlns:am3d="http://schemas.microsoft.com/office/drawing/2017/model3d" xmlns:o="urn:schemas-microsoft-com:office:office" xmlns:r="http://schemas.openxmlformats.org/officeDocument/2006/relationships" xmlns:m="http://schemas.openxmlformats.org/officeDocument/2006/math" xmlns:v="urn:schemas-microsoft-com:vml" xmlns:wp14="http://schemas.microsoft.com/office/word/2010/wordprocessingDrawing" xmlns:wp="http://schemas.openxmlformats.org/drawingml/2006/wordprocessingDrawing" xmlns:w10="urn:schemas-microsoft-com:office:word" xmlns:w="http://schemas.openxmlformats.org/wordprocessingml/2006/main" xmlns:w14="http://schemas.microsoft.com/office/word/2010/wordml" xmlns:w15="http://schemas.microsoft.com/office/word/2012/wordml" xmlns:w16cid="http://schemas.microsoft.com/office/word/2016/wordml/cid" xmlns:w16se="http://schemas.microsoft.com/office/word/2015/wordml/symex" xmlns:wpg="http://schemas.microsoft.com/office/word/2010/wordprocessingGroup" xmlns:wpi="http://schemas.microsoft.com/office/word/2010/wordprocessingInk" xmlns:wne="http://schemas.microsoft.com/office/word/2006/wordml" xmlns:wps="http://schemas.microsoft.com/office/word/2010/wordprocessingShape" mc:Ignorable="w14 w15 w16se w16cid wp14">
   <w:footnote w:type="separator" w:id="-1">
     <w:p>
       <w:r>
@@ -5381,7 +5423,7 @@
 </file>
 
 <file path=word/header1.xml><?xml version="1.0" encoding="utf-8"?>
-<w:hdr xmlns:wpc="http://schemas.microsoft.com/office/word/2010/wordprocessingCanvas" xmlns:mc="http://schemas.openxmlformats.org/markup-compatibility/2006" xmlns:o="urn:schemas-microsoft-com:office:office" xmlns:r="http://schemas.openxmlformats.org/officeDocument/2006/relationships" xmlns:m="http://schemas.openxmlformats.org/officeDocument/2006/math" xmlns:v="urn:schemas-microsoft-com:vml" xmlns:wp14="http://schemas.microsoft.com/office/word/2010/wordprocessingDrawing" xmlns:wp="http://schemas.openxmlformats.org/drawingml/2006/wordprocessingDrawing" xmlns:w10="urn:schemas-microsoft-com:office:word" xmlns:w="http://schemas.openxmlformats.org/wordprocessingml/2006/main" xmlns:w14="http://schemas.microsoft.com/office/word/2010/wordml" xmlns:w15="http://schemas.microsoft.com/office/word/2012/wordml" xmlns:wpg="http://schemas.microsoft.com/office/word/2010/wordprocessingGroup" xmlns:wpi="http://schemas.microsoft.com/office/word/2010/wordprocessingInk" xmlns:wne="http://schemas.microsoft.com/office/word/2006/wordml" xmlns:wps="http://schemas.microsoft.com/office/word/2010/wordprocessingShape" mc:Ignorable="w14 w15 wp14">
+<w:hdr xmlns:wpc="http://schemas.microsoft.com/office/word/2010/wordprocessingCanvas" xmlns:cx="http://schemas.microsoft.com/office/drawing/2014/chartex" xmlns:cx1="http://schemas.microsoft.com/office/drawing/2015/9/8/chartex" xmlns:cx2="http://schemas.microsoft.com/office/drawing/2015/10/21/chartex" xmlns:cx3="http://schemas.microsoft.com/office/drawing/2016/5/9/chartex" xmlns:cx4="http://schemas.microsoft.com/office/drawing/2016/5/10/chartex" xmlns:cx5="http://schemas.microsoft.com/office/drawing/2016/5/11/chartex" xmlns:cx6="http://schemas.microsoft.com/office/drawing/2016/5/12/chartex" xmlns:cx7="http://schemas.microsoft.com/office/drawing/2016/5/13/chartex" xmlns:cx8="http://schemas.microsoft.com/office/drawing/2016/5/14/chartex" xmlns:mc="http://schemas.openxmlformats.org/markup-compatibility/2006" xmlns:aink="http://schemas.microsoft.com/office/drawing/2016/ink" xmlns:am3d="http://schemas.microsoft.com/office/drawing/2017/model3d" xmlns:o="urn:schemas-microsoft-com:office:office" xmlns:r="http://schemas.openxmlformats.org/officeDocument/2006/relationships" xmlns:m="http://schemas.openxmlformats.org/officeDocument/2006/math" xmlns:v="urn:schemas-microsoft-com:vml" xmlns:wp14="http://schemas.microsoft.com/office/word/2010/wordprocessingDrawing" xmlns:wp="http://schemas.openxmlformats.org/drawingml/2006/wordprocessingDrawing" xmlns:w10="urn:schemas-microsoft-com:office:word" xmlns:w="http://schemas.openxmlformats.org/wordprocessingml/2006/main" xmlns:w14="http://schemas.microsoft.com/office/word/2010/wordml" xmlns:w15="http://schemas.microsoft.com/office/word/2012/wordml" xmlns:w16cid="http://schemas.microsoft.com/office/word/2016/wordml/cid" xmlns:w16se="http://schemas.microsoft.com/office/word/2015/wordml/symex" xmlns:wpg="http://schemas.microsoft.com/office/word/2010/wordprocessingGroup" xmlns:wpi="http://schemas.microsoft.com/office/word/2010/wordprocessingInk" xmlns:wne="http://schemas.microsoft.com/office/word/2006/wordml" xmlns:wps="http://schemas.microsoft.com/office/word/2010/wordprocessingShape" mc:Ignorable="w14 w15 w16se w16cid wp14">
   <w:tbl>
     <w:tblPr>
       <w:tblW w:w="0" w:type="auto"/>
@@ -5447,7 +5489,7 @@
 </file>
 
 <file path=word/header2.xml><?xml version="1.0" encoding="utf-8"?>
-<w:hdr xmlns:wpc="http://schemas.microsoft.com/office/word/2010/wordprocessingCanvas" xmlns:mc="http://schemas.openxmlformats.org/markup-compatibility/2006" xmlns:o="urn:schemas-microsoft-com:office:office" xmlns:r="http://schemas.openxmlformats.org/officeDocument/2006/relationships" xmlns:m="http://schemas.openxmlformats.org/officeDocument/2006/math" xmlns:v="urn:schemas-microsoft-com:vml" xmlns:wp14="http://schemas.microsoft.com/office/word/2010/wordprocessingDrawing" xmlns:wp="http://schemas.openxmlformats.org/drawingml/2006/wordprocessingDrawing" xmlns:w10="urn:schemas-microsoft-com:office:word" xmlns:w="http://schemas.openxmlformats.org/wordprocessingml/2006/main" xmlns:w14="http://schemas.microsoft.com/office/word/2010/wordml" xmlns:w15="http://schemas.microsoft.com/office/word/2012/wordml" xmlns:wpg="http://schemas.microsoft.com/office/word/2010/wordprocessingGroup" xmlns:wpi="http://schemas.microsoft.com/office/word/2010/wordprocessingInk" xmlns:wne="http://schemas.microsoft.com/office/word/2006/wordml" xmlns:wps="http://schemas.microsoft.com/office/word/2010/wordprocessingShape" mc:Ignorable="w14 w15 wp14">
+<w:hdr xmlns:wpc="http://schemas.microsoft.com/office/word/2010/wordprocessingCanvas" xmlns:cx="http://schemas.microsoft.com/office/drawing/2014/chartex" xmlns:cx1="http://schemas.microsoft.com/office/drawing/2015/9/8/chartex" xmlns:cx2="http://schemas.microsoft.com/office/drawing/2015/10/21/chartex" xmlns:cx3="http://schemas.microsoft.com/office/drawing/2016/5/9/chartex" xmlns:cx4="http://schemas.microsoft.com/office/drawing/2016/5/10/chartex" xmlns:cx5="http://schemas.microsoft.com/office/drawing/2016/5/11/chartex" xmlns:cx6="http://schemas.microsoft.com/office/drawing/2016/5/12/chartex" xmlns:cx7="http://schemas.microsoft.com/office/drawing/2016/5/13/chartex" xmlns:cx8="http://schemas.microsoft.com/office/drawing/2016/5/14/chartex" xmlns:mc="http://schemas.openxmlformats.org/markup-compatibility/2006" xmlns:aink="http://schemas.microsoft.com/office/drawing/2016/ink" xmlns:am3d="http://schemas.microsoft.com/office/drawing/2017/model3d" xmlns:o="urn:schemas-microsoft-com:office:office" xmlns:r="http://schemas.openxmlformats.org/officeDocument/2006/relationships" xmlns:m="http://schemas.openxmlformats.org/officeDocument/2006/math" xmlns:v="urn:schemas-microsoft-com:vml" xmlns:wp14="http://schemas.microsoft.com/office/word/2010/wordprocessingDrawing" xmlns:wp="http://schemas.openxmlformats.org/drawingml/2006/wordprocessingDrawing" xmlns:w10="urn:schemas-microsoft-com:office:word" xmlns:w="http://schemas.openxmlformats.org/wordprocessingml/2006/main" xmlns:w14="http://schemas.microsoft.com/office/word/2010/wordml" xmlns:w15="http://schemas.microsoft.com/office/word/2012/wordml" xmlns:w16cid="http://schemas.microsoft.com/office/word/2016/wordml/cid" xmlns:w16se="http://schemas.microsoft.com/office/word/2015/wordml/symex" xmlns:wpg="http://schemas.microsoft.com/office/word/2010/wordprocessingGroup" xmlns:wpi="http://schemas.microsoft.com/office/word/2010/wordprocessingInk" xmlns:wne="http://schemas.microsoft.com/office/word/2006/wordml" xmlns:wps="http://schemas.microsoft.com/office/word/2010/wordprocessingShape" mc:Ignorable="w14 w15 w16se w16cid wp14">
   <w:p>
     <w:pPr>
       <w:pStyle w:val="Encabezado"/>
@@ -5532,7 +5574,7 @@
 </file>
 
 <file path=word/header3.xml><?xml version="1.0" encoding="utf-8"?>
-<w:hdr xmlns:wpc="http://schemas.microsoft.com/office/word/2010/wordprocessingCanvas" xmlns:mc="http://schemas.openxmlformats.org/markup-compatibility/2006" xmlns:o="urn:schemas-microsoft-com:office:office" xmlns:r="http://schemas.openxmlformats.org/officeDocument/2006/relationships" xmlns:m="http://schemas.openxmlformats.org/officeDocument/2006/math" xmlns:v="urn:schemas-microsoft-com:vml" xmlns:wp14="http://schemas.microsoft.com/office/word/2010/wordprocessingDrawing" xmlns:wp="http://schemas.openxmlformats.org/drawingml/2006/wordprocessingDrawing" xmlns:w10="urn:schemas-microsoft-com:office:word" xmlns:w="http://schemas.openxmlformats.org/wordprocessingml/2006/main" xmlns:w14="http://schemas.microsoft.com/office/word/2010/wordml" xmlns:w15="http://schemas.microsoft.com/office/word/2012/wordml" xmlns:wpg="http://schemas.microsoft.com/office/word/2010/wordprocessingGroup" xmlns:wpi="http://schemas.microsoft.com/office/word/2010/wordprocessingInk" xmlns:wne="http://schemas.microsoft.com/office/word/2006/wordml" xmlns:wps="http://schemas.microsoft.com/office/word/2010/wordprocessingShape" mc:Ignorable="w14 w15 wp14">
+<w:hdr xmlns:wpc="http://schemas.microsoft.com/office/word/2010/wordprocessingCanvas" xmlns:cx="http://schemas.microsoft.com/office/drawing/2014/chartex" xmlns:cx1="http://schemas.microsoft.com/office/drawing/2015/9/8/chartex" xmlns:cx2="http://schemas.microsoft.com/office/drawing/2015/10/21/chartex" xmlns:cx3="http://schemas.microsoft.com/office/drawing/2016/5/9/chartex" xmlns:cx4="http://schemas.microsoft.com/office/drawing/2016/5/10/chartex" xmlns:cx5="http://schemas.microsoft.com/office/drawing/2016/5/11/chartex" xmlns:cx6="http://schemas.microsoft.com/office/drawing/2016/5/12/chartex" xmlns:cx7="http://schemas.microsoft.com/office/drawing/2016/5/13/chartex" xmlns:cx8="http://schemas.microsoft.com/office/drawing/2016/5/14/chartex" xmlns:mc="http://schemas.openxmlformats.org/markup-compatibility/2006" xmlns:aink="http://schemas.microsoft.com/office/drawing/2016/ink" xmlns:am3d="http://schemas.microsoft.com/office/drawing/2017/model3d" xmlns:o="urn:schemas-microsoft-com:office:office" xmlns:r="http://schemas.openxmlformats.org/officeDocument/2006/relationships" xmlns:m="http://schemas.openxmlformats.org/officeDocument/2006/math" xmlns:v="urn:schemas-microsoft-com:vml" xmlns:wp14="http://schemas.microsoft.com/office/word/2010/wordprocessingDrawing" xmlns:wp="http://schemas.openxmlformats.org/drawingml/2006/wordprocessingDrawing" xmlns:w10="urn:schemas-microsoft-com:office:word" xmlns:w="http://schemas.openxmlformats.org/wordprocessingml/2006/main" xmlns:w14="http://schemas.microsoft.com/office/word/2010/wordml" xmlns:w15="http://schemas.microsoft.com/office/word/2012/wordml" xmlns:w16cid="http://schemas.microsoft.com/office/word/2016/wordml/cid" xmlns:w16se="http://schemas.microsoft.com/office/word/2015/wordml/symex" xmlns:wpg="http://schemas.microsoft.com/office/word/2010/wordprocessingGroup" xmlns:wpi="http://schemas.microsoft.com/office/word/2010/wordprocessingInk" xmlns:wne="http://schemas.microsoft.com/office/word/2006/wordml" xmlns:wps="http://schemas.microsoft.com/office/word/2010/wordprocessingShape" mc:Ignorable="w14 w15 w16se w16cid wp14">
   <w:p>
     <w:pPr>
       <w:pStyle w:val="Encabezado"/>
@@ -5542,8 +5584,8 @@
 </file>
 
 <file path=word/numbering.xml><?xml version="1.0" encoding="utf-8"?>
-<w:numbering xmlns:wpc="http://schemas.microsoft.com/office/word/2010/wordprocessingCanvas" xmlns:mc="http://schemas.openxmlformats.org/markup-compatibility/2006" xmlns:o="urn:schemas-microsoft-com:office:office" xmlns:r="http://schemas.openxmlformats.org/officeDocument/2006/relationships" xmlns:m="http://schemas.openxmlformats.org/officeDocument/2006/math" xmlns:v="urn:schemas-microsoft-com:vml" xmlns:wp14="http://schemas.microsoft.com/office/word/2010/wordprocessingDrawing" xmlns:wp="http://schemas.openxmlformats.org/drawingml/2006/wordprocessingDrawing" xmlns:w10="urn:schemas-microsoft-com:office:word" xmlns:w="http://schemas.openxmlformats.org/wordprocessingml/2006/main" xmlns:w14="http://schemas.microsoft.com/office/word/2010/wordml" xmlns:w15="http://schemas.microsoft.com/office/word/2012/wordml" xmlns:wpg="http://schemas.microsoft.com/office/word/2010/wordprocessingGroup" xmlns:wpi="http://schemas.microsoft.com/office/word/2010/wordprocessingInk" xmlns:wne="http://schemas.microsoft.com/office/word/2006/wordml" xmlns:wps="http://schemas.microsoft.com/office/word/2010/wordprocessingShape" mc:Ignorable="w14 w15 wp14">
-  <w:abstractNum w:abstractNumId="0">
+<w:numbering xmlns:wpc="http://schemas.microsoft.com/office/word/2010/wordprocessingCanvas" xmlns:cx="http://schemas.microsoft.com/office/drawing/2014/chartex" xmlns:cx1="http://schemas.microsoft.com/office/drawing/2015/9/8/chartex" xmlns:cx2="http://schemas.microsoft.com/office/drawing/2015/10/21/chartex" xmlns:cx3="http://schemas.microsoft.com/office/drawing/2016/5/9/chartex" xmlns:cx4="http://schemas.microsoft.com/office/drawing/2016/5/10/chartex" xmlns:cx5="http://schemas.microsoft.com/office/drawing/2016/5/11/chartex" xmlns:cx6="http://schemas.microsoft.com/office/drawing/2016/5/12/chartex" xmlns:cx7="http://schemas.microsoft.com/office/drawing/2016/5/13/chartex" xmlns:cx8="http://schemas.microsoft.com/office/drawing/2016/5/14/chartex" xmlns:mc="http://schemas.openxmlformats.org/markup-compatibility/2006" xmlns:aink="http://schemas.microsoft.com/office/drawing/2016/ink" xmlns:am3d="http://schemas.microsoft.com/office/drawing/2017/model3d" xmlns:o="urn:schemas-microsoft-com:office:office" xmlns:r="http://schemas.openxmlformats.org/officeDocument/2006/relationships" xmlns:m="http://schemas.openxmlformats.org/officeDocument/2006/math" xmlns:v="urn:schemas-microsoft-com:vml" xmlns:wp14="http://schemas.microsoft.com/office/word/2010/wordprocessingDrawing" xmlns:wp="http://schemas.openxmlformats.org/drawingml/2006/wordprocessingDrawing" xmlns:w10="urn:schemas-microsoft-com:office:word" xmlns:w="http://schemas.openxmlformats.org/wordprocessingml/2006/main" xmlns:w14="http://schemas.microsoft.com/office/word/2010/wordml" xmlns:w15="http://schemas.microsoft.com/office/word/2012/wordml" xmlns:w16cid="http://schemas.microsoft.com/office/word/2016/wordml/cid" xmlns:w16se="http://schemas.microsoft.com/office/word/2015/wordml/symex" xmlns:wpg="http://schemas.microsoft.com/office/word/2010/wordprocessingGroup" xmlns:wpi="http://schemas.microsoft.com/office/word/2010/wordprocessingInk" xmlns:wne="http://schemas.microsoft.com/office/word/2006/wordml" xmlns:wps="http://schemas.microsoft.com/office/word/2010/wordprocessingShape" mc:Ignorable="w14 w15 w16se w16cid wp14">
+  <w:abstractNum w:abstractNumId="0" w15:restartNumberingAfterBreak="0">
     <w:nsid w:val="112C6AB1"/>
     <w:multiLevelType w:val="multilevel"/>
     <w:tmpl w:val="902C7028"/>
@@ -5653,7 +5695,7 @@
       </w:pPr>
     </w:lvl>
   </w:abstractNum>
-  <w:abstractNum w:abstractNumId="1">
+  <w:abstractNum w:abstractNumId="1" w15:restartNumberingAfterBreak="0">
     <w:nsid w:val="22846C82"/>
     <w:multiLevelType w:val="multilevel"/>
     <w:tmpl w:val="EB14F9CE"/>
@@ -5837,7 +5879,7 @@
       </w:rPr>
     </w:lvl>
   </w:abstractNum>
-  <w:abstractNum w:abstractNumId="2">
+  <w:abstractNum w:abstractNumId="2" w15:restartNumberingAfterBreak="0">
     <w:nsid w:val="29D750C1"/>
     <w:multiLevelType w:val="hybridMultilevel"/>
     <w:tmpl w:val="2FE613F8"/>
@@ -5923,7 +5965,7 @@
       </w:pPr>
     </w:lvl>
   </w:abstractNum>
-  <w:abstractNum w:abstractNumId="3">
+  <w:abstractNum w:abstractNumId="3" w15:restartNumberingAfterBreak="0">
     <w:nsid w:val="3A587568"/>
     <w:multiLevelType w:val="multilevel"/>
     <w:tmpl w:val="E42028E8"/>
@@ -6038,7 +6080,7 @@
       </w:pPr>
     </w:lvl>
   </w:abstractNum>
-  <w:abstractNum w:abstractNumId="4">
+  <w:abstractNum w:abstractNumId="4" w15:restartNumberingAfterBreak="0">
     <w:nsid w:val="4B164151"/>
     <w:multiLevelType w:val="multilevel"/>
     <w:tmpl w:val="2748432A"/>
@@ -6154,7 +6196,7 @@
       </w:pPr>
     </w:lvl>
   </w:abstractNum>
-  <w:abstractNum w:abstractNumId="5">
+  <w:abstractNum w:abstractNumId="5" w15:restartNumberingAfterBreak="0">
     <w:nsid w:val="4D947F5F"/>
     <w:multiLevelType w:val="multilevel"/>
     <w:tmpl w:val="6A48EB36"/>
@@ -6318,7 +6360,7 @@
       </w:rPr>
     </w:lvl>
   </w:abstractNum>
-  <w:abstractNum w:abstractNumId="6">
+  <w:abstractNum w:abstractNumId="6" w15:restartNumberingAfterBreak="0">
     <w:nsid w:val="574544A5"/>
     <w:multiLevelType w:val="multilevel"/>
     <w:tmpl w:val="4E849578"/>
@@ -6428,7 +6470,7 @@
       </w:pPr>
     </w:lvl>
   </w:abstractNum>
-  <w:abstractNum w:abstractNumId="7">
+  <w:abstractNum w:abstractNumId="7" w15:restartNumberingAfterBreak="0">
     <w:nsid w:val="5E6B0274"/>
     <w:multiLevelType w:val="hybridMultilevel"/>
     <w:tmpl w:val="765C138C"/>
@@ -6541,7 +6583,7 @@
       </w:rPr>
     </w:lvl>
   </w:abstractNum>
-  <w:abstractNum w:abstractNumId="8">
+  <w:abstractNum w:abstractNumId="8" w15:restartNumberingAfterBreak="0">
     <w:nsid w:val="63B57396"/>
     <w:multiLevelType w:val="hybridMultilevel"/>
     <w:tmpl w:val="3A2E7582"/>
@@ -6654,7 +6696,7 @@
       </w:rPr>
     </w:lvl>
   </w:abstractNum>
-  <w:abstractNum w:abstractNumId="9">
+  <w:abstractNum w:abstractNumId="9" w15:restartNumberingAfterBreak="0">
     <w:nsid w:val="6C2639D8"/>
     <w:multiLevelType w:val="multilevel"/>
     <w:tmpl w:val="A4141A84"/>
@@ -6769,7 +6811,7 @@
       </w:pPr>
     </w:lvl>
   </w:abstractNum>
-  <w:abstractNum w:abstractNumId="10">
+  <w:abstractNum w:abstractNumId="10" w15:restartNumberingAfterBreak="0">
     <w:nsid w:val="74FF2DF2"/>
     <w:multiLevelType w:val="multilevel"/>
     <w:tmpl w:val="27E04704"/>
@@ -6946,7 +6988,7 @@
       </w:rPr>
     </w:lvl>
   </w:abstractNum>
-  <w:abstractNum w:abstractNumId="11">
+  <w:abstractNum w:abstractNumId="11" w15:restartNumberingAfterBreak="0">
     <w:nsid w:val="7BCF7B9F"/>
     <w:multiLevelType w:val="multilevel"/>
     <w:tmpl w:val="A510BF94"/>
@@ -7133,7 +7175,7 @@
 </file>
 
 <file path=word/styles.xml><?xml version="1.0" encoding="utf-8"?>
-<w:styles xmlns:mc="http://schemas.openxmlformats.org/markup-compatibility/2006" xmlns:r="http://schemas.openxmlformats.org/officeDocument/2006/relationships" xmlns:w="http://schemas.openxmlformats.org/wordprocessingml/2006/main" xmlns:w14="http://schemas.microsoft.com/office/word/2010/wordml" xmlns:w15="http://schemas.microsoft.com/office/word/2012/wordml" mc:Ignorable="w14 w15">
+<w:styles xmlns:mc="http://schemas.openxmlformats.org/markup-compatibility/2006" xmlns:r="http://schemas.openxmlformats.org/officeDocument/2006/relationships" xmlns:w="http://schemas.openxmlformats.org/wordprocessingml/2006/main" xmlns:w14="http://schemas.microsoft.com/office/word/2010/wordml" xmlns:w15="http://schemas.microsoft.com/office/word/2012/wordml" xmlns:w16cid="http://schemas.microsoft.com/office/word/2016/wordml/cid" xmlns:w16se="http://schemas.microsoft.com/office/word/2015/wordml/symex" mc:Ignorable="w14 w15 w16se w16cid">
   <w:docDefaults>
     <w:rPrDefault>
       <w:rPr>
@@ -7144,7 +7186,7 @@
     </w:rPrDefault>
     <w:pPrDefault/>
   </w:docDefaults>
-  <w:latentStyles w:defLockedState="0" w:defUIPriority="99" w:defSemiHidden="0" w:defUnhideWhenUsed="0" w:defQFormat="0" w:count="371">
+  <w:latentStyles w:defLockedState="0" w:defUIPriority="99" w:defSemiHidden="0" w:defUnhideWhenUsed="0" w:defQFormat="0" w:count="375">
     <w:lsdException w:name="Normal" w:uiPriority="0" w:qFormat="1"/>
     <w:lsdException w:name="heading 1" w:uiPriority="9" w:qFormat="1"/>
     <w:lsdException w:name="heading 2" w:semiHidden="1" w:uiPriority="9" w:unhideWhenUsed="1" w:qFormat="1"/>
@@ -7250,7 +7292,6 @@
     <w:lsdException w:name="HTML Sample" w:semiHidden="1" w:unhideWhenUsed="1"/>
     <w:lsdException w:name="HTML Typewriter" w:semiHidden="1" w:unhideWhenUsed="1"/>
     <w:lsdException w:name="HTML Variable" w:semiHidden="1" w:unhideWhenUsed="1"/>
-    <w:lsdException w:name="Normal Table" w:semiHidden="1" w:unhideWhenUsed="1"/>
     <w:lsdException w:name="annotation subject" w:semiHidden="1" w:unhideWhenUsed="1"/>
     <w:lsdException w:name="No List" w:semiHidden="1" w:unhideWhenUsed="1"/>
     <w:lsdException w:name="Outline List 1" w:semiHidden="1" w:unhideWhenUsed="1"/>
@@ -7294,10 +7335,8 @@
     <w:lsdException w:name="Table Elegant" w:semiHidden="1" w:unhideWhenUsed="1"/>
     <w:lsdException w:name="Table Professional" w:semiHidden="1" w:unhideWhenUsed="1"/>
     <w:lsdException w:name="Table Subtle 1" w:semiHidden="1" w:unhideWhenUsed="1"/>
-    <w:lsdException w:name="Table Subtle 2" w:semiHidden="1" w:unhideWhenUsed="1"/>
     <w:lsdException w:name="Table Web 1" w:semiHidden="1" w:unhideWhenUsed="1"/>
     <w:lsdException w:name="Table Web 2" w:semiHidden="1" w:unhideWhenUsed="1"/>
-    <w:lsdException w:name="Table Web 3" w:semiHidden="1" w:unhideWhenUsed="1"/>
     <w:lsdException w:name="Balloon Text" w:semiHidden="1" w:unhideWhenUsed="1"/>
     <w:lsdException w:name="Table Grid" w:uiPriority="59"/>
     <w:lsdException w:name="Table Theme" w:semiHidden="1" w:unhideWhenUsed="1"/>
@@ -7516,6 +7555,10 @@
     <w:lsdException w:name="List Table 5 Dark Accent 6" w:uiPriority="50"/>
     <w:lsdException w:name="List Table 6 Colorful Accent 6" w:uiPriority="51"/>
     <w:lsdException w:name="List Table 7 Colorful Accent 6" w:uiPriority="52"/>
+    <w:lsdException w:name="Mention" w:semiHidden="1" w:unhideWhenUsed="1"/>
+    <w:lsdException w:name="Smart Hyperlink" w:semiHidden="1" w:unhideWhenUsed="1"/>
+    <w:lsdException w:name="Hashtag" w:semiHidden="1" w:unhideWhenUsed="1"/>
+    <w:lsdException w:name="Unresolved Mention" w:semiHidden="1" w:unhideWhenUsed="1"/>
   </w:latentStyles>
   <w:style w:type="paragraph" w:default="1" w:styleId="Normal">
     <w:name w:val="Normal"/>

</xml_diff>